<commit_message>
update papers and researches
</commit_message>
<xml_diff>
--- a/file/Heng_Quan_CV.docx
+++ b/file/Heng_Quan_CV.docx
@@ -1,6 +1,6 @@
 
 <file path=word/document.xml><?xml version="1.0" encoding="utf-8"?>
-<w:document xmlns:wpc="http://schemas.microsoft.com/office/word/2010/wordprocessingCanvas" xmlns:cx="http://schemas.microsoft.com/office/drawing/2014/chartex" xmlns:cx1="http://schemas.microsoft.com/office/drawing/2015/9/8/chartex" xmlns:cx2="http://schemas.microsoft.com/office/drawing/2015/10/21/chartex" xmlns:cx3="http://schemas.microsoft.com/office/drawing/2016/5/9/chartex" xmlns:cx4="http://schemas.microsoft.com/office/drawing/2016/5/10/chartex" xmlns:cx5="http://schemas.microsoft.com/office/drawing/2016/5/11/chartex" xmlns:cx6="http://schemas.microsoft.com/office/drawing/2016/5/12/chartex" xmlns:cx7="http://schemas.microsoft.com/office/drawing/2016/5/13/chartex" xmlns:cx8="http://schemas.microsoft.com/office/drawing/2016/5/14/chartex" xmlns:mc="http://schemas.openxmlformats.org/markup-compatibility/2006" xmlns:aink="http://schemas.microsoft.com/office/drawing/2016/ink" xmlns:am3d="http://schemas.microsoft.com/office/drawing/2017/model3d" xmlns:o="urn:schemas-microsoft-com:office:office" xmlns:oel="http://schemas.microsoft.com/office/2019/extlst" xmlns:r="http://schemas.openxmlformats.org/officeDocument/2006/relationships" xmlns:m="http://schemas.openxmlformats.org/officeDocument/2006/math" xmlns:v="urn:schemas-microsoft-com:vml" xmlns:wp14="http://schemas.microsoft.com/office/word/2010/wordprocessingDrawing" xmlns:wp="http://schemas.openxmlformats.org/drawingml/2006/wordprocessingDrawing" xmlns:w10="urn:schemas-microsoft-com:office:word" xmlns:w="http://schemas.openxmlformats.org/wordprocessingml/2006/main" xmlns:w14="http://schemas.microsoft.com/office/word/2010/wordml" xmlns:w15="http://schemas.microsoft.com/office/word/2012/wordml" xmlns:w16cex="http://schemas.microsoft.com/office/word/2018/wordml/cex" xmlns:w16cid="http://schemas.microsoft.com/office/word/2016/wordml/cid" xmlns:w16="http://schemas.microsoft.com/office/word/2018/wordml" xmlns:w16sdtdh="http://schemas.microsoft.com/office/word/2020/wordml/sdtdatahash" xmlns:w16se="http://schemas.microsoft.com/office/word/2015/wordml/symex" xmlns:wpg="http://schemas.microsoft.com/office/word/2010/wordprocessingGroup" xmlns:wpi="http://schemas.microsoft.com/office/word/2010/wordprocessingInk" xmlns:wne="http://schemas.microsoft.com/office/word/2006/wordml" xmlns:wps="http://schemas.microsoft.com/office/word/2010/wordprocessingShape" mc:Ignorable="w14 w15 w16se w16cid w16 w16cex w16sdtdh wp14">
+<w:document xmlns:wpc="http://schemas.microsoft.com/office/word/2010/wordprocessingCanvas" xmlns:cx="http://schemas.microsoft.com/office/drawing/2014/chartex" xmlns:cx1="http://schemas.microsoft.com/office/drawing/2015/9/8/chartex" xmlns:cx2="http://schemas.microsoft.com/office/drawing/2015/10/21/chartex" xmlns:cx3="http://schemas.microsoft.com/office/drawing/2016/5/9/chartex" xmlns:cx4="http://schemas.microsoft.com/office/drawing/2016/5/10/chartex" xmlns:cx5="http://schemas.microsoft.com/office/drawing/2016/5/11/chartex" xmlns:cx6="http://schemas.microsoft.com/office/drawing/2016/5/12/chartex" xmlns:cx7="http://schemas.microsoft.com/office/drawing/2016/5/13/chartex" xmlns:cx8="http://schemas.microsoft.com/office/drawing/2016/5/14/chartex" xmlns:mc="http://schemas.openxmlformats.org/markup-compatibility/2006" xmlns:aink="http://schemas.microsoft.com/office/drawing/2016/ink" xmlns:am3d="http://schemas.microsoft.com/office/drawing/2017/model3d" xmlns:o="urn:schemas-microsoft-com:office:office" xmlns:oel="http://schemas.microsoft.com/office/2019/extlst" xmlns:r="http://schemas.openxmlformats.org/officeDocument/2006/relationships" xmlns:m="http://schemas.openxmlformats.org/officeDocument/2006/math" xmlns:v="urn:schemas-microsoft-com:vml" xmlns:wp14="http://schemas.microsoft.com/office/word/2010/wordprocessingDrawing" xmlns:wp="http://schemas.openxmlformats.org/drawingml/2006/wordprocessingDrawing" xmlns:w10="urn:schemas-microsoft-com:office:word" xmlns:w="http://schemas.openxmlformats.org/wordprocessingml/2006/main" xmlns:w14="http://schemas.microsoft.com/office/word/2010/wordml" xmlns:w15="http://schemas.microsoft.com/office/word/2012/wordml" xmlns:w16cex="http://schemas.microsoft.com/office/word/2018/wordml/cex" xmlns:w16cid="http://schemas.microsoft.com/office/word/2016/wordml/cid" xmlns:w16="http://schemas.microsoft.com/office/word/2018/wordml" xmlns:w16du="http://schemas.microsoft.com/office/word/2023/wordml/word16du" xmlns:w16sdtdh="http://schemas.microsoft.com/office/word/2020/wordml/sdtdatahash" xmlns:w16se="http://schemas.microsoft.com/office/word/2015/wordml/symex" xmlns:wpg="http://schemas.microsoft.com/office/word/2010/wordprocessingGroup" xmlns:wpi="http://schemas.microsoft.com/office/word/2010/wordprocessingInk" xmlns:wne="http://schemas.microsoft.com/office/word/2006/wordml" xmlns:wps="http://schemas.microsoft.com/office/word/2010/wordprocessingShape" mc:Ignorable="w14 w15 w16se w16cid w16 w16cex w16sdtdh w16du wp14">
   <w:body>
     <w:p>
       <w:pPr>
@@ -1113,81 +1113,27 @@
       </w:r>
       <w:r>
         <w:rPr>
-          <w:rFonts w:ascii="Palatino Linotype" w:hAnsi="Palatino Linotype" w:cs="Palatino Linotype" w:hint="eastAsia"/>
-          <w:sz w:val="21"/>
-          <w:szCs w:val="21"/>
-        </w:rPr>
-        <w:t>Weaker temperature gradient in a warmer climate</w:t>
-      </w:r>
-      <w:r>
-        <w:rPr>
-          <w:rFonts w:ascii="Palatino Linotype" w:hAnsi="Palatino Linotype" w:cs="Palatino Linotype"/>
-          <w:sz w:val="21"/>
-          <w:szCs w:val="21"/>
-        </w:rPr>
-        <w:t xml:space="preserve"> (in prep).</w:t>
-      </w:r>
-    </w:p>
-    <w:p>
-      <w:pPr>
-        <w:spacing w:after="0" w:line="240" w:lineRule="auto"/>
-        <w:rPr>
-          <w:rFonts w:ascii="Palatino Linotype" w:hAnsi="Palatino Linotype" w:cs="Palatino Linotype"/>
-          <w:sz w:val="21"/>
-          <w:szCs w:val="21"/>
-        </w:rPr>
-      </w:pPr>
-      <w:r>
-        <w:rPr>
-          <w:rFonts w:ascii="Palatino Linotype" w:hAnsi="Palatino Linotype" w:cs="Palatino Linotype"/>
-          <w:b/>
-          <w:bCs/>
-          <w:sz w:val="21"/>
-          <w:szCs w:val="21"/>
-        </w:rPr>
-        <w:t>Quan, H.</w:t>
-      </w:r>
-      <w:r>
-        <w:rPr>
-          <w:rFonts w:ascii="Palatino Linotype" w:hAnsi="Palatino Linotype" w:cs="Palatino Linotype"/>
-          <w:sz w:val="21"/>
-          <w:szCs w:val="21"/>
-        </w:rPr>
-        <w:t xml:space="preserve">, </w:t>
-      </w:r>
-      <w:proofErr w:type="spellStart"/>
-      <w:r>
-        <w:rPr>
-          <w:rFonts w:ascii="Palatino Linotype" w:hAnsi="Palatino Linotype" w:cs="Palatino Linotype"/>
-          <w:sz w:val="21"/>
-          <w:szCs w:val="21"/>
-        </w:rPr>
-        <w:t>Fueglistaler</w:t>
-      </w:r>
-      <w:proofErr w:type="spellEnd"/>
-      <w:r>
-        <w:rPr>
-          <w:rFonts w:ascii="Palatino Linotype" w:hAnsi="Palatino Linotype" w:cs="Palatino Linotype"/>
-          <w:sz w:val="21"/>
-          <w:szCs w:val="21"/>
-        </w:rPr>
-        <w:t>, S., Zhang, B., &amp; Wang, C. Non-linear radiative response to patterned global warming due to convection aggregation and non-linear tropical dynamics (</w:t>
-      </w:r>
-      <w:r>
-        <w:rPr>
-          <w:rFonts w:ascii="Palatino Linotype" w:hAnsi="Palatino Linotype" w:cs="Palatino Linotype" w:hint="eastAsia"/>
-          <w:sz w:val="21"/>
-          <w:szCs w:val="21"/>
-        </w:rPr>
-        <w:t>revision under review</w:t>
-      </w:r>
-      <w:r>
-        <w:rPr>
-          <w:rFonts w:ascii="Palatino Linotype" w:hAnsi="Palatino Linotype" w:cs="Palatino Linotype" w:hint="eastAsia"/>
-          <w:sz w:val="21"/>
-          <w:szCs w:val="21"/>
-        </w:rPr>
-        <w:t xml:space="preserve"> in </w:t>
+          <w:rFonts w:ascii="Palatino Linotype" w:hAnsi="Palatino Linotype" w:cs="Palatino Linotype"/>
+          <w:sz w:val="21"/>
+          <w:szCs w:val="21"/>
+        </w:rPr>
+        <w:t>Weakening of tropical free tropospheric temperature gradients with global warming</w:t>
+      </w:r>
+      <w:r>
+        <w:rPr>
+          <w:rFonts w:ascii="Palatino Linotype" w:hAnsi="Palatino Linotype" w:cs="Palatino Linotype"/>
+          <w:sz w:val="21"/>
+          <w:szCs w:val="21"/>
+        </w:rPr>
+        <w:t xml:space="preserve"> (</w:t>
+      </w:r>
+      <w:r>
+        <w:rPr>
+          <w:rFonts w:ascii="Palatino Linotype" w:hAnsi="Palatino Linotype" w:cs="Palatino Linotype"/>
+          <w:sz w:val="21"/>
+          <w:szCs w:val="21"/>
+        </w:rPr>
+        <w:t xml:space="preserve">submitted to </w:t>
       </w:r>
       <w:r>
         <w:rPr>
@@ -1197,7 +1143,7 @@
           <w:sz w:val="21"/>
           <w:szCs w:val="21"/>
         </w:rPr>
-        <w:t>Journal of Climate</w:t>
+        <w:t>Journal of the Atmospheric Sciences</w:t>
       </w:r>
       <w:r>
         <w:rPr>
@@ -1233,7 +1179,7 @@
           <w:sz w:val="21"/>
           <w:szCs w:val="21"/>
         </w:rPr>
-        <w:t xml:space="preserve">, Koll, D., </w:t>
+        <w:t xml:space="preserve">, </w:t>
       </w:r>
       <w:proofErr w:type="spellStart"/>
       <w:r>
@@ -1242,7 +1188,7 @@
           <w:sz w:val="21"/>
           <w:szCs w:val="21"/>
         </w:rPr>
-        <w:t>Lutsko</w:t>
+        <w:t>Fueglistaler</w:t>
       </w:r>
       <w:proofErr w:type="spellEnd"/>
       <w:r>
@@ -1251,53 +1197,48 @@
           <w:sz w:val="21"/>
           <w:szCs w:val="21"/>
         </w:rPr>
-        <w:t>, N., &amp; Yuval, J. Optimal Solar Geoengineering Strategies Based on Reinforcement Learning (in prep).</w:t>
-      </w:r>
-    </w:p>
-    <w:p>
-      <w:pPr>
-        <w:spacing w:after="0" w:line="240" w:lineRule="auto"/>
-        <w:rPr>
-          <w:rFonts w:ascii="Palatino Linotype" w:hAnsi="Palatino Linotype" w:cs="Palatino Linotype"/>
-          <w:sz w:val="21"/>
-          <w:szCs w:val="21"/>
-        </w:rPr>
-      </w:pPr>
-      <w:r>
-        <w:rPr>
-          <w:rFonts w:ascii="Palatino Linotype" w:hAnsi="Palatino Linotype" w:cs="Palatino Linotype"/>
-          <w:b/>
-          <w:bCs/>
-          <w:sz w:val="21"/>
-          <w:szCs w:val="21"/>
-        </w:rPr>
-        <w:t>Quan, H.</w:t>
-      </w:r>
-      <w:r>
-        <w:rPr>
-          <w:rFonts w:ascii="Palatino Linotype" w:hAnsi="Palatino Linotype" w:cs="Palatino Linotype"/>
-          <w:sz w:val="21"/>
-          <w:szCs w:val="21"/>
-        </w:rPr>
-        <w:t xml:space="preserve">, Zhang, B., </w:t>
-      </w:r>
-      <w:proofErr w:type="spellStart"/>
-      <w:r>
-        <w:rPr>
-          <w:rFonts w:ascii="Palatino Linotype" w:hAnsi="Palatino Linotype" w:cs="Palatino Linotype"/>
-          <w:sz w:val="21"/>
-          <w:szCs w:val="21"/>
-        </w:rPr>
-        <w:t>Bourguet</w:t>
-      </w:r>
-      <w:proofErr w:type="spellEnd"/>
-      <w:r>
-        <w:rPr>
-          <w:rFonts w:ascii="Palatino Linotype" w:hAnsi="Palatino Linotype" w:cs="Palatino Linotype"/>
-          <w:sz w:val="21"/>
-          <w:szCs w:val="21"/>
-        </w:rPr>
-        <w:t xml:space="preserve">, S., Linz, M., &amp; Chen, G. (2023). How Do Different Processes Shape Temperature Probability Distributions? A Percentile-averaged Temperature Tendency Decomposition. </w:t>
+        <w:t>, S., Zhang, B., &amp; Wang, C. Non-linear radiative response to patterned global warming due to convection aggregation and non-linear tropical dynamics (</w:t>
+      </w:r>
+      <w:r>
+        <w:rPr>
+          <w:rFonts w:ascii="Palatino Linotype" w:hAnsi="Palatino Linotype" w:cs="Palatino Linotype"/>
+          <w:sz w:val="21"/>
+          <w:szCs w:val="21"/>
+        </w:rPr>
+        <w:t>2</w:t>
+      </w:r>
+      <w:r>
+        <w:rPr>
+          <w:rFonts w:ascii="Palatino Linotype" w:hAnsi="Palatino Linotype" w:cs="Palatino Linotype"/>
+          <w:sz w:val="21"/>
+          <w:szCs w:val="21"/>
+          <w:vertAlign w:val="superscript"/>
+        </w:rPr>
+        <w:t>nd</w:t>
+      </w:r>
+      <w:r>
+        <w:rPr>
+          <w:rFonts w:ascii="Palatino Linotype" w:hAnsi="Palatino Linotype" w:cs="Palatino Linotype"/>
+          <w:sz w:val="21"/>
+          <w:szCs w:val="21"/>
+        </w:rPr>
+        <w:t xml:space="preserve"> </w:t>
+      </w:r>
+      <w:r>
+        <w:rPr>
+          <w:rFonts w:ascii="Palatino Linotype" w:hAnsi="Palatino Linotype" w:cs="Palatino Linotype" w:hint="eastAsia"/>
+          <w:sz w:val="21"/>
+          <w:szCs w:val="21"/>
+        </w:rPr>
+        <w:t>revision under review</w:t>
+      </w:r>
+      <w:r>
+        <w:rPr>
+          <w:rFonts w:ascii="Palatino Linotype" w:hAnsi="Palatino Linotype" w:cs="Palatino Linotype" w:hint="eastAsia"/>
+          <w:sz w:val="21"/>
+          <w:szCs w:val="21"/>
+        </w:rPr>
+        <w:t xml:space="preserve"> in </w:t>
       </w:r>
       <w:r>
         <w:rPr>
@@ -1315,7 +1256,7 @@
           <w:sz w:val="21"/>
           <w:szCs w:val="21"/>
         </w:rPr>
-        <w:t>, 1-36.</w:t>
+        <w:t>).</w:t>
       </w:r>
     </w:p>
     <w:p>
@@ -1343,7 +1284,35 @@
           <w:sz w:val="21"/>
           <w:szCs w:val="21"/>
         </w:rPr>
-        <w:t xml:space="preserve">, Chai, W., &amp; Fu, Z. (2022). Asymmetry of daily mean temperature series over China and its frontal mechanism. </w:t>
+        <w:t>, Koll, D., Lutsko, N., &amp; Yuval, J. Optimal Solar Geoengineering Strategies Based on Reinforcement Learning (in prep).</w:t>
+      </w:r>
+    </w:p>
+    <w:p>
+      <w:pPr>
+        <w:spacing w:after="0" w:line="240" w:lineRule="auto"/>
+        <w:rPr>
+          <w:rFonts w:ascii="Palatino Linotype" w:hAnsi="Palatino Linotype" w:cs="Palatino Linotype"/>
+          <w:sz w:val="21"/>
+          <w:szCs w:val="21"/>
+        </w:rPr>
+      </w:pPr>
+      <w:r>
+        <w:rPr>
+          <w:rFonts w:ascii="Palatino Linotype" w:hAnsi="Palatino Linotype" w:cs="Palatino Linotype"/>
+          <w:b/>
+          <w:bCs/>
+          <w:sz w:val="21"/>
+          <w:szCs w:val="21"/>
+        </w:rPr>
+        <w:t>Quan, H.</w:t>
+      </w:r>
+      <w:r>
+        <w:rPr>
+          <w:rFonts w:ascii="Palatino Linotype" w:hAnsi="Palatino Linotype" w:cs="Palatino Linotype"/>
+          <w:sz w:val="21"/>
+          <w:szCs w:val="21"/>
+        </w:rPr>
+        <w:t xml:space="preserve">, Zhang, B., Bourguet, S., Linz, M., &amp; Chen, G. (2023). How Do Different Processes Shape Temperature Probability Distributions? A Percentile-averaged Temperature Tendency Decomposition. </w:t>
       </w:r>
       <w:r>
         <w:rPr>
@@ -1353,34 +1322,26 @@
           <w:sz w:val="21"/>
           <w:szCs w:val="21"/>
         </w:rPr>
-        <w:t>International Journal of Climatology</w:t>
-      </w:r>
-      <w:r>
-        <w:rPr>
-          <w:rFonts w:ascii="Palatino Linotype" w:hAnsi="Palatino Linotype" w:cs="Palatino Linotype"/>
-          <w:sz w:val="21"/>
-          <w:szCs w:val="21"/>
-        </w:rPr>
-        <w:t>, 42(3), 1828-1840.</w:t>
-      </w:r>
-    </w:p>
-    <w:p>
-      <w:pPr>
-        <w:spacing w:after="0" w:line="240" w:lineRule="auto"/>
-        <w:rPr>
-          <w:rFonts w:ascii="Palatino Linotype" w:hAnsi="Palatino Linotype" w:cs="Palatino Linotype"/>
-          <w:sz w:val="21"/>
-          <w:szCs w:val="21"/>
-        </w:rPr>
-      </w:pPr>
-      <w:r>
-        <w:rPr>
-          <w:rFonts w:ascii="Palatino Linotype" w:hAnsi="Palatino Linotype" w:cs="Palatino Linotype"/>
-          <w:sz w:val="21"/>
-          <w:szCs w:val="21"/>
-        </w:rPr>
-        <w:t>Chai, W., Huang, Y., Yang, L., </w:t>
-      </w:r>
+        <w:t>Journal of Climate</w:t>
+      </w:r>
+      <w:r>
+        <w:rPr>
+          <w:rFonts w:ascii="Palatino Linotype" w:hAnsi="Palatino Linotype" w:cs="Palatino Linotype"/>
+          <w:sz w:val="21"/>
+          <w:szCs w:val="21"/>
+        </w:rPr>
+        <w:t>, 1-36.</w:t>
+      </w:r>
+    </w:p>
+    <w:p>
+      <w:pPr>
+        <w:spacing w:after="0" w:line="240" w:lineRule="auto"/>
+        <w:rPr>
+          <w:rFonts w:ascii="Palatino Linotype" w:hAnsi="Palatino Linotype" w:cs="Palatino Linotype"/>
+          <w:sz w:val="21"/>
+          <w:szCs w:val="21"/>
+        </w:rPr>
+      </w:pPr>
       <w:r>
         <w:rPr>
           <w:rFonts w:ascii="Palatino Linotype" w:hAnsi="Palatino Linotype" w:cs="Palatino Linotype"/>
@@ -1397,7 +1358,7 @@
           <w:sz w:val="21"/>
           <w:szCs w:val="21"/>
         </w:rPr>
-        <w:t xml:space="preserve">, &amp; Fu, Z. (2021). Evaluation of re-analyses over China based on the temporal asymmetry of daily temperature variability. </w:t>
+        <w:t xml:space="preserve">, Chai, W., &amp; Fu, Z. (2022). Asymmetry of daily mean temperature series over China and its frontal mechanism. </w:t>
       </w:r>
       <w:r>
         <w:rPr>
@@ -1407,6 +1368,60 @@
           <w:sz w:val="21"/>
           <w:szCs w:val="21"/>
         </w:rPr>
+        <w:t>International Journal of Climatology</w:t>
+      </w:r>
+      <w:r>
+        <w:rPr>
+          <w:rFonts w:ascii="Palatino Linotype" w:hAnsi="Palatino Linotype" w:cs="Palatino Linotype"/>
+          <w:sz w:val="21"/>
+          <w:szCs w:val="21"/>
+        </w:rPr>
+        <w:t>, 42(3), 1828-1840.</w:t>
+      </w:r>
+    </w:p>
+    <w:p>
+      <w:pPr>
+        <w:spacing w:after="0" w:line="240" w:lineRule="auto"/>
+        <w:rPr>
+          <w:rFonts w:ascii="Palatino Linotype" w:hAnsi="Palatino Linotype" w:cs="Palatino Linotype"/>
+          <w:sz w:val="21"/>
+          <w:szCs w:val="21"/>
+        </w:rPr>
+      </w:pPr>
+      <w:r>
+        <w:rPr>
+          <w:rFonts w:ascii="Palatino Linotype" w:hAnsi="Palatino Linotype" w:cs="Palatino Linotype"/>
+          <w:sz w:val="21"/>
+          <w:szCs w:val="21"/>
+        </w:rPr>
+        <w:t>Chai, W., Huang, Y., Yang, L., </w:t>
+      </w:r>
+      <w:r>
+        <w:rPr>
+          <w:rFonts w:ascii="Palatino Linotype" w:hAnsi="Palatino Linotype" w:cs="Palatino Linotype"/>
+          <w:b/>
+          <w:bCs/>
+          <w:sz w:val="21"/>
+          <w:szCs w:val="21"/>
+        </w:rPr>
+        <w:t>Quan, H.</w:t>
+      </w:r>
+      <w:r>
+        <w:rPr>
+          <w:rFonts w:ascii="Palatino Linotype" w:hAnsi="Palatino Linotype" w:cs="Palatino Linotype"/>
+          <w:sz w:val="21"/>
+          <w:szCs w:val="21"/>
+        </w:rPr>
+        <w:t xml:space="preserve">, &amp; Fu, Z. (2021). Evaluation of re-analyses over China based on the temporal asymmetry of daily temperature variability. </w:t>
+      </w:r>
+      <w:r>
+        <w:rPr>
+          <w:rFonts w:ascii="Palatino Linotype" w:hAnsi="Palatino Linotype" w:cs="Palatino Linotype"/>
+          <w:i/>
+          <w:iCs/>
+          <w:sz w:val="21"/>
+          <w:szCs w:val="21"/>
+        </w:rPr>
         <w:t>Theoretical and Applied Climatology</w:t>
       </w:r>
       <w:r>
@@ -1610,9 +1625,8 @@
           <w:sz w:val="21"/>
           <w:szCs w:val="21"/>
         </w:rPr>
-        <w:t xml:space="preserve">                  </w:t>
-      </w:r>
-      <w:proofErr w:type="gramStart"/>
+        <w:t xml:space="preserve">                     </w:t>
+      </w:r>
       <w:r>
         <w:rPr>
           <w:rFonts w:ascii="Palatino Linotype" w:hAnsi="Palatino Linotype" w:cs="Palatino Linotype" w:hint="eastAsia"/>
@@ -1620,8 +1634,209 @@
           <w:sz w:val="21"/>
           <w:szCs w:val="21"/>
         </w:rPr>
+        <w:t>(oral)</w:t>
+      </w:r>
+    </w:p>
+    <w:p>
+      <w:pPr>
+        <w:spacing w:after="0" w:line="240" w:lineRule="auto"/>
+        <w:rPr>
+          <w:rFonts w:ascii="Palatino Linotype" w:hAnsi="Palatino Linotype" w:cs="Palatino Linotype"/>
+          <w:b/>
+          <w:sz w:val="21"/>
+          <w:szCs w:val="21"/>
+        </w:rPr>
+      </w:pPr>
+    </w:p>
+    <w:p>
+      <w:pPr>
+        <w:spacing w:after="0" w:line="240" w:lineRule="auto"/>
+        <w:rPr>
+          <w:rFonts w:ascii="Palatino Linotype" w:eastAsia="SimSun" w:hAnsi="Palatino Linotype" w:cs="Palatino Linotype"/>
+          <w:bCs/>
+          <w:sz w:val="21"/>
+          <w:szCs w:val="21"/>
+        </w:rPr>
+      </w:pPr>
+      <w:r>
+        <w:rPr>
+          <w:rFonts w:ascii="Palatino Linotype" w:hAnsi="Palatino Linotype" w:cs="Palatino Linotype" w:hint="eastAsia"/>
+          <w:b/>
+          <w:sz w:val="21"/>
+          <w:szCs w:val="21"/>
+        </w:rPr>
+        <w:t xml:space="preserve">CFMIP 2024, Boston                                                                                                                      </w:t>
+      </w:r>
+      <w:r>
+        <w:rPr>
+          <w:rFonts w:ascii="Palatino Linotype" w:hAnsi="Palatino Linotype" w:cs="Palatino Linotype" w:hint="eastAsia"/>
+          <w:b/>
+          <w:sz w:val="21"/>
+          <w:szCs w:val="21"/>
+        </w:rPr>
+        <w:t xml:space="preserve">                     </w:t>
+      </w:r>
+      <w:r>
+        <w:rPr>
+          <w:rFonts w:ascii="Palatino Linotype" w:eastAsia="SimSun" w:hAnsi="Palatino Linotype" w:cs="Palatino Linotype"/>
+          <w:bCs/>
+          <w:sz w:val="21"/>
+          <w:szCs w:val="21"/>
+        </w:rPr>
+        <w:t>Ju</w:t>
+      </w:r>
+      <w:r>
+        <w:rPr>
+          <w:rFonts w:ascii="Palatino Linotype" w:eastAsia="SimSun" w:hAnsi="Palatino Linotype" w:cs="Palatino Linotype" w:hint="eastAsia"/>
+          <w:bCs/>
+          <w:sz w:val="21"/>
+          <w:szCs w:val="21"/>
+        </w:rPr>
+        <w:t>ne</w:t>
+      </w:r>
+      <w:r>
+        <w:rPr>
+          <w:rFonts w:ascii="Palatino Linotype" w:eastAsia="SimSun" w:hAnsi="Palatino Linotype" w:cs="Palatino Linotype"/>
+          <w:bCs/>
+          <w:sz w:val="21"/>
+          <w:szCs w:val="21"/>
+        </w:rPr>
+        <w:t xml:space="preserve"> </w:t>
+      </w:r>
+      <w:r>
+        <w:rPr>
+          <w:rFonts w:ascii="Palatino Linotype" w:eastAsia="SimSun" w:hAnsi="Palatino Linotype" w:cs="Palatino Linotype"/>
+          <w:bCs/>
+          <w:sz w:val="21"/>
+          <w:szCs w:val="21"/>
+        </w:rPr>
+        <w:t>202</w:t>
+      </w:r>
+      <w:r>
+        <w:rPr>
+          <w:rFonts w:ascii="Palatino Linotype" w:eastAsia="SimSun" w:hAnsi="Palatino Linotype" w:cs="Palatino Linotype" w:hint="eastAsia"/>
+          <w:bCs/>
+          <w:sz w:val="21"/>
+          <w:szCs w:val="21"/>
+        </w:rPr>
+        <w:t>4</w:t>
+      </w:r>
+    </w:p>
+    <w:p>
+      <w:pPr>
+        <w:spacing w:after="0" w:line="240" w:lineRule="auto"/>
+        <w:rPr>
+          <w:rFonts w:ascii="Palatino Linotype" w:hAnsi="Palatino Linotype" w:cs="Palatino Linotype"/>
+          <w:b/>
+          <w:sz w:val="21"/>
+          <w:szCs w:val="21"/>
+        </w:rPr>
+      </w:pPr>
+      <w:r>
+        <w:rPr>
+          <w:rFonts w:ascii="Palatino Linotype" w:hAnsi="Palatino Linotype" w:cs="Palatino Linotype" w:hint="eastAsia"/>
+          <w:bCs/>
+          <w:sz w:val="21"/>
+          <w:szCs w:val="21"/>
+        </w:rPr>
+        <w:t>SST pattern effect on OLR: The role of convection aggregation</w:t>
+      </w:r>
+      <w:r>
+        <w:rPr>
+          <w:rFonts w:ascii="Palatino Linotype" w:hAnsi="Palatino Linotype" w:cs="Palatino Linotype" w:hint="eastAsia"/>
+          <w:bCs/>
+          <w:sz w:val="21"/>
+          <w:szCs w:val="21"/>
+        </w:rPr>
+        <w:t xml:space="preserve">                                                                         (oral)</w:t>
+      </w:r>
+    </w:p>
+    <w:p>
+      <w:pPr>
+        <w:spacing w:after="0" w:line="240" w:lineRule="auto"/>
+        <w:rPr>
+          <w:rFonts w:ascii="Palatino Linotype" w:hAnsi="Palatino Linotype" w:cs="Palatino Linotype"/>
+          <w:b/>
+          <w:sz w:val="21"/>
+          <w:szCs w:val="21"/>
+        </w:rPr>
+      </w:pPr>
+    </w:p>
+    <w:p>
+      <w:pPr>
+        <w:spacing w:after="0" w:line="240" w:lineRule="auto"/>
+        <w:rPr>
+          <w:rFonts w:ascii="Palatino Linotype" w:hAnsi="Palatino Linotype" w:cs="Palatino Linotype"/>
+          <w:bCs/>
+          <w:sz w:val="21"/>
+          <w:szCs w:val="21"/>
+        </w:rPr>
+      </w:pPr>
+      <w:r>
+        <w:rPr>
+          <w:rFonts w:ascii="Palatino Linotype" w:hAnsi="Palatino Linotype" w:cs="Palatino Linotype" w:hint="eastAsia"/>
+          <w:b/>
+          <w:sz w:val="21"/>
+          <w:szCs w:val="21"/>
+        </w:rPr>
+        <w:t>AGU 2023, San Francisco</w:t>
+      </w:r>
+      <w:r>
+        <w:rPr>
+          <w:rFonts w:ascii="Palatino Linotype" w:hAnsi="Palatino Linotype" w:cs="Palatino Linotype" w:hint="eastAsia"/>
+          <w:bCs/>
+          <w:sz w:val="21"/>
+          <w:szCs w:val="21"/>
+        </w:rPr>
+        <w:t xml:space="preserve">                                                                                                                        December </w:t>
+      </w:r>
+      <w:r>
+        <w:rPr>
+          <w:rFonts w:ascii="Palatino Linotype" w:hAnsi="Palatino Linotype" w:cs="Palatino Linotype"/>
+          <w:bCs/>
+          <w:sz w:val="21"/>
+          <w:szCs w:val="21"/>
+        </w:rPr>
+        <w:t>2023</w:t>
+      </w:r>
+      <w:r>
+        <w:rPr>
+          <w:rFonts w:ascii="Palatino Linotype" w:hAnsi="Palatino Linotype" w:cs="Palatino Linotype" w:hint="eastAsia"/>
+          <w:bCs/>
+          <w:sz w:val="21"/>
+          <w:szCs w:val="21"/>
+        </w:rPr>
         <w:t xml:space="preserve">   </w:t>
       </w:r>
+    </w:p>
+    <w:p>
+      <w:pPr>
+        <w:spacing w:after="0" w:line="240" w:lineRule="auto"/>
+        <w:rPr>
+          <w:rFonts w:ascii="Palatino Linotype" w:hAnsi="Palatino Linotype" w:cs="Palatino Linotype"/>
+          <w:bCs/>
+          <w:sz w:val="21"/>
+          <w:szCs w:val="21"/>
+        </w:rPr>
+      </w:pPr>
+      <w:r>
+        <w:rPr>
+          <w:rFonts w:ascii="Palatino Linotype" w:hAnsi="Palatino Linotype" w:cs="Palatino Linotype"/>
+          <w:bCs/>
+          <w:sz w:val="21"/>
+          <w:szCs w:val="21"/>
+        </w:rPr>
+        <w:t>Non-linear radiative response to patterned global warming due to convection aggregation</w:t>
+      </w:r>
+      <w:r>
+        <w:rPr>
+          <w:rFonts w:ascii="Palatino Linotype" w:hAnsi="Palatino Linotype" w:cs="Palatino Linotype"/>
+          <w:bCs/>
+          <w:sz w:val="21"/>
+          <w:szCs w:val="21"/>
+        </w:rPr>
+        <w:t xml:space="preserve">  </w:t>
+      </w:r>
       <w:r>
         <w:rPr>
           <w:rFonts w:ascii="Palatino Linotype" w:hAnsi="Palatino Linotype" w:cs="Palatino Linotype" w:hint="eastAsia"/>
@@ -1629,9 +1844,26 @@
           <w:sz w:val="21"/>
           <w:szCs w:val="21"/>
         </w:rPr>
+        <w:t xml:space="preserve">                   </w:t>
+      </w:r>
+      <w:r>
+        <w:rPr>
+          <w:rFonts w:ascii="Palatino Linotype" w:hAnsi="Palatino Linotype" w:cs="Palatino Linotype" w:hint="eastAsia"/>
+          <w:bCs/>
+          <w:sz w:val="21"/>
+          <w:szCs w:val="21"/>
+        </w:rPr>
+        <w:t xml:space="preserve">  </w:t>
+      </w:r>
+      <w:r>
+        <w:rPr>
+          <w:rFonts w:ascii="Palatino Linotype" w:hAnsi="Palatino Linotype" w:cs="Palatino Linotype"/>
+          <w:bCs/>
+          <w:sz w:val="21"/>
+          <w:szCs w:val="21"/>
+        </w:rPr>
         <w:t>(</w:t>
       </w:r>
-      <w:proofErr w:type="gramEnd"/>
       <w:r>
         <w:rPr>
           <w:rFonts w:ascii="Palatino Linotype" w:hAnsi="Palatino Linotype" w:cs="Palatino Linotype" w:hint="eastAsia"/>
@@ -1639,15 +1871,303 @@
           <w:sz w:val="21"/>
           <w:szCs w:val="21"/>
         </w:rPr>
-        <w:t>oral)</w:t>
-      </w:r>
-    </w:p>
-    <w:p>
-      <w:pPr>
-        <w:spacing w:after="0" w:line="240" w:lineRule="auto"/>
-        <w:rPr>
-          <w:rFonts w:ascii="Palatino Linotype" w:hAnsi="Palatino Linotype" w:cs="Palatino Linotype"/>
-          <w:b/>
+        <w:t>oral</w:t>
+      </w:r>
+      <w:r>
+        <w:rPr>
+          <w:rFonts w:ascii="Palatino Linotype" w:hAnsi="Palatino Linotype" w:cs="Palatino Linotype"/>
+          <w:bCs/>
+          <w:sz w:val="21"/>
+          <w:szCs w:val="21"/>
+        </w:rPr>
+        <w:t>)</w:t>
+      </w:r>
+    </w:p>
+    <w:p>
+      <w:pPr>
+        <w:spacing w:after="0" w:line="240" w:lineRule="auto"/>
+        <w:rPr>
+          <w:rFonts w:ascii="Palatino Linotype" w:hAnsi="Palatino Linotype" w:cs="Palatino Linotype"/>
+          <w:bCs/>
+          <w:sz w:val="21"/>
+          <w:szCs w:val="21"/>
+        </w:rPr>
+      </w:pPr>
+    </w:p>
+    <w:p>
+      <w:pPr>
+        <w:spacing w:after="0" w:line="240" w:lineRule="auto"/>
+        <w:rPr>
+          <w:rFonts w:ascii="Palatino Linotype" w:hAnsi="Palatino Linotype" w:cs="Palatino Linotype"/>
+          <w:bCs/>
+          <w:sz w:val="21"/>
+          <w:szCs w:val="21"/>
+        </w:rPr>
+      </w:pPr>
+      <w:r>
+        <w:rPr>
+          <w:rFonts w:ascii="Palatino Linotype" w:hAnsi="Palatino Linotype" w:cs="Palatino Linotype"/>
+          <w:b/>
+          <w:sz w:val="21"/>
+          <w:szCs w:val="21"/>
+        </w:rPr>
+        <w:t>Gordon Research Conference on Radiation and Climate</w:t>
+      </w:r>
+      <w:r>
+        <w:rPr>
+          <w:rFonts w:ascii="Palatino Linotype" w:hAnsi="Palatino Linotype" w:cs="Palatino Linotype" w:hint="eastAsia"/>
+          <w:b/>
+          <w:sz w:val="21"/>
+          <w:szCs w:val="21"/>
+        </w:rPr>
+        <w:t xml:space="preserve"> 2023</w:t>
+      </w:r>
+      <w:r>
+        <w:rPr>
+          <w:rFonts w:ascii="Palatino Linotype" w:hAnsi="Palatino Linotype" w:cs="Palatino Linotype"/>
+          <w:b/>
+          <w:sz w:val="21"/>
+          <w:szCs w:val="21"/>
+        </w:rPr>
+        <w:t>, Maine</w:t>
+      </w:r>
+      <w:r>
+        <w:rPr>
+          <w:rFonts w:ascii="Palatino Linotype" w:hAnsi="Palatino Linotype" w:cs="Palatino Linotype" w:hint="eastAsia"/>
+          <w:bCs/>
+          <w:sz w:val="21"/>
+          <w:szCs w:val="21"/>
+        </w:rPr>
+        <w:t xml:space="preserve">                                      </w:t>
+      </w:r>
+      <w:r>
+        <w:rPr>
+          <w:rFonts w:ascii="Palatino Linotype" w:hAnsi="Palatino Linotype" w:cs="Palatino Linotype"/>
+          <w:bCs/>
+          <w:sz w:val="21"/>
+          <w:szCs w:val="21"/>
+        </w:rPr>
+        <w:t xml:space="preserve">              July 2023</w:t>
+      </w:r>
+    </w:p>
+    <w:p>
+      <w:pPr>
+        <w:spacing w:after="0" w:line="240" w:lineRule="auto"/>
+        <w:rPr>
+          <w:rFonts w:ascii="Palatino Linotype" w:hAnsi="Palatino Linotype" w:cs="Palatino Linotype"/>
+          <w:bCs/>
+          <w:sz w:val="21"/>
+          <w:szCs w:val="21"/>
+        </w:rPr>
+      </w:pPr>
+      <w:r>
+        <w:rPr>
+          <w:rFonts w:ascii="Palatino Linotype" w:hAnsi="Palatino Linotype" w:cs="Palatino Linotype"/>
+          <w:bCs/>
+          <w:sz w:val="21"/>
+          <w:szCs w:val="21"/>
+        </w:rPr>
+        <w:t>Non-linear radiative response to patterned global warming due to convection aggregation</w:t>
+      </w:r>
+      <w:r>
+        <w:rPr>
+          <w:rFonts w:ascii="Palatino Linotype" w:hAnsi="Palatino Linotype" w:cs="Palatino Linotype"/>
+          <w:bCs/>
+          <w:sz w:val="21"/>
+          <w:szCs w:val="21"/>
+        </w:rPr>
+        <w:t xml:space="preserve">                 </w:t>
+      </w:r>
+      <w:r>
+        <w:rPr>
+          <w:rFonts w:ascii="Palatino Linotype" w:hAnsi="Palatino Linotype" w:cs="Palatino Linotype" w:hint="eastAsia"/>
+          <w:bCs/>
+          <w:sz w:val="21"/>
+          <w:szCs w:val="21"/>
+        </w:rPr>
+        <w:t xml:space="preserve">  </w:t>
+      </w:r>
+      <w:r>
+        <w:rPr>
+          <w:rFonts w:ascii="Palatino Linotype" w:hAnsi="Palatino Linotype" w:cs="Palatino Linotype"/>
+          <w:bCs/>
+          <w:sz w:val="21"/>
+          <w:szCs w:val="21"/>
+        </w:rPr>
+        <w:t>(poster)</w:t>
+      </w:r>
+    </w:p>
+    <w:p>
+      <w:pPr>
+        <w:spacing w:after="0" w:line="240" w:lineRule="auto"/>
+        <w:rPr>
+          <w:rFonts w:ascii="Palatino Linotype" w:hAnsi="Palatino Linotype" w:cs="Palatino Linotype"/>
+          <w:bCs/>
+          <w:sz w:val="21"/>
+          <w:szCs w:val="21"/>
+        </w:rPr>
+      </w:pPr>
+    </w:p>
+    <w:p>
+      <w:pPr>
+        <w:spacing w:after="0" w:line="240" w:lineRule="auto"/>
+        <w:rPr>
+          <w:rFonts w:ascii="Palatino Linotype" w:hAnsi="Palatino Linotype" w:cs="Palatino Linotype"/>
+          <w:bCs/>
+          <w:sz w:val="21"/>
+          <w:szCs w:val="21"/>
+        </w:rPr>
+      </w:pPr>
+      <w:r>
+        <w:rPr>
+          <w:rFonts w:ascii="Palatino Linotype" w:hAnsi="Palatino Linotype" w:cs="Palatino Linotype"/>
+          <w:b/>
+          <w:sz w:val="21"/>
+          <w:szCs w:val="21"/>
+        </w:rPr>
+        <w:t>CFMIP-GASS</w:t>
+      </w:r>
+      <w:r>
+        <w:rPr>
+          <w:rFonts w:ascii="Palatino Linotype" w:hAnsi="Palatino Linotype" w:cs="Palatino Linotype" w:hint="eastAsia"/>
+          <w:b/>
+          <w:sz w:val="21"/>
+          <w:szCs w:val="21"/>
+        </w:rPr>
+        <w:t xml:space="preserve"> 2023</w:t>
+      </w:r>
+      <w:r>
+        <w:rPr>
+          <w:rFonts w:ascii="Palatino Linotype" w:hAnsi="Palatino Linotype" w:cs="Palatino Linotype"/>
+          <w:b/>
+          <w:sz w:val="21"/>
+          <w:szCs w:val="21"/>
+        </w:rPr>
+        <w:t>, Paris</w:t>
+      </w:r>
+      <w:r>
+        <w:rPr>
+          <w:rFonts w:ascii="Palatino Linotype" w:hAnsi="Palatino Linotype" w:cs="Palatino Linotype"/>
+          <w:bCs/>
+          <w:sz w:val="21"/>
+          <w:szCs w:val="21"/>
+        </w:rPr>
+        <w:t xml:space="preserve">                                                                                                             </w:t>
+      </w:r>
+      <w:r>
+        <w:rPr>
+          <w:rFonts w:ascii="Palatino Linotype" w:hAnsi="Palatino Linotype" w:cs="Palatino Linotype" w:hint="eastAsia"/>
+          <w:bCs/>
+          <w:sz w:val="21"/>
+          <w:szCs w:val="21"/>
+        </w:rPr>
+        <w:t xml:space="preserve">                     </w:t>
+      </w:r>
+      <w:r>
+        <w:rPr>
+          <w:rFonts w:ascii="Palatino Linotype" w:hAnsi="Palatino Linotype" w:cs="Palatino Linotype"/>
+          <w:bCs/>
+          <w:sz w:val="21"/>
+          <w:szCs w:val="21"/>
+        </w:rPr>
+        <w:t>J</w:t>
+      </w:r>
+      <w:r>
+        <w:rPr>
+          <w:rFonts w:ascii="Palatino Linotype" w:hAnsi="Palatino Linotype" w:cs="Palatino Linotype"/>
+          <w:bCs/>
+          <w:sz w:val="21"/>
+          <w:szCs w:val="21"/>
+        </w:rPr>
+        <w:t>uly 2023</w:t>
+      </w:r>
+    </w:p>
+    <w:p>
+      <w:pPr>
+        <w:spacing w:after="0" w:line="240" w:lineRule="auto"/>
+        <w:rPr>
+          <w:rFonts w:ascii="Palatino Linotype" w:hAnsi="Palatino Linotype" w:cs="Palatino Linotype"/>
+          <w:bCs/>
+          <w:sz w:val="21"/>
+          <w:szCs w:val="21"/>
+        </w:rPr>
+      </w:pPr>
+      <w:r>
+        <w:rPr>
+          <w:rFonts w:ascii="Palatino Linotype" w:hAnsi="Palatino Linotype" w:cs="Palatino Linotype"/>
+          <w:bCs/>
+          <w:sz w:val="21"/>
+          <w:szCs w:val="21"/>
+        </w:rPr>
+        <w:t>Non-linear radiative response to patterned global warming due to convection aggregation</w:t>
+      </w:r>
+      <w:r>
+        <w:rPr>
+          <w:rFonts w:ascii="Palatino Linotype" w:hAnsi="Palatino Linotype" w:cs="Palatino Linotype"/>
+          <w:bCs/>
+          <w:sz w:val="21"/>
+          <w:szCs w:val="21"/>
+        </w:rPr>
+        <w:t xml:space="preserve">                 </w:t>
+      </w:r>
+      <w:r>
+        <w:rPr>
+          <w:rFonts w:ascii="Palatino Linotype" w:hAnsi="Palatino Linotype" w:cs="Palatino Linotype" w:hint="eastAsia"/>
+          <w:bCs/>
+          <w:sz w:val="21"/>
+          <w:szCs w:val="21"/>
+        </w:rPr>
+        <w:t xml:space="preserve">  </w:t>
+      </w:r>
+      <w:r>
+        <w:rPr>
+          <w:rFonts w:ascii="Palatino Linotype" w:hAnsi="Palatino Linotype" w:cs="Palatino Linotype"/>
+          <w:bCs/>
+          <w:sz w:val="21"/>
+          <w:szCs w:val="21"/>
+        </w:rPr>
+        <w:t>(poster)</w:t>
+      </w:r>
+    </w:p>
+    <w:p>
+      <w:pPr>
+        <w:spacing w:afterLines="50" w:after="120" w:line="240" w:lineRule="auto"/>
+        <w:rPr>
+          <w:rFonts w:ascii="Palatino Linotype" w:hAnsi="Palatino Linotype" w:cs="Palatino Linotype"/>
+          <w:bCs/>
+          <w:sz w:val="21"/>
+          <w:szCs w:val="21"/>
+        </w:rPr>
+      </w:pPr>
+    </w:p>
+    <w:p>
+      <w:pPr>
+        <w:spacing w:afterLines="50" w:after="120" w:line="240" w:lineRule="auto"/>
+        <w:rPr>
+          <w:rFonts w:ascii="Palatino Linotype" w:hAnsi="Palatino Linotype" w:cs="Palatino Linotype"/>
+          <w:bCs/>
+          <w:sz w:val="21"/>
+          <w:szCs w:val="21"/>
+        </w:rPr>
+      </w:pPr>
+    </w:p>
+    <w:p>
+      <w:pPr>
+        <w:spacing w:afterLines="50" w:after="120" w:line="240" w:lineRule="auto"/>
+        <w:rPr>
+          <w:rFonts w:ascii="Palatino Linotype" w:hAnsi="Palatino Linotype" w:cs="Palatino Linotype"/>
+          <w:bCs/>
+          <w:sz w:val="21"/>
+          <w:szCs w:val="21"/>
+        </w:rPr>
+      </w:pPr>
+    </w:p>
+    <w:p>
+      <w:pPr>
+        <w:spacing w:afterLines="50" w:after="120" w:line="240" w:lineRule="auto"/>
+        <w:rPr>
+          <w:rFonts w:ascii="Palatino Linotype" w:hAnsi="Palatino Linotype" w:cs="Palatino Linotype"/>
+          <w:bCs/>
           <w:sz w:val="21"/>
           <w:szCs w:val="21"/>
         </w:rPr>
@@ -1658,7 +2178,244 @@
         <w:spacing w:after="0" w:line="240" w:lineRule="auto"/>
         <w:rPr>
           <w:rFonts w:ascii="Palatino Linotype" w:eastAsia="SimSun" w:hAnsi="Palatino Linotype" w:cs="Palatino Linotype"/>
-          <w:bCs/>
+          <w:b/>
+          <w:sz w:val="21"/>
+          <w:szCs w:val="21"/>
+        </w:rPr>
+      </w:pPr>
+      <w:r>
+        <w:rPr>
+          <w:rFonts w:ascii="Palatino Linotype" w:eastAsia="SimSun" w:hAnsi="Palatino Linotype" w:cs="Palatino Linotype"/>
+          <w:b/>
+          <w:sz w:val="21"/>
+          <w:szCs w:val="21"/>
+        </w:rPr>
+        <w:t>AWARDS &amp; HONORS</w:t>
+      </w:r>
+    </w:p>
+    <w:p>
+      <w:pPr>
+        <w:spacing w:after="0" w:line="60" w:lineRule="exact"/>
+        <w:rPr>
+          <w:rFonts w:ascii="Palatino Linotype" w:eastAsia="SimSun" w:hAnsi="Palatino Linotype" w:cs="Palatino Linotype"/>
+          <w:b/>
+          <w:sz w:val="21"/>
+          <w:szCs w:val="21"/>
+          <w:u w:val="single"/>
+        </w:rPr>
+      </w:pPr>
+      <w:r>
+        <w:rPr>
+          <w:rFonts w:ascii="Palatino Linotype" w:eastAsia="SimSun" w:hAnsi="Palatino Linotype" w:cs="Palatino Linotype" w:hint="eastAsia"/>
+          <w:b/>
+          <w:sz w:val="21"/>
+          <w:szCs w:val="21"/>
+          <w:u w:val="single"/>
+        </w:rPr>
+        <w:t>________________________________________________________________________________________________</w:t>
+      </w:r>
+      <w:r>
+        <w:rPr>
+          <w:rFonts w:ascii="Palatino Linotype" w:eastAsia="SimSun" w:hAnsi="Palatino Linotype" w:cs="Palatino Linotype" w:hint="eastAsia"/>
+          <w:b/>
+          <w:sz w:val="21"/>
+          <w:szCs w:val="21"/>
+        </w:rPr>
+        <w:t xml:space="preserve">   </w:t>
+      </w:r>
+    </w:p>
+    <w:p>
+      <w:pPr>
+        <w:spacing w:after="0" w:line="240" w:lineRule="auto"/>
+        <w:rPr>
+          <w:rFonts w:ascii="Palatino Linotype" w:hAnsi="Palatino Linotype" w:cs="Palatino Linotype"/>
+          <w:sz w:val="21"/>
+          <w:szCs w:val="21"/>
+        </w:rPr>
+      </w:pPr>
+      <w:r>
+        <w:rPr>
+          <w:rFonts w:ascii="Palatino Linotype" w:hAnsi="Palatino Linotype" w:cs="Palatino Linotype"/>
+          <w:sz w:val="21"/>
+          <w:szCs w:val="21"/>
+        </w:rPr>
+        <w:t>National Scholarship (</w:t>
+      </w:r>
+      <w:r>
+        <w:rPr>
+          <w:rFonts w:ascii="Palatino Linotype" w:hAnsi="Palatino Linotype" w:cs="Palatino Linotype"/>
+          <w:b/>
+          <w:bCs/>
+          <w:sz w:val="21"/>
+          <w:szCs w:val="21"/>
+        </w:rPr>
+        <w:t>top 1%</w:t>
+      </w:r>
+      <w:r>
+        <w:rPr>
+          <w:rFonts w:ascii="Palatino Linotype" w:hAnsi="Palatino Linotype" w:cs="Palatino Linotype"/>
+          <w:color w:val="FF0000"/>
+          <w:sz w:val="21"/>
+          <w:szCs w:val="21"/>
+        </w:rPr>
+        <w:t xml:space="preserve"> </w:t>
+      </w:r>
+      <w:r>
+        <w:rPr>
+          <w:rFonts w:ascii="Palatino Linotype" w:hAnsi="Palatino Linotype" w:cs="Palatino Linotype"/>
+          <w:sz w:val="21"/>
+          <w:szCs w:val="21"/>
+        </w:rPr>
+        <w:t>among 176 students, 2021)</w:t>
+      </w:r>
+    </w:p>
+    <w:p>
+      <w:pPr>
+        <w:spacing w:after="0" w:line="240" w:lineRule="auto"/>
+        <w:rPr>
+          <w:rFonts w:ascii="Palatino Linotype" w:hAnsi="Palatino Linotype" w:cs="Palatino Linotype"/>
+          <w:sz w:val="21"/>
+          <w:szCs w:val="21"/>
+        </w:rPr>
+      </w:pPr>
+      <w:r>
+        <w:rPr>
+          <w:rFonts w:ascii="Palatino Linotype" w:hAnsi="Palatino Linotype" w:cs="Palatino Linotype"/>
+          <w:sz w:val="21"/>
+          <w:szCs w:val="21"/>
+        </w:rPr>
+        <w:t>Merit Student Pacesetter (2021)</w:t>
+      </w:r>
+    </w:p>
+    <w:p>
+      <w:pPr>
+        <w:spacing w:after="0" w:line="240" w:lineRule="auto"/>
+        <w:rPr>
+          <w:rFonts w:ascii="Palatino Linotype" w:hAnsi="Palatino Linotype" w:cs="Palatino Linotype"/>
+          <w:sz w:val="21"/>
+          <w:szCs w:val="21"/>
+        </w:rPr>
+      </w:pPr>
+      <w:r>
+        <w:rPr>
+          <w:rFonts w:ascii="Palatino Linotype" w:hAnsi="Palatino Linotype" w:cs="Palatino Linotype"/>
+          <w:sz w:val="21"/>
+          <w:szCs w:val="21"/>
+        </w:rPr>
+        <w:t>POSCO Asia Scholarship (</w:t>
+      </w:r>
+      <w:r>
+        <w:rPr>
+          <w:rFonts w:ascii="Palatino Linotype" w:hAnsi="Palatino Linotype" w:cs="Palatino Linotype"/>
+          <w:b/>
+          <w:bCs/>
+          <w:sz w:val="21"/>
+          <w:szCs w:val="21"/>
+        </w:rPr>
+        <w:t>top 3%</w:t>
+      </w:r>
+      <w:r>
+        <w:rPr>
+          <w:rFonts w:ascii="Palatino Linotype" w:hAnsi="Palatino Linotype" w:cs="Palatino Linotype"/>
+          <w:color w:val="FF0000"/>
+          <w:sz w:val="21"/>
+          <w:szCs w:val="21"/>
+        </w:rPr>
+        <w:t xml:space="preserve"> </w:t>
+      </w:r>
+      <w:r>
+        <w:rPr>
+          <w:rFonts w:ascii="Palatino Linotype" w:hAnsi="Palatino Linotype" w:cs="Palatino Linotype"/>
+          <w:sz w:val="21"/>
+          <w:szCs w:val="21"/>
+        </w:rPr>
+        <w:t>among ~180 students,</w:t>
+      </w:r>
+      <w:r>
+        <w:rPr>
+          <w:rFonts w:ascii="Palatino Linotype" w:hAnsi="Palatino Linotype" w:cs="Palatino Linotype"/>
+          <w:color w:val="FF0000"/>
+          <w:sz w:val="21"/>
+          <w:szCs w:val="21"/>
+        </w:rPr>
+        <w:t xml:space="preserve"> </w:t>
+      </w:r>
+      <w:r>
+        <w:rPr>
+          <w:rFonts w:ascii="Palatino Linotype" w:hAnsi="Palatino Linotype" w:cs="Palatino Linotype"/>
+          <w:b/>
+          <w:bCs/>
+          <w:sz w:val="21"/>
+          <w:szCs w:val="21"/>
+        </w:rPr>
+        <w:t>awarded three times</w:t>
+      </w:r>
+      <w:r>
+        <w:rPr>
+          <w:rFonts w:ascii="Palatino Linotype" w:hAnsi="Palatino Linotype" w:cs="Palatino Linotype"/>
+          <w:sz w:val="21"/>
+          <w:szCs w:val="21"/>
+        </w:rPr>
+        <w:t xml:space="preserve"> in 2019,2020</w:t>
+      </w:r>
+      <w:r>
+        <w:rPr>
+          <w:rFonts w:ascii="Palatino Linotype" w:hAnsi="Palatino Linotype" w:cs="Palatino Linotype"/>
+          <w:sz w:val="21"/>
+          <w:szCs w:val="21"/>
+        </w:rPr>
+        <w:t xml:space="preserve"> and </w:t>
+      </w:r>
+      <w:r>
+        <w:rPr>
+          <w:rFonts w:ascii="Palatino Linotype" w:hAnsi="Palatino Linotype" w:cs="Palatino Linotype"/>
+          <w:sz w:val="21"/>
+          <w:szCs w:val="21"/>
+        </w:rPr>
+        <w:t>2021)</w:t>
+      </w:r>
+    </w:p>
+    <w:p>
+      <w:pPr>
+        <w:spacing w:after="0" w:line="240" w:lineRule="auto"/>
+        <w:rPr>
+          <w:rFonts w:ascii="Palatino Linotype" w:hAnsi="Palatino Linotype" w:cs="Palatino Linotype"/>
+          <w:sz w:val="21"/>
+          <w:szCs w:val="21"/>
+        </w:rPr>
+      </w:pPr>
+      <w:r>
+        <w:rPr>
+          <w:rFonts w:ascii="Palatino Linotype" w:hAnsi="Palatino Linotype" w:cs="Palatino Linotype"/>
+          <w:sz w:val="21"/>
+          <w:szCs w:val="21"/>
+        </w:rPr>
+        <w:t>Outstanding bachelor student in Beijing (</w:t>
+      </w:r>
+      <w:r>
+        <w:rPr>
+          <w:rFonts w:ascii="Palatino Linotype" w:hAnsi="Palatino Linotype" w:cs="Palatino Linotype"/>
+          <w:b/>
+          <w:bCs/>
+          <w:sz w:val="21"/>
+          <w:szCs w:val="21"/>
+        </w:rPr>
+        <w:t>10</w:t>
+      </w:r>
+      <w:r>
+        <w:rPr>
+          <w:rFonts w:ascii="Palatino Linotype" w:hAnsi="Palatino Linotype" w:cs="Palatino Linotype"/>
+          <w:sz w:val="21"/>
+          <w:szCs w:val="21"/>
+        </w:rPr>
+        <w:t xml:space="preserve"> among 176 students, 2022)</w:t>
+      </w:r>
+    </w:p>
+    <w:p>
+      <w:pPr>
+        <w:spacing w:after="0" w:line="240" w:lineRule="auto"/>
+        <w:rPr>
+          <w:rFonts w:ascii="Palatino Linotype" w:hAnsi="Palatino Linotype" w:cs="Palatino Linotype"/>
           <w:sz w:val="21"/>
           <w:szCs w:val="21"/>
         </w:rPr>
@@ -1666,841 +2423,6 @@
       <w:r>
         <w:rPr>
           <w:rFonts w:ascii="Palatino Linotype" w:hAnsi="Palatino Linotype" w:cs="Palatino Linotype" w:hint="eastAsia"/>
-          <w:b/>
-          <w:sz w:val="21"/>
-          <w:szCs w:val="21"/>
-        </w:rPr>
-        <w:t xml:space="preserve">CFMIP 2024, Boston                                                                                                                      </w:t>
-      </w:r>
-      <w:r>
-        <w:rPr>
-          <w:rFonts w:ascii="Palatino Linotype" w:hAnsi="Palatino Linotype" w:cs="Palatino Linotype" w:hint="eastAsia"/>
-          <w:b/>
-          <w:sz w:val="21"/>
-          <w:szCs w:val="21"/>
-        </w:rPr>
-        <w:t xml:space="preserve">                     </w:t>
-      </w:r>
-      <w:r>
-        <w:rPr>
-          <w:rFonts w:ascii="Palatino Linotype" w:eastAsia="SimSun" w:hAnsi="Palatino Linotype" w:cs="Palatino Linotype"/>
-          <w:bCs/>
-          <w:sz w:val="21"/>
-          <w:szCs w:val="21"/>
-        </w:rPr>
-        <w:t>Ju</w:t>
-      </w:r>
-      <w:r>
-        <w:rPr>
-          <w:rFonts w:ascii="Palatino Linotype" w:eastAsia="SimSun" w:hAnsi="Palatino Linotype" w:cs="Palatino Linotype" w:hint="eastAsia"/>
-          <w:bCs/>
-          <w:sz w:val="21"/>
-          <w:szCs w:val="21"/>
-        </w:rPr>
-        <w:t>ne</w:t>
-      </w:r>
-      <w:r>
-        <w:rPr>
-          <w:rFonts w:ascii="Palatino Linotype" w:eastAsia="SimSun" w:hAnsi="Palatino Linotype" w:cs="Palatino Linotype"/>
-          <w:bCs/>
-          <w:sz w:val="21"/>
-          <w:szCs w:val="21"/>
-        </w:rPr>
-        <w:t xml:space="preserve"> </w:t>
-      </w:r>
-      <w:r>
-        <w:rPr>
-          <w:rFonts w:ascii="Palatino Linotype" w:eastAsia="SimSun" w:hAnsi="Palatino Linotype" w:cs="Palatino Linotype"/>
-          <w:bCs/>
-          <w:sz w:val="21"/>
-          <w:szCs w:val="21"/>
-        </w:rPr>
-        <w:t>202</w:t>
-      </w:r>
-      <w:r>
-        <w:rPr>
-          <w:rFonts w:ascii="Palatino Linotype" w:eastAsia="SimSun" w:hAnsi="Palatino Linotype" w:cs="Palatino Linotype" w:hint="eastAsia"/>
-          <w:bCs/>
-          <w:sz w:val="21"/>
-          <w:szCs w:val="21"/>
-        </w:rPr>
-        <w:t>4</w:t>
-      </w:r>
-    </w:p>
-    <w:p>
-      <w:pPr>
-        <w:spacing w:after="0" w:line="240" w:lineRule="auto"/>
-        <w:rPr>
-          <w:rFonts w:ascii="Palatino Linotype" w:hAnsi="Palatino Linotype" w:cs="Palatino Linotype"/>
-          <w:b/>
-          <w:sz w:val="21"/>
-          <w:szCs w:val="21"/>
-        </w:rPr>
-      </w:pPr>
-      <w:r>
-        <w:rPr>
-          <w:rFonts w:ascii="Palatino Linotype" w:hAnsi="Palatino Linotype" w:cs="Palatino Linotype" w:hint="eastAsia"/>
-          <w:bCs/>
-          <w:sz w:val="21"/>
-          <w:szCs w:val="21"/>
-        </w:rPr>
-        <w:t>SST pattern effect on OLR: The role of convection aggregation</w:t>
-      </w:r>
-      <w:r>
-        <w:rPr>
-          <w:rFonts w:ascii="Palatino Linotype" w:hAnsi="Palatino Linotype" w:cs="Palatino Linotype" w:hint="eastAsia"/>
-          <w:bCs/>
-          <w:sz w:val="21"/>
-          <w:szCs w:val="21"/>
-        </w:rPr>
-        <w:t xml:space="preserve">                                                                      </w:t>
-      </w:r>
-      <w:proofErr w:type="gramStart"/>
-      <w:r>
-        <w:rPr>
-          <w:rFonts w:ascii="Palatino Linotype" w:hAnsi="Palatino Linotype" w:cs="Palatino Linotype" w:hint="eastAsia"/>
-          <w:bCs/>
-          <w:sz w:val="21"/>
-          <w:szCs w:val="21"/>
-        </w:rPr>
-        <w:t xml:space="preserve">   (</w:t>
-      </w:r>
-      <w:proofErr w:type="gramEnd"/>
-      <w:r>
-        <w:rPr>
-          <w:rFonts w:ascii="Palatino Linotype" w:hAnsi="Palatino Linotype" w:cs="Palatino Linotype" w:hint="eastAsia"/>
-          <w:bCs/>
-          <w:sz w:val="21"/>
-          <w:szCs w:val="21"/>
-        </w:rPr>
-        <w:t>oral)</w:t>
-      </w:r>
-    </w:p>
-    <w:p>
-      <w:pPr>
-        <w:spacing w:after="0" w:line="240" w:lineRule="auto"/>
-        <w:rPr>
-          <w:rFonts w:ascii="Palatino Linotype" w:hAnsi="Palatino Linotype" w:cs="Palatino Linotype"/>
-          <w:b/>
-          <w:sz w:val="21"/>
-          <w:szCs w:val="21"/>
-        </w:rPr>
-      </w:pPr>
-    </w:p>
-    <w:p>
-      <w:pPr>
-        <w:spacing w:after="0" w:line="240" w:lineRule="auto"/>
-        <w:rPr>
-          <w:rFonts w:ascii="Palatino Linotype" w:hAnsi="Palatino Linotype" w:cs="Palatino Linotype"/>
-          <w:bCs/>
-          <w:sz w:val="21"/>
-          <w:szCs w:val="21"/>
-        </w:rPr>
-      </w:pPr>
-      <w:r>
-        <w:rPr>
-          <w:rFonts w:ascii="Palatino Linotype" w:hAnsi="Palatino Linotype" w:cs="Palatino Linotype" w:hint="eastAsia"/>
-          <w:b/>
-          <w:sz w:val="21"/>
-          <w:szCs w:val="21"/>
-        </w:rPr>
-        <w:t>AGU 2023, San Francisco</w:t>
-      </w:r>
-      <w:r>
-        <w:rPr>
-          <w:rFonts w:ascii="Palatino Linotype" w:hAnsi="Palatino Linotype" w:cs="Palatino Linotype" w:hint="eastAsia"/>
-          <w:bCs/>
-          <w:sz w:val="21"/>
-          <w:szCs w:val="21"/>
-        </w:rPr>
-        <w:t xml:space="preserve">                                                                                                                        December </w:t>
-      </w:r>
-      <w:r>
-        <w:rPr>
-          <w:rFonts w:ascii="Palatino Linotype" w:hAnsi="Palatino Linotype" w:cs="Palatino Linotype"/>
-          <w:bCs/>
-          <w:sz w:val="21"/>
-          <w:szCs w:val="21"/>
-        </w:rPr>
-        <w:t>2023</w:t>
-      </w:r>
-      <w:r>
-        <w:rPr>
-          <w:rFonts w:ascii="Palatino Linotype" w:hAnsi="Palatino Linotype" w:cs="Palatino Linotype" w:hint="eastAsia"/>
-          <w:bCs/>
-          <w:sz w:val="21"/>
-          <w:szCs w:val="21"/>
-        </w:rPr>
-        <w:t xml:space="preserve">   </w:t>
-      </w:r>
-    </w:p>
-    <w:p>
-      <w:pPr>
-        <w:spacing w:after="0" w:line="240" w:lineRule="auto"/>
-        <w:rPr>
-          <w:rFonts w:ascii="Palatino Linotype" w:hAnsi="Palatino Linotype" w:cs="Palatino Linotype"/>
-          <w:bCs/>
-          <w:sz w:val="21"/>
-          <w:szCs w:val="21"/>
-        </w:rPr>
-      </w:pPr>
-      <w:r>
-        <w:rPr>
-          <w:rFonts w:ascii="Palatino Linotype" w:hAnsi="Palatino Linotype" w:cs="Palatino Linotype"/>
-          <w:bCs/>
-          <w:sz w:val="21"/>
-          <w:szCs w:val="21"/>
-        </w:rPr>
-        <w:t>Non-linear radiative response to patterned global warming due to convection aggregation</w:t>
-      </w:r>
-      <w:r>
-        <w:rPr>
-          <w:rFonts w:ascii="Palatino Linotype" w:hAnsi="Palatino Linotype" w:cs="Palatino Linotype"/>
-          <w:bCs/>
-          <w:sz w:val="21"/>
-          <w:szCs w:val="21"/>
-        </w:rPr>
-        <w:t xml:space="preserve">  </w:t>
-      </w:r>
-      <w:r>
-        <w:rPr>
-          <w:rFonts w:ascii="Palatino Linotype" w:hAnsi="Palatino Linotype" w:cs="Palatino Linotype" w:hint="eastAsia"/>
-          <w:bCs/>
-          <w:sz w:val="21"/>
-          <w:szCs w:val="21"/>
-        </w:rPr>
-        <w:t xml:space="preserve">                  </w:t>
-      </w:r>
-      <w:proofErr w:type="gramStart"/>
-      <w:r>
-        <w:rPr>
-          <w:rFonts w:ascii="Palatino Linotype" w:hAnsi="Palatino Linotype" w:cs="Palatino Linotype" w:hint="eastAsia"/>
-          <w:bCs/>
-          <w:sz w:val="21"/>
-          <w:szCs w:val="21"/>
-        </w:rPr>
-        <w:t xml:space="preserve"> </w:t>
-      </w:r>
-      <w:r>
-        <w:rPr>
-          <w:rFonts w:ascii="Palatino Linotype" w:hAnsi="Palatino Linotype" w:cs="Palatino Linotype" w:hint="eastAsia"/>
-          <w:bCs/>
-          <w:sz w:val="21"/>
-          <w:szCs w:val="21"/>
-        </w:rPr>
-        <w:t xml:space="preserve">  </w:t>
-      </w:r>
-      <w:r>
-        <w:rPr>
-          <w:rFonts w:ascii="Palatino Linotype" w:hAnsi="Palatino Linotype" w:cs="Palatino Linotype"/>
-          <w:bCs/>
-          <w:sz w:val="21"/>
-          <w:szCs w:val="21"/>
-        </w:rPr>
-        <w:t>(</w:t>
-      </w:r>
-      <w:proofErr w:type="gramEnd"/>
-      <w:r>
-        <w:rPr>
-          <w:rFonts w:ascii="Palatino Linotype" w:hAnsi="Palatino Linotype" w:cs="Palatino Linotype" w:hint="eastAsia"/>
-          <w:bCs/>
-          <w:sz w:val="21"/>
-          <w:szCs w:val="21"/>
-        </w:rPr>
-        <w:t>oral</w:t>
-      </w:r>
-      <w:r>
-        <w:rPr>
-          <w:rFonts w:ascii="Palatino Linotype" w:hAnsi="Palatino Linotype" w:cs="Palatino Linotype"/>
-          <w:bCs/>
-          <w:sz w:val="21"/>
-          <w:szCs w:val="21"/>
-        </w:rPr>
-        <w:t>)</w:t>
-      </w:r>
-    </w:p>
-    <w:p>
-      <w:pPr>
-        <w:spacing w:after="0" w:line="240" w:lineRule="auto"/>
-        <w:rPr>
-          <w:rFonts w:ascii="Palatino Linotype" w:hAnsi="Palatino Linotype" w:cs="Palatino Linotype"/>
-          <w:bCs/>
-          <w:sz w:val="21"/>
-          <w:szCs w:val="21"/>
-        </w:rPr>
-      </w:pPr>
-    </w:p>
-    <w:p>
-      <w:pPr>
-        <w:spacing w:after="0" w:line="240" w:lineRule="auto"/>
-        <w:rPr>
-          <w:rFonts w:ascii="Palatino Linotype" w:hAnsi="Palatino Linotype" w:cs="Palatino Linotype"/>
-          <w:bCs/>
-          <w:sz w:val="21"/>
-          <w:szCs w:val="21"/>
-        </w:rPr>
-      </w:pPr>
-      <w:r>
-        <w:rPr>
-          <w:rFonts w:ascii="Palatino Linotype" w:hAnsi="Palatino Linotype" w:cs="Palatino Linotype"/>
-          <w:b/>
-          <w:sz w:val="21"/>
-          <w:szCs w:val="21"/>
-        </w:rPr>
-        <w:t>Gordon Research Conference on Radiation and Climate</w:t>
-      </w:r>
-      <w:r>
-        <w:rPr>
-          <w:rFonts w:ascii="Palatino Linotype" w:hAnsi="Palatino Linotype" w:cs="Palatino Linotype" w:hint="eastAsia"/>
-          <w:b/>
-          <w:sz w:val="21"/>
-          <w:szCs w:val="21"/>
-        </w:rPr>
-        <w:t xml:space="preserve"> 2023</w:t>
-      </w:r>
-      <w:r>
-        <w:rPr>
-          <w:rFonts w:ascii="Palatino Linotype" w:hAnsi="Palatino Linotype" w:cs="Palatino Linotype"/>
-          <w:b/>
-          <w:sz w:val="21"/>
-          <w:szCs w:val="21"/>
-        </w:rPr>
-        <w:t>, Maine</w:t>
-      </w:r>
-      <w:r>
-        <w:rPr>
-          <w:rFonts w:ascii="Palatino Linotype" w:hAnsi="Palatino Linotype" w:cs="Palatino Linotype" w:hint="eastAsia"/>
-          <w:bCs/>
-          <w:sz w:val="21"/>
-          <w:szCs w:val="21"/>
-        </w:rPr>
-        <w:t xml:space="preserve">                                      </w:t>
-      </w:r>
-      <w:r>
-        <w:rPr>
-          <w:rFonts w:ascii="Palatino Linotype" w:hAnsi="Palatino Linotype" w:cs="Palatino Linotype"/>
-          <w:bCs/>
-          <w:sz w:val="21"/>
-          <w:szCs w:val="21"/>
-        </w:rPr>
-        <w:t xml:space="preserve">              July 2023</w:t>
-      </w:r>
-    </w:p>
-    <w:p>
-      <w:pPr>
-        <w:spacing w:after="0" w:line="240" w:lineRule="auto"/>
-        <w:rPr>
-          <w:rFonts w:ascii="Palatino Linotype" w:hAnsi="Palatino Linotype" w:cs="Palatino Linotype"/>
-          <w:bCs/>
-          <w:sz w:val="21"/>
-          <w:szCs w:val="21"/>
-        </w:rPr>
-      </w:pPr>
-      <w:r>
-        <w:rPr>
-          <w:rFonts w:ascii="Palatino Linotype" w:hAnsi="Palatino Linotype" w:cs="Palatino Linotype"/>
-          <w:bCs/>
-          <w:sz w:val="21"/>
-          <w:szCs w:val="21"/>
-        </w:rPr>
-        <w:t>Non-linear radiative response to patterned global warming due to convection aggregation</w:t>
-      </w:r>
-      <w:r>
-        <w:rPr>
-          <w:rFonts w:ascii="Palatino Linotype" w:hAnsi="Palatino Linotype" w:cs="Palatino Linotype"/>
-          <w:bCs/>
-          <w:sz w:val="21"/>
-          <w:szCs w:val="21"/>
-        </w:rPr>
-        <w:t xml:space="preserve">                </w:t>
-      </w:r>
-      <w:proofErr w:type="gramStart"/>
-      <w:r>
-        <w:rPr>
-          <w:rFonts w:ascii="Palatino Linotype" w:hAnsi="Palatino Linotype" w:cs="Palatino Linotype"/>
-          <w:bCs/>
-          <w:sz w:val="21"/>
-          <w:szCs w:val="21"/>
-        </w:rPr>
-        <w:t xml:space="preserve"> </w:t>
-      </w:r>
-      <w:r>
-        <w:rPr>
-          <w:rFonts w:ascii="Palatino Linotype" w:hAnsi="Palatino Linotype" w:cs="Palatino Linotype" w:hint="eastAsia"/>
-          <w:bCs/>
-          <w:sz w:val="21"/>
-          <w:szCs w:val="21"/>
-        </w:rPr>
-        <w:t xml:space="preserve">  </w:t>
-      </w:r>
-      <w:r>
-        <w:rPr>
-          <w:rFonts w:ascii="Palatino Linotype" w:hAnsi="Palatino Linotype" w:cs="Palatino Linotype"/>
-          <w:bCs/>
-          <w:sz w:val="21"/>
-          <w:szCs w:val="21"/>
-        </w:rPr>
-        <w:t>(</w:t>
-      </w:r>
-      <w:proofErr w:type="gramEnd"/>
-      <w:r>
-        <w:rPr>
-          <w:rFonts w:ascii="Palatino Linotype" w:hAnsi="Palatino Linotype" w:cs="Palatino Linotype"/>
-          <w:bCs/>
-          <w:sz w:val="21"/>
-          <w:szCs w:val="21"/>
-        </w:rPr>
-        <w:t>poster)</w:t>
-      </w:r>
-    </w:p>
-    <w:p>
-      <w:pPr>
-        <w:spacing w:after="0" w:line="240" w:lineRule="auto"/>
-        <w:rPr>
-          <w:rFonts w:ascii="Palatino Linotype" w:hAnsi="Palatino Linotype" w:cs="Palatino Linotype"/>
-          <w:bCs/>
-          <w:sz w:val="21"/>
-          <w:szCs w:val="21"/>
-        </w:rPr>
-      </w:pPr>
-    </w:p>
-    <w:p>
-      <w:pPr>
-        <w:spacing w:after="0" w:line="240" w:lineRule="auto"/>
-        <w:rPr>
-          <w:rFonts w:ascii="Palatino Linotype" w:hAnsi="Palatino Linotype" w:cs="Palatino Linotype"/>
-          <w:bCs/>
-          <w:sz w:val="21"/>
-          <w:szCs w:val="21"/>
-        </w:rPr>
-      </w:pPr>
-      <w:r>
-        <w:rPr>
-          <w:rFonts w:ascii="Palatino Linotype" w:hAnsi="Palatino Linotype" w:cs="Palatino Linotype"/>
-          <w:b/>
-          <w:sz w:val="21"/>
-          <w:szCs w:val="21"/>
-        </w:rPr>
-        <w:t>CFMIP-GASS</w:t>
-      </w:r>
-      <w:r>
-        <w:rPr>
-          <w:rFonts w:ascii="Palatino Linotype" w:hAnsi="Palatino Linotype" w:cs="Palatino Linotype" w:hint="eastAsia"/>
-          <w:b/>
-          <w:sz w:val="21"/>
-          <w:szCs w:val="21"/>
-        </w:rPr>
-        <w:t xml:space="preserve"> 2023</w:t>
-      </w:r>
-      <w:r>
-        <w:rPr>
-          <w:rFonts w:ascii="Palatino Linotype" w:hAnsi="Palatino Linotype" w:cs="Palatino Linotype"/>
-          <w:b/>
-          <w:sz w:val="21"/>
-          <w:szCs w:val="21"/>
-        </w:rPr>
-        <w:t>, Paris</w:t>
-      </w:r>
-      <w:r>
-        <w:rPr>
-          <w:rFonts w:ascii="Palatino Linotype" w:hAnsi="Palatino Linotype" w:cs="Palatino Linotype"/>
-          <w:bCs/>
-          <w:sz w:val="21"/>
-          <w:szCs w:val="21"/>
-        </w:rPr>
-        <w:t xml:space="preserve">                                                                                                             </w:t>
-      </w:r>
-      <w:r>
-        <w:rPr>
-          <w:rFonts w:ascii="Palatino Linotype" w:hAnsi="Palatino Linotype" w:cs="Palatino Linotype" w:hint="eastAsia"/>
-          <w:bCs/>
-          <w:sz w:val="21"/>
-          <w:szCs w:val="21"/>
-        </w:rPr>
-        <w:t xml:space="preserve">                     </w:t>
-      </w:r>
-      <w:r>
-        <w:rPr>
-          <w:rFonts w:ascii="Palatino Linotype" w:hAnsi="Palatino Linotype" w:cs="Palatino Linotype"/>
-          <w:bCs/>
-          <w:sz w:val="21"/>
-          <w:szCs w:val="21"/>
-        </w:rPr>
-        <w:t>J</w:t>
-      </w:r>
-      <w:r>
-        <w:rPr>
-          <w:rFonts w:ascii="Palatino Linotype" w:hAnsi="Palatino Linotype" w:cs="Palatino Linotype"/>
-          <w:bCs/>
-          <w:sz w:val="21"/>
-          <w:szCs w:val="21"/>
-        </w:rPr>
-        <w:t>uly 2023</w:t>
-      </w:r>
-    </w:p>
-    <w:p>
-      <w:pPr>
-        <w:spacing w:after="0" w:line="240" w:lineRule="auto"/>
-        <w:rPr>
-          <w:rFonts w:ascii="Palatino Linotype" w:hAnsi="Palatino Linotype" w:cs="Palatino Linotype"/>
-          <w:bCs/>
-          <w:sz w:val="21"/>
-          <w:szCs w:val="21"/>
-        </w:rPr>
-      </w:pPr>
-      <w:r>
-        <w:rPr>
-          <w:rFonts w:ascii="Palatino Linotype" w:hAnsi="Palatino Linotype" w:cs="Palatino Linotype"/>
-          <w:bCs/>
-          <w:sz w:val="21"/>
-          <w:szCs w:val="21"/>
-        </w:rPr>
-        <w:t>Non-linear radiative response to patterned global warming due to convection aggregation</w:t>
-      </w:r>
-      <w:r>
-        <w:rPr>
-          <w:rFonts w:ascii="Palatino Linotype" w:hAnsi="Palatino Linotype" w:cs="Palatino Linotype"/>
-          <w:bCs/>
-          <w:sz w:val="21"/>
-          <w:szCs w:val="21"/>
-        </w:rPr>
-        <w:t xml:space="preserve">                </w:t>
-      </w:r>
-      <w:proofErr w:type="gramStart"/>
-      <w:r>
-        <w:rPr>
-          <w:rFonts w:ascii="Palatino Linotype" w:hAnsi="Palatino Linotype" w:cs="Palatino Linotype"/>
-          <w:bCs/>
-          <w:sz w:val="21"/>
-          <w:szCs w:val="21"/>
-        </w:rPr>
-        <w:t xml:space="preserve"> </w:t>
-      </w:r>
-      <w:r>
-        <w:rPr>
-          <w:rFonts w:ascii="Palatino Linotype" w:hAnsi="Palatino Linotype" w:cs="Palatino Linotype" w:hint="eastAsia"/>
-          <w:bCs/>
-          <w:sz w:val="21"/>
-          <w:szCs w:val="21"/>
-        </w:rPr>
-        <w:t xml:space="preserve">  </w:t>
-      </w:r>
-      <w:r>
-        <w:rPr>
-          <w:rFonts w:ascii="Palatino Linotype" w:hAnsi="Palatino Linotype" w:cs="Palatino Linotype"/>
-          <w:bCs/>
-          <w:sz w:val="21"/>
-          <w:szCs w:val="21"/>
-        </w:rPr>
-        <w:t>(</w:t>
-      </w:r>
-      <w:proofErr w:type="gramEnd"/>
-      <w:r>
-        <w:rPr>
-          <w:rFonts w:ascii="Palatino Linotype" w:hAnsi="Palatino Linotype" w:cs="Palatino Linotype"/>
-          <w:bCs/>
-          <w:sz w:val="21"/>
-          <w:szCs w:val="21"/>
-        </w:rPr>
-        <w:t>poster)</w:t>
-      </w:r>
-    </w:p>
-    <w:p>
-      <w:pPr>
-        <w:spacing w:afterLines="50" w:after="120" w:line="240" w:lineRule="auto"/>
-        <w:rPr>
-          <w:rFonts w:ascii="Palatino Linotype" w:hAnsi="Palatino Linotype" w:cs="Palatino Linotype"/>
-          <w:bCs/>
-          <w:sz w:val="21"/>
-          <w:szCs w:val="21"/>
-        </w:rPr>
-      </w:pPr>
-    </w:p>
-    <w:p>
-      <w:pPr>
-        <w:spacing w:afterLines="50" w:after="120" w:line="240" w:lineRule="auto"/>
-        <w:rPr>
-          <w:rFonts w:ascii="Palatino Linotype" w:hAnsi="Palatino Linotype" w:cs="Palatino Linotype"/>
-          <w:bCs/>
-          <w:sz w:val="21"/>
-          <w:szCs w:val="21"/>
-        </w:rPr>
-      </w:pPr>
-    </w:p>
-    <w:p>
-      <w:pPr>
-        <w:spacing w:afterLines="50" w:after="120" w:line="240" w:lineRule="auto"/>
-        <w:rPr>
-          <w:rFonts w:ascii="Palatino Linotype" w:hAnsi="Palatino Linotype" w:cs="Palatino Linotype"/>
-          <w:bCs/>
-          <w:sz w:val="21"/>
-          <w:szCs w:val="21"/>
-        </w:rPr>
-      </w:pPr>
-    </w:p>
-    <w:p>
-      <w:pPr>
-        <w:spacing w:afterLines="50" w:after="120" w:line="240" w:lineRule="auto"/>
-        <w:rPr>
-          <w:rFonts w:ascii="Palatino Linotype" w:hAnsi="Palatino Linotype" w:cs="Palatino Linotype"/>
-          <w:bCs/>
-          <w:sz w:val="21"/>
-          <w:szCs w:val="21"/>
-        </w:rPr>
-      </w:pPr>
-    </w:p>
-    <w:p>
-      <w:pPr>
-        <w:spacing w:after="0" w:line="240" w:lineRule="auto"/>
-        <w:rPr>
-          <w:rFonts w:ascii="Palatino Linotype" w:eastAsia="SimSun" w:hAnsi="Palatino Linotype" w:cs="Palatino Linotype"/>
-          <w:b/>
-          <w:sz w:val="21"/>
-          <w:szCs w:val="21"/>
-        </w:rPr>
-      </w:pPr>
-      <w:r>
-        <w:rPr>
-          <w:rFonts w:ascii="Palatino Linotype" w:eastAsia="SimSun" w:hAnsi="Palatino Linotype" w:cs="Palatino Linotype"/>
-          <w:b/>
-          <w:sz w:val="21"/>
-          <w:szCs w:val="21"/>
-        </w:rPr>
-        <w:lastRenderedPageBreak/>
-        <w:t>AWARDS &amp; HONORS</w:t>
-      </w:r>
-    </w:p>
-    <w:p>
-      <w:pPr>
-        <w:spacing w:after="0" w:line="60" w:lineRule="exact"/>
-        <w:rPr>
-          <w:rFonts w:ascii="Palatino Linotype" w:eastAsia="SimSun" w:hAnsi="Palatino Linotype" w:cs="Palatino Linotype"/>
-          <w:b/>
-          <w:sz w:val="21"/>
-          <w:szCs w:val="21"/>
-          <w:u w:val="single"/>
-        </w:rPr>
-      </w:pPr>
-      <w:r>
-        <w:rPr>
-          <w:rFonts w:ascii="Palatino Linotype" w:eastAsia="SimSun" w:hAnsi="Palatino Linotype" w:cs="Palatino Linotype" w:hint="eastAsia"/>
-          <w:b/>
-          <w:sz w:val="21"/>
-          <w:szCs w:val="21"/>
-          <w:u w:val="single"/>
-        </w:rPr>
-        <w:t>________________________________________________________________________________________________</w:t>
-      </w:r>
-      <w:r>
-        <w:rPr>
-          <w:rFonts w:ascii="Palatino Linotype" w:eastAsia="SimSun" w:hAnsi="Palatino Linotype" w:cs="Palatino Linotype" w:hint="eastAsia"/>
-          <w:b/>
-          <w:sz w:val="21"/>
-          <w:szCs w:val="21"/>
-        </w:rPr>
-        <w:t xml:space="preserve">   </w:t>
-      </w:r>
-    </w:p>
-    <w:p>
-      <w:pPr>
-        <w:spacing w:after="0" w:line="240" w:lineRule="auto"/>
-        <w:rPr>
-          <w:rFonts w:ascii="Palatino Linotype" w:hAnsi="Palatino Linotype" w:cs="Palatino Linotype"/>
-          <w:sz w:val="21"/>
-          <w:szCs w:val="21"/>
-        </w:rPr>
-      </w:pPr>
-      <w:r>
-        <w:rPr>
-          <w:rFonts w:ascii="Palatino Linotype" w:hAnsi="Palatino Linotype" w:cs="Palatino Linotype"/>
-          <w:sz w:val="21"/>
-          <w:szCs w:val="21"/>
-        </w:rPr>
-        <w:t>National Scholarship (</w:t>
-      </w:r>
-      <w:r>
-        <w:rPr>
-          <w:rFonts w:ascii="Palatino Linotype" w:hAnsi="Palatino Linotype" w:cs="Palatino Linotype"/>
-          <w:b/>
-          <w:bCs/>
-          <w:sz w:val="21"/>
-          <w:szCs w:val="21"/>
-        </w:rPr>
-        <w:t>top 1%</w:t>
-      </w:r>
-      <w:r>
-        <w:rPr>
-          <w:rFonts w:ascii="Palatino Linotype" w:hAnsi="Palatino Linotype" w:cs="Palatino Linotype"/>
-          <w:color w:val="FF0000"/>
-          <w:sz w:val="21"/>
-          <w:szCs w:val="21"/>
-        </w:rPr>
-        <w:t xml:space="preserve"> </w:t>
-      </w:r>
-      <w:r>
-        <w:rPr>
-          <w:rFonts w:ascii="Palatino Linotype" w:hAnsi="Palatino Linotype" w:cs="Palatino Linotype"/>
-          <w:sz w:val="21"/>
-          <w:szCs w:val="21"/>
-        </w:rPr>
-        <w:t>among 176 students, 2021)</w:t>
-      </w:r>
-    </w:p>
-    <w:p>
-      <w:pPr>
-        <w:spacing w:after="0" w:line="240" w:lineRule="auto"/>
-        <w:rPr>
-          <w:rFonts w:ascii="Palatino Linotype" w:hAnsi="Palatino Linotype" w:cs="Palatino Linotype"/>
-          <w:sz w:val="21"/>
-          <w:szCs w:val="21"/>
-        </w:rPr>
-      </w:pPr>
-      <w:r>
-        <w:rPr>
-          <w:rFonts w:ascii="Palatino Linotype" w:hAnsi="Palatino Linotype" w:cs="Palatino Linotype"/>
-          <w:sz w:val="21"/>
-          <w:szCs w:val="21"/>
-        </w:rPr>
-        <w:t>Merit Student Pacesetter (2021)</w:t>
-      </w:r>
-    </w:p>
-    <w:p>
-      <w:pPr>
-        <w:spacing w:after="0" w:line="240" w:lineRule="auto"/>
-        <w:rPr>
-          <w:rFonts w:ascii="Palatino Linotype" w:hAnsi="Palatino Linotype" w:cs="Palatino Linotype"/>
-          <w:sz w:val="21"/>
-          <w:szCs w:val="21"/>
-        </w:rPr>
-      </w:pPr>
-      <w:r>
-        <w:rPr>
-          <w:rFonts w:ascii="Palatino Linotype" w:hAnsi="Palatino Linotype" w:cs="Palatino Linotype"/>
-          <w:sz w:val="21"/>
-          <w:szCs w:val="21"/>
-        </w:rPr>
-        <w:t>POSCO Asia Scholarship (</w:t>
-      </w:r>
-      <w:r>
-        <w:rPr>
-          <w:rFonts w:ascii="Palatino Linotype" w:hAnsi="Palatino Linotype" w:cs="Palatino Linotype"/>
-          <w:b/>
-          <w:bCs/>
-          <w:sz w:val="21"/>
-          <w:szCs w:val="21"/>
-        </w:rPr>
-        <w:t>top 3%</w:t>
-      </w:r>
-      <w:r>
-        <w:rPr>
-          <w:rFonts w:ascii="Palatino Linotype" w:hAnsi="Palatino Linotype" w:cs="Palatino Linotype"/>
-          <w:color w:val="FF0000"/>
-          <w:sz w:val="21"/>
-          <w:szCs w:val="21"/>
-        </w:rPr>
-        <w:t xml:space="preserve"> </w:t>
-      </w:r>
-      <w:r>
-        <w:rPr>
-          <w:rFonts w:ascii="Palatino Linotype" w:hAnsi="Palatino Linotype" w:cs="Palatino Linotype"/>
-          <w:sz w:val="21"/>
-          <w:szCs w:val="21"/>
-        </w:rPr>
-        <w:t>among ~180 students,</w:t>
-      </w:r>
-      <w:r>
-        <w:rPr>
-          <w:rFonts w:ascii="Palatino Linotype" w:hAnsi="Palatino Linotype" w:cs="Palatino Linotype"/>
-          <w:color w:val="FF0000"/>
-          <w:sz w:val="21"/>
-          <w:szCs w:val="21"/>
-        </w:rPr>
-        <w:t xml:space="preserve"> </w:t>
-      </w:r>
-      <w:r>
-        <w:rPr>
-          <w:rFonts w:ascii="Palatino Linotype" w:hAnsi="Palatino Linotype" w:cs="Palatino Linotype"/>
-          <w:b/>
-          <w:bCs/>
-          <w:sz w:val="21"/>
-          <w:szCs w:val="21"/>
-        </w:rPr>
-        <w:t>awarded three times</w:t>
-      </w:r>
-      <w:r>
-        <w:rPr>
-          <w:rFonts w:ascii="Palatino Linotype" w:hAnsi="Palatino Linotype" w:cs="Palatino Linotype"/>
-          <w:sz w:val="21"/>
-          <w:szCs w:val="21"/>
-        </w:rPr>
-        <w:t xml:space="preserve"> in 2019,2020</w:t>
-      </w:r>
-      <w:r>
-        <w:rPr>
-          <w:rFonts w:ascii="Palatino Linotype" w:hAnsi="Palatino Linotype" w:cs="Palatino Linotype"/>
-          <w:sz w:val="21"/>
-          <w:szCs w:val="21"/>
-        </w:rPr>
-        <w:t xml:space="preserve"> and </w:t>
-      </w:r>
-      <w:r>
-        <w:rPr>
-          <w:rFonts w:ascii="Palatino Linotype" w:hAnsi="Palatino Linotype" w:cs="Palatino Linotype"/>
-          <w:sz w:val="21"/>
-          <w:szCs w:val="21"/>
-        </w:rPr>
-        <w:t>2021)</w:t>
-      </w:r>
-    </w:p>
-    <w:p>
-      <w:pPr>
-        <w:spacing w:after="0" w:line="240" w:lineRule="auto"/>
-        <w:rPr>
-          <w:rFonts w:ascii="Palatino Linotype" w:hAnsi="Palatino Linotype" w:cs="Palatino Linotype"/>
-          <w:sz w:val="21"/>
-          <w:szCs w:val="21"/>
-        </w:rPr>
-      </w:pPr>
-      <w:r>
-        <w:rPr>
-          <w:rFonts w:ascii="Palatino Linotype" w:hAnsi="Palatino Linotype" w:cs="Palatino Linotype"/>
-          <w:sz w:val="21"/>
-          <w:szCs w:val="21"/>
-        </w:rPr>
-        <w:t>Outstanding bachelor student in Beijing (</w:t>
-      </w:r>
-      <w:r>
-        <w:rPr>
-          <w:rFonts w:ascii="Palatino Linotype" w:hAnsi="Palatino Linotype" w:cs="Palatino Linotype"/>
-          <w:b/>
-          <w:bCs/>
-          <w:sz w:val="21"/>
-          <w:szCs w:val="21"/>
-        </w:rPr>
-        <w:t>10</w:t>
-      </w:r>
-      <w:r>
-        <w:rPr>
-          <w:rFonts w:ascii="Palatino Linotype" w:hAnsi="Palatino Linotype" w:cs="Palatino Linotype"/>
-          <w:sz w:val="21"/>
-          <w:szCs w:val="21"/>
-        </w:rPr>
-        <w:t xml:space="preserve"> among 176 students, 2022)</w:t>
-      </w:r>
-    </w:p>
-    <w:p>
-      <w:pPr>
-        <w:spacing w:after="0" w:line="240" w:lineRule="auto"/>
-        <w:rPr>
-          <w:rFonts w:ascii="Palatino Linotype" w:hAnsi="Palatino Linotype" w:cs="Palatino Linotype"/>
-          <w:sz w:val="21"/>
-          <w:szCs w:val="21"/>
-        </w:rPr>
-      </w:pPr>
-      <w:proofErr w:type="spellStart"/>
-      <w:r>
-        <w:rPr>
-          <w:rFonts w:ascii="Palatino Linotype" w:hAnsi="Palatino Linotype" w:cs="Palatino Linotype" w:hint="eastAsia"/>
           <w:sz w:val="21"/>
           <w:szCs w:val="21"/>
         </w:rPr>
@@ -2512,16 +2434,7 @@
           <w:sz w:val="21"/>
           <w:szCs w:val="21"/>
         </w:rPr>
-        <w:t>eiming</w:t>
-      </w:r>
-      <w:proofErr w:type="spellEnd"/>
-      <w:r>
-        <w:rPr>
-          <w:rFonts w:ascii="Palatino Linotype" w:hAnsi="Palatino Linotype" w:cs="Palatino Linotype"/>
-          <w:sz w:val="21"/>
-          <w:szCs w:val="21"/>
-        </w:rPr>
-        <w:t xml:space="preserve"> bachelor student (</w:t>
+        <w:t>eiming bachelor student (</w:t>
       </w:r>
       <w:r>
         <w:rPr>
@@ -2931,7 +2844,7 @@
 </file>
 
 <file path=word/numbering.xml><?xml version="1.0" encoding="utf-8"?>
-<w:numbering xmlns:wpc="http://schemas.microsoft.com/office/word/2010/wordprocessingCanvas" xmlns:cx="http://schemas.microsoft.com/office/drawing/2014/chartex" xmlns:cx1="http://schemas.microsoft.com/office/drawing/2015/9/8/chartex" xmlns:cx2="http://schemas.microsoft.com/office/drawing/2015/10/21/chartex" xmlns:cx3="http://schemas.microsoft.com/office/drawing/2016/5/9/chartex" xmlns:cx4="http://schemas.microsoft.com/office/drawing/2016/5/10/chartex" xmlns:cx5="http://schemas.microsoft.com/office/drawing/2016/5/11/chartex" xmlns:cx6="http://schemas.microsoft.com/office/drawing/2016/5/12/chartex" xmlns:cx7="http://schemas.microsoft.com/office/drawing/2016/5/13/chartex" xmlns:cx8="http://schemas.microsoft.com/office/drawing/2016/5/14/chartex" xmlns:mc="http://schemas.openxmlformats.org/markup-compatibility/2006" xmlns:aink="http://schemas.microsoft.com/office/drawing/2016/ink" xmlns:am3d="http://schemas.microsoft.com/office/drawing/2017/model3d" xmlns:o="urn:schemas-microsoft-com:office:office" xmlns:oel="http://schemas.microsoft.com/office/2019/extlst" xmlns:r="http://schemas.openxmlformats.org/officeDocument/2006/relationships" xmlns:m="http://schemas.openxmlformats.org/officeDocument/2006/math" xmlns:v="urn:schemas-microsoft-com:vml" xmlns:wp14="http://schemas.microsoft.com/office/word/2010/wordprocessingDrawing" xmlns:wp="http://schemas.openxmlformats.org/drawingml/2006/wordprocessingDrawing" xmlns:w10="urn:schemas-microsoft-com:office:word" xmlns:w="http://schemas.openxmlformats.org/wordprocessingml/2006/main" xmlns:w14="http://schemas.microsoft.com/office/word/2010/wordml" xmlns:w15="http://schemas.microsoft.com/office/word/2012/wordml" xmlns:w16cex="http://schemas.microsoft.com/office/word/2018/wordml/cex" xmlns:w16cid="http://schemas.microsoft.com/office/word/2016/wordml/cid" xmlns:w16="http://schemas.microsoft.com/office/word/2018/wordml" xmlns:w16sdtdh="http://schemas.microsoft.com/office/word/2020/wordml/sdtdatahash" xmlns:w16se="http://schemas.microsoft.com/office/word/2015/wordml/symex" xmlns:wpg="http://schemas.microsoft.com/office/word/2010/wordprocessingGroup" xmlns:wpi="http://schemas.microsoft.com/office/word/2010/wordprocessingInk" xmlns:wne="http://schemas.microsoft.com/office/word/2006/wordml" xmlns:wps="http://schemas.microsoft.com/office/word/2010/wordprocessingShape" mc:Ignorable="w14 w15 w16se w16cid w16 w16cex w16sdtdh wp14">
+<w:numbering xmlns:wpc="http://schemas.microsoft.com/office/word/2010/wordprocessingCanvas" xmlns:cx="http://schemas.microsoft.com/office/drawing/2014/chartex" xmlns:cx1="http://schemas.microsoft.com/office/drawing/2015/9/8/chartex" xmlns:cx2="http://schemas.microsoft.com/office/drawing/2015/10/21/chartex" xmlns:cx3="http://schemas.microsoft.com/office/drawing/2016/5/9/chartex" xmlns:cx4="http://schemas.microsoft.com/office/drawing/2016/5/10/chartex" xmlns:cx5="http://schemas.microsoft.com/office/drawing/2016/5/11/chartex" xmlns:cx6="http://schemas.microsoft.com/office/drawing/2016/5/12/chartex" xmlns:cx7="http://schemas.microsoft.com/office/drawing/2016/5/13/chartex" xmlns:cx8="http://schemas.microsoft.com/office/drawing/2016/5/14/chartex" xmlns:mc="http://schemas.openxmlformats.org/markup-compatibility/2006" xmlns:aink="http://schemas.microsoft.com/office/drawing/2016/ink" xmlns:am3d="http://schemas.microsoft.com/office/drawing/2017/model3d" xmlns:o="urn:schemas-microsoft-com:office:office" xmlns:oel="http://schemas.microsoft.com/office/2019/extlst" xmlns:r="http://schemas.openxmlformats.org/officeDocument/2006/relationships" xmlns:m="http://schemas.openxmlformats.org/officeDocument/2006/math" xmlns:v="urn:schemas-microsoft-com:vml" xmlns:wp14="http://schemas.microsoft.com/office/word/2010/wordprocessingDrawing" xmlns:wp="http://schemas.openxmlformats.org/drawingml/2006/wordprocessingDrawing" xmlns:w10="urn:schemas-microsoft-com:office:word" xmlns:w="http://schemas.openxmlformats.org/wordprocessingml/2006/main" xmlns:w14="http://schemas.microsoft.com/office/word/2010/wordml" xmlns:w15="http://schemas.microsoft.com/office/word/2012/wordml" xmlns:w16cex="http://schemas.microsoft.com/office/word/2018/wordml/cex" xmlns:w16cid="http://schemas.microsoft.com/office/word/2016/wordml/cid" xmlns:w16="http://schemas.microsoft.com/office/word/2018/wordml" xmlns:w16du="http://schemas.microsoft.com/office/word/2023/wordml/word16du" xmlns:w16sdtdh="http://schemas.microsoft.com/office/word/2020/wordml/sdtdatahash" xmlns:w16se="http://schemas.microsoft.com/office/word/2015/wordml/symex" xmlns:wpg="http://schemas.microsoft.com/office/word/2010/wordprocessingGroup" xmlns:wpi="http://schemas.microsoft.com/office/word/2010/wordprocessingInk" xmlns:wne="http://schemas.microsoft.com/office/word/2006/wordml" xmlns:wps="http://schemas.microsoft.com/office/word/2010/wordprocessingShape" mc:Ignorable="w14 w15 w16se w16cid w16 w16cex w16sdtdh w16du wp14">
   <w:abstractNum w:abstractNumId="0" w15:restartNumberingAfterBreak="0">
     <w:nsid w:val="41410E6C"/>
     <w:multiLevelType w:val="multilevel"/>
@@ -3516,7 +3429,7 @@
 </file>
 
 <file path=word/styles.xml><?xml version="1.0" encoding="utf-8"?>
-<w:styles xmlns:mc="http://schemas.openxmlformats.org/markup-compatibility/2006" xmlns:r="http://schemas.openxmlformats.org/officeDocument/2006/relationships" xmlns:w="http://schemas.openxmlformats.org/wordprocessingml/2006/main" xmlns:w14="http://schemas.microsoft.com/office/word/2010/wordml" xmlns:w15="http://schemas.microsoft.com/office/word/2012/wordml" xmlns:w16cex="http://schemas.microsoft.com/office/word/2018/wordml/cex" xmlns:w16cid="http://schemas.microsoft.com/office/word/2016/wordml/cid" xmlns:w16="http://schemas.microsoft.com/office/word/2018/wordml" xmlns:w16sdtdh="http://schemas.microsoft.com/office/word/2020/wordml/sdtdatahash" xmlns:w16se="http://schemas.microsoft.com/office/word/2015/wordml/symex" mc:Ignorable="w14 w15 w16se w16cid w16 w16cex w16sdtdh">
+<w:styles xmlns:mc="http://schemas.openxmlformats.org/markup-compatibility/2006" xmlns:r="http://schemas.openxmlformats.org/officeDocument/2006/relationships" xmlns:w="http://schemas.openxmlformats.org/wordprocessingml/2006/main" xmlns:w14="http://schemas.microsoft.com/office/word/2010/wordml" xmlns:w15="http://schemas.microsoft.com/office/word/2012/wordml" xmlns:w16cex="http://schemas.microsoft.com/office/word/2018/wordml/cex" xmlns:w16cid="http://schemas.microsoft.com/office/word/2016/wordml/cid" xmlns:w16="http://schemas.microsoft.com/office/word/2018/wordml" xmlns:w16du="http://schemas.microsoft.com/office/word/2023/wordml/word16du" xmlns:w16sdtdh="http://schemas.microsoft.com/office/word/2020/wordml/sdtdatahash" xmlns:w16se="http://schemas.microsoft.com/office/word/2015/wordml/symex" mc:Ignorable="w14 w15 w16se w16cid w16 w16cex w16sdtdh w16du">
   <w:docDefaults>
     <w:rPrDefault>
       <w:rPr>

</xml_diff>

<commit_message>
update JAS paper & AGU 2024
</commit_message>
<xml_diff>
--- a/file/Heng_Quan_CV.docx
+++ b/file/Heng_Quan_CV.docx
@@ -1135,251 +1135,7 @@
           <w:sz w:val="21"/>
           <w:szCs w:val="21"/>
         </w:rPr>
-        <w:t xml:space="preserve"> (</w:t>
-      </w:r>
-      <w:r>
-        <w:rPr>
-          <w:rFonts w:ascii="Palatino Linotype" w:hAnsi="Palatino Linotype" w:cs="Palatino Linotype"/>
-          <w:sz w:val="21"/>
-          <w:szCs w:val="21"/>
-        </w:rPr>
-        <w:t>under review</w:t>
-      </w:r>
-      <w:r>
-        <w:rPr>
-          <w:rFonts w:ascii="Palatino Linotype" w:hAnsi="Palatino Linotype" w:cs="Palatino Linotype"/>
-          <w:sz w:val="21"/>
-          <w:szCs w:val="21"/>
-        </w:rPr>
-        <w:t>).</w:t>
-      </w:r>
-    </w:p>
-    <w:p>
-      <w:pPr>
-        <w:spacing w:after="0" w:line="240" w:lineRule="auto"/>
-        <w:rPr>
-          <w:rFonts w:ascii="Palatino Linotype" w:hAnsi="Palatino Linotype" w:cs="Palatino Linotype"/>
-          <w:sz w:val="21"/>
-          <w:szCs w:val="21"/>
-        </w:rPr>
-      </w:pPr>
-      <w:r>
-        <w:rPr>
-          <w:rFonts w:ascii="Palatino Linotype" w:hAnsi="Palatino Linotype" w:cs="Palatino Linotype"/>
-          <w:b/>
-          <w:bCs/>
-          <w:sz w:val="21"/>
-          <w:szCs w:val="21"/>
-        </w:rPr>
-        <w:t>Quan, H.</w:t>
-      </w:r>
-      <w:r>
-        <w:rPr>
-          <w:rFonts w:ascii="Palatino Linotype" w:hAnsi="Palatino Linotype" w:cs="Palatino Linotype"/>
-          <w:sz w:val="21"/>
-          <w:szCs w:val="21"/>
-        </w:rPr>
-        <w:t xml:space="preserve">, </w:t>
-      </w:r>
-      <w:proofErr w:type="spellStart"/>
-      <w:r>
-        <w:rPr>
-          <w:rFonts w:ascii="Palatino Linotype" w:hAnsi="Palatino Linotype" w:cs="Palatino Linotype"/>
-          <w:sz w:val="21"/>
-          <w:szCs w:val="21"/>
-        </w:rPr>
-        <w:t>Fueglistaler</w:t>
-      </w:r>
-      <w:proofErr w:type="spellEnd"/>
-      <w:r>
-        <w:rPr>
-          <w:rFonts w:ascii="Palatino Linotype" w:hAnsi="Palatino Linotype" w:cs="Palatino Linotype"/>
-          <w:sz w:val="21"/>
-          <w:szCs w:val="21"/>
-        </w:rPr>
-        <w:t xml:space="preserve">, S., Zhang, B., &amp; Wang, C. </w:t>
-      </w:r>
-      <w:r>
-        <w:rPr>
-          <w:rFonts w:ascii="Palatino Linotype" w:hAnsi="Palatino Linotype" w:cs="Palatino Linotype"/>
-          <w:sz w:val="21"/>
-          <w:szCs w:val="21"/>
-        </w:rPr>
-        <w:t xml:space="preserve">The Sea Surface Temperature Pattern Effect on Outgoing Longwave Radiation: </w:t>
-      </w:r>
-      <w:proofErr w:type="gramStart"/>
-      <w:r>
-        <w:rPr>
-          <w:rFonts w:ascii="Palatino Linotype" w:hAnsi="Palatino Linotype" w:cs="Palatino Linotype"/>
-          <w:sz w:val="21"/>
-          <w:szCs w:val="21"/>
-        </w:rPr>
-        <w:t>the</w:t>
-      </w:r>
-      <w:proofErr w:type="gramEnd"/>
-      <w:r>
-        <w:rPr>
-          <w:rFonts w:ascii="Palatino Linotype" w:hAnsi="Palatino Linotype" w:cs="Palatino Linotype"/>
-          <w:sz w:val="21"/>
-          <w:szCs w:val="21"/>
-        </w:rPr>
-        <w:t xml:space="preserve"> Role of Large-scale Convective Aggregation</w:t>
-      </w:r>
-      <w:r>
-        <w:rPr>
-          <w:rFonts w:ascii="Palatino Linotype" w:hAnsi="Palatino Linotype" w:cs="Palatino Linotype"/>
-          <w:sz w:val="21"/>
-          <w:szCs w:val="21"/>
-        </w:rPr>
-        <w:t>.</w:t>
-      </w:r>
-      <w:r>
-        <w:rPr>
-          <w:rFonts w:ascii="Palatino Linotype" w:hAnsi="Palatino Linotype" w:cs="Palatino Linotype"/>
-          <w:sz w:val="21"/>
-          <w:szCs w:val="21"/>
-        </w:rPr>
-        <w:t xml:space="preserve"> (under review)</w:t>
-      </w:r>
-      <w:r>
-        <w:rPr>
-          <w:rFonts w:ascii="Palatino Linotype" w:hAnsi="Palatino Linotype" w:cs="Palatino Linotype"/>
-          <w:sz w:val="21"/>
-          <w:szCs w:val="21"/>
-        </w:rPr>
-        <w:t>.</w:t>
-      </w:r>
-    </w:p>
-    <w:p>
-      <w:pPr>
-        <w:spacing w:after="0" w:line="240" w:lineRule="auto"/>
-        <w:rPr>
-          <w:rFonts w:ascii="Palatino Linotype" w:hAnsi="Palatino Linotype" w:cs="Palatino Linotype"/>
-          <w:sz w:val="21"/>
-          <w:szCs w:val="21"/>
-        </w:rPr>
-      </w:pPr>
-      <w:r>
-        <w:rPr>
-          <w:rFonts w:ascii="Palatino Linotype" w:hAnsi="Palatino Linotype" w:cs="Palatino Linotype"/>
-          <w:b/>
-          <w:bCs/>
-          <w:sz w:val="21"/>
-          <w:szCs w:val="21"/>
-        </w:rPr>
-        <w:t>Quan, H.</w:t>
-      </w:r>
-      <w:r>
-        <w:rPr>
-          <w:rFonts w:ascii="Palatino Linotype" w:hAnsi="Palatino Linotype" w:cs="Palatino Linotype"/>
-          <w:sz w:val="21"/>
-          <w:szCs w:val="21"/>
-        </w:rPr>
-        <w:t xml:space="preserve">, Koll, D., </w:t>
-      </w:r>
-      <w:proofErr w:type="spellStart"/>
-      <w:r>
-        <w:rPr>
-          <w:rFonts w:ascii="Palatino Linotype" w:hAnsi="Palatino Linotype" w:cs="Palatino Linotype"/>
-          <w:sz w:val="21"/>
-          <w:szCs w:val="21"/>
-        </w:rPr>
-        <w:t>Lutsko</w:t>
-      </w:r>
-      <w:proofErr w:type="spellEnd"/>
-      <w:r>
-        <w:rPr>
-          <w:rFonts w:ascii="Palatino Linotype" w:hAnsi="Palatino Linotype" w:cs="Palatino Linotype"/>
-          <w:sz w:val="21"/>
-          <w:szCs w:val="21"/>
-        </w:rPr>
-        <w:t>, N., &amp; Yuval, J. Optimal Solar Geoengineering Strategies Based on Reinforcement Learning (</w:t>
-      </w:r>
-      <w:r>
-        <w:rPr>
-          <w:rFonts w:ascii="Palatino Linotype" w:hAnsi="Palatino Linotype" w:cs="Palatino Linotype"/>
-          <w:sz w:val="21"/>
-          <w:szCs w:val="21"/>
-        </w:rPr>
-        <w:t>submitted</w:t>
-      </w:r>
-      <w:r>
-        <w:rPr>
-          <w:rFonts w:ascii="Palatino Linotype" w:hAnsi="Palatino Linotype" w:cs="Palatino Linotype"/>
-          <w:sz w:val="21"/>
-          <w:szCs w:val="21"/>
-        </w:rPr>
-        <w:t>).</w:t>
-      </w:r>
-    </w:p>
-    <w:p>
-      <w:pPr>
-        <w:spacing w:after="0" w:line="240" w:lineRule="auto"/>
-        <w:rPr>
-          <w:rFonts w:ascii="Palatino Linotype" w:hAnsi="Palatino Linotype" w:cs="Palatino Linotype"/>
-          <w:sz w:val="21"/>
-          <w:szCs w:val="21"/>
-        </w:rPr>
-      </w:pPr>
-      <w:r>
-        <w:rPr>
-          <w:rFonts w:ascii="Palatino Linotype" w:hAnsi="Palatino Linotype" w:cs="Palatino Linotype"/>
-          <w:b/>
-          <w:bCs/>
-          <w:sz w:val="21"/>
-          <w:szCs w:val="21"/>
-        </w:rPr>
-        <w:t>Quan, H.</w:t>
-      </w:r>
-      <w:r>
-        <w:rPr>
-          <w:rFonts w:ascii="Palatino Linotype" w:hAnsi="Palatino Linotype" w:cs="Palatino Linotype"/>
-          <w:sz w:val="21"/>
-          <w:szCs w:val="21"/>
-        </w:rPr>
-        <w:t xml:space="preserve">, </w:t>
-      </w:r>
-      <w:proofErr w:type="spellStart"/>
-      <w:r>
-        <w:rPr>
-          <w:rFonts w:ascii="Palatino Linotype" w:hAnsi="Palatino Linotype" w:cs="Palatino Linotype"/>
-          <w:sz w:val="21"/>
-          <w:szCs w:val="21"/>
-        </w:rPr>
-        <w:t>Fueglistaler</w:t>
-      </w:r>
-      <w:proofErr w:type="spellEnd"/>
-      <w:r>
-        <w:rPr>
-          <w:rFonts w:ascii="Palatino Linotype" w:hAnsi="Palatino Linotype" w:cs="Palatino Linotype"/>
-          <w:sz w:val="21"/>
-          <w:szCs w:val="21"/>
-        </w:rPr>
-        <w:t>, S., Zhang, B., &amp; Wang, C.</w:t>
-      </w:r>
-      <w:r>
-        <w:rPr>
-          <w:rFonts w:ascii="Palatino Linotype" w:hAnsi="Palatino Linotype" w:cs="Palatino Linotype"/>
-          <w:sz w:val="21"/>
-          <w:szCs w:val="21"/>
-        </w:rPr>
-        <w:t xml:space="preserve"> (2024).</w:t>
-      </w:r>
-      <w:r>
-        <w:rPr>
-          <w:rFonts w:ascii="Palatino Linotype" w:hAnsi="Palatino Linotype" w:cs="Palatino Linotype"/>
-          <w:sz w:val="21"/>
-          <w:szCs w:val="21"/>
-        </w:rPr>
-        <w:t xml:space="preserve"> Non-linear radiative response to patterned global warming due to convection aggregation and non-linear tropical dynamics.</w:t>
-      </w:r>
-      <w:r>
-        <w:rPr>
-          <w:rFonts w:ascii="Palatino Linotype" w:hAnsi="Palatino Linotype" w:cs="Palatino Linotype"/>
-          <w:sz w:val="21"/>
-          <w:szCs w:val="21"/>
-        </w:rPr>
-        <w:t xml:space="preserve"> </w:t>
+        <w:t xml:space="preserve">. </w:t>
       </w:r>
       <w:r>
         <w:rPr>
@@ -1389,7 +1145,7 @@
           <w:sz w:val="21"/>
           <w:szCs w:val="21"/>
         </w:rPr>
-        <w:t>Journal of Climate</w:t>
+        <w:t>Journal of the Atmospheric Sciences</w:t>
       </w:r>
       <w:r>
         <w:rPr>
@@ -1425,7 +1181,207 @@
           <w:sz w:val="21"/>
           <w:szCs w:val="21"/>
         </w:rPr>
-        <w:t xml:space="preserve">, Zhang, B., Bourguet, S., Linz, M., &amp; Chen, G. (2023). How Do Different Processes Shape Temperature Probability Distributions? A Percentile-averaged Temperature Tendency Decomposition. </w:t>
+        <w:t xml:space="preserve">, </w:t>
+      </w:r>
+      <w:proofErr w:type="spellStart"/>
+      <w:r>
+        <w:rPr>
+          <w:rFonts w:ascii="Palatino Linotype" w:hAnsi="Palatino Linotype" w:cs="Palatino Linotype"/>
+          <w:sz w:val="21"/>
+          <w:szCs w:val="21"/>
+        </w:rPr>
+        <w:t>Fueglistaler</w:t>
+      </w:r>
+      <w:proofErr w:type="spellEnd"/>
+      <w:r>
+        <w:rPr>
+          <w:rFonts w:ascii="Palatino Linotype" w:hAnsi="Palatino Linotype" w:cs="Palatino Linotype"/>
+          <w:sz w:val="21"/>
+          <w:szCs w:val="21"/>
+        </w:rPr>
+        <w:t xml:space="preserve">, S., Zhang, B., &amp; Wang, C. </w:t>
+      </w:r>
+      <w:r>
+        <w:rPr>
+          <w:rFonts w:ascii="Palatino Linotype" w:hAnsi="Palatino Linotype" w:cs="Palatino Linotype"/>
+          <w:sz w:val="21"/>
+          <w:szCs w:val="21"/>
+        </w:rPr>
+        <w:t xml:space="preserve">The Sea Surface Temperature Pattern Effect on Outgoing Longwave Radiation: </w:t>
+      </w:r>
+      <w:proofErr w:type="gramStart"/>
+      <w:r>
+        <w:rPr>
+          <w:rFonts w:ascii="Palatino Linotype" w:hAnsi="Palatino Linotype" w:cs="Palatino Linotype"/>
+          <w:sz w:val="21"/>
+          <w:szCs w:val="21"/>
+        </w:rPr>
+        <w:t>the</w:t>
+      </w:r>
+      <w:proofErr w:type="gramEnd"/>
+      <w:r>
+        <w:rPr>
+          <w:rFonts w:ascii="Palatino Linotype" w:hAnsi="Palatino Linotype" w:cs="Palatino Linotype"/>
+          <w:sz w:val="21"/>
+          <w:szCs w:val="21"/>
+        </w:rPr>
+        <w:t xml:space="preserve"> Role of Large-scale Convective Aggregation</w:t>
+      </w:r>
+      <w:r>
+        <w:rPr>
+          <w:rFonts w:ascii="Palatino Linotype" w:hAnsi="Palatino Linotype" w:cs="Palatino Linotype"/>
+          <w:sz w:val="21"/>
+          <w:szCs w:val="21"/>
+        </w:rPr>
+        <w:t>.</w:t>
+      </w:r>
+      <w:r>
+        <w:rPr>
+          <w:rFonts w:ascii="Palatino Linotype" w:hAnsi="Palatino Linotype" w:cs="Palatino Linotype"/>
+          <w:sz w:val="21"/>
+          <w:szCs w:val="21"/>
+        </w:rPr>
+        <w:t xml:space="preserve"> (under review)</w:t>
+      </w:r>
+      <w:r>
+        <w:rPr>
+          <w:rFonts w:ascii="Palatino Linotype" w:hAnsi="Palatino Linotype" w:cs="Palatino Linotype"/>
+          <w:sz w:val="21"/>
+          <w:szCs w:val="21"/>
+        </w:rPr>
+        <w:t>.</w:t>
+      </w:r>
+    </w:p>
+    <w:p>
+      <w:pPr>
+        <w:spacing w:after="0" w:line="240" w:lineRule="auto"/>
+        <w:rPr>
+          <w:rFonts w:ascii="Palatino Linotype" w:hAnsi="Palatino Linotype" w:cs="Palatino Linotype"/>
+          <w:sz w:val="21"/>
+          <w:szCs w:val="21"/>
+        </w:rPr>
+      </w:pPr>
+      <w:r>
+        <w:rPr>
+          <w:rFonts w:ascii="Palatino Linotype" w:hAnsi="Palatino Linotype" w:cs="Palatino Linotype"/>
+          <w:b/>
+          <w:bCs/>
+          <w:sz w:val="21"/>
+          <w:szCs w:val="21"/>
+        </w:rPr>
+        <w:t>Quan, H.</w:t>
+      </w:r>
+      <w:r>
+        <w:rPr>
+          <w:rFonts w:ascii="Palatino Linotype" w:hAnsi="Palatino Linotype" w:cs="Palatino Linotype"/>
+          <w:sz w:val="21"/>
+          <w:szCs w:val="21"/>
+        </w:rPr>
+        <w:t xml:space="preserve">, Koll, D., </w:t>
+      </w:r>
+      <w:proofErr w:type="spellStart"/>
+      <w:r>
+        <w:rPr>
+          <w:rFonts w:ascii="Palatino Linotype" w:hAnsi="Palatino Linotype" w:cs="Palatino Linotype"/>
+          <w:sz w:val="21"/>
+          <w:szCs w:val="21"/>
+        </w:rPr>
+        <w:t>Lutsko</w:t>
+      </w:r>
+      <w:proofErr w:type="spellEnd"/>
+      <w:r>
+        <w:rPr>
+          <w:rFonts w:ascii="Palatino Linotype" w:hAnsi="Palatino Linotype" w:cs="Palatino Linotype"/>
+          <w:sz w:val="21"/>
+          <w:szCs w:val="21"/>
+        </w:rPr>
+        <w:t>, N., &amp; Yuval, J. Optimal Solar Geoengineering Strategies Based on Reinforcement Learning (</w:t>
+      </w:r>
+      <w:r>
+        <w:rPr>
+          <w:rFonts w:ascii="Palatino Linotype" w:hAnsi="Palatino Linotype" w:cs="Palatino Linotype"/>
+          <w:sz w:val="21"/>
+          <w:szCs w:val="21"/>
+        </w:rPr>
+        <w:t>submitted</w:t>
+      </w:r>
+      <w:r>
+        <w:rPr>
+          <w:rFonts w:ascii="Palatino Linotype" w:hAnsi="Palatino Linotype" w:cs="Palatino Linotype"/>
+          <w:sz w:val="21"/>
+          <w:szCs w:val="21"/>
+        </w:rPr>
+        <w:t>).</w:t>
+      </w:r>
+    </w:p>
+    <w:p>
+      <w:pPr>
+        <w:spacing w:after="0" w:line="240" w:lineRule="auto"/>
+        <w:rPr>
+          <w:rFonts w:ascii="Palatino Linotype" w:hAnsi="Palatino Linotype" w:cs="Palatino Linotype"/>
+          <w:sz w:val="21"/>
+          <w:szCs w:val="21"/>
+        </w:rPr>
+      </w:pPr>
+      <w:r>
+        <w:rPr>
+          <w:rFonts w:ascii="Palatino Linotype" w:hAnsi="Palatino Linotype" w:cs="Palatino Linotype"/>
+          <w:b/>
+          <w:bCs/>
+          <w:sz w:val="21"/>
+          <w:szCs w:val="21"/>
+        </w:rPr>
+        <w:t>Quan, H.</w:t>
+      </w:r>
+      <w:r>
+        <w:rPr>
+          <w:rFonts w:ascii="Palatino Linotype" w:hAnsi="Palatino Linotype" w:cs="Palatino Linotype"/>
+          <w:sz w:val="21"/>
+          <w:szCs w:val="21"/>
+        </w:rPr>
+        <w:t xml:space="preserve">, </w:t>
+      </w:r>
+      <w:proofErr w:type="spellStart"/>
+      <w:r>
+        <w:rPr>
+          <w:rFonts w:ascii="Palatino Linotype" w:hAnsi="Palatino Linotype" w:cs="Palatino Linotype"/>
+          <w:sz w:val="21"/>
+          <w:szCs w:val="21"/>
+        </w:rPr>
+        <w:t>Fueglistaler</w:t>
+      </w:r>
+      <w:proofErr w:type="spellEnd"/>
+      <w:r>
+        <w:rPr>
+          <w:rFonts w:ascii="Palatino Linotype" w:hAnsi="Palatino Linotype" w:cs="Palatino Linotype"/>
+          <w:sz w:val="21"/>
+          <w:szCs w:val="21"/>
+        </w:rPr>
+        <w:t>, S., Zhang, B., &amp; Wang, C.</w:t>
+      </w:r>
+      <w:r>
+        <w:rPr>
+          <w:rFonts w:ascii="Palatino Linotype" w:hAnsi="Palatino Linotype" w:cs="Palatino Linotype"/>
+          <w:sz w:val="21"/>
+          <w:szCs w:val="21"/>
+        </w:rPr>
+        <w:t xml:space="preserve"> (2024).</w:t>
+      </w:r>
+      <w:r>
+        <w:rPr>
+          <w:rFonts w:ascii="Palatino Linotype" w:hAnsi="Palatino Linotype" w:cs="Palatino Linotype"/>
+          <w:sz w:val="21"/>
+          <w:szCs w:val="21"/>
+        </w:rPr>
+        <w:t xml:space="preserve"> Non-linear radiative response to patterned global warming due to convection aggregation and non-linear tropical dynamics.</w:t>
+      </w:r>
+      <w:r>
+        <w:rPr>
+          <w:rFonts w:ascii="Palatino Linotype" w:hAnsi="Palatino Linotype" w:cs="Palatino Linotype"/>
+          <w:sz w:val="21"/>
+          <w:szCs w:val="21"/>
+        </w:rPr>
+        <w:t xml:space="preserve"> </w:t>
       </w:r>
       <w:r>
         <w:rPr>
@@ -1440,75 +1396,39 @@
       <w:r>
         <w:rPr>
           <w:rFonts w:ascii="Palatino Linotype" w:hAnsi="Palatino Linotype" w:cs="Palatino Linotype"/>
-          <w:sz w:val="21"/>
-          <w:szCs w:val="21"/>
-        </w:rPr>
-        <w:t>, 1-36.</w:t>
-      </w:r>
-    </w:p>
-    <w:p>
-      <w:pPr>
-        <w:spacing w:after="0" w:line="240" w:lineRule="auto"/>
-        <w:rPr>
-          <w:rFonts w:ascii="Palatino Linotype" w:hAnsi="Palatino Linotype" w:cs="Palatino Linotype"/>
-          <w:sz w:val="21"/>
-          <w:szCs w:val="21"/>
-        </w:rPr>
-      </w:pPr>
-      <w:r>
-        <w:rPr>
-          <w:rFonts w:ascii="Palatino Linotype" w:hAnsi="Palatino Linotype" w:cs="Palatino Linotype"/>
-          <w:b/>
-          <w:bCs/>
-          <w:sz w:val="21"/>
-          <w:szCs w:val="21"/>
-        </w:rPr>
-        <w:t>Quan, H.</w:t>
-      </w:r>
-      <w:r>
-        <w:rPr>
-          <w:rFonts w:ascii="Palatino Linotype" w:hAnsi="Palatino Linotype" w:cs="Palatino Linotype"/>
-          <w:sz w:val="21"/>
-          <w:szCs w:val="21"/>
-        </w:rPr>
-        <w:t xml:space="preserve">, Chai, W., &amp; Fu, Z. (2022). Asymmetry of daily mean temperature series over China and its frontal mechanism. </w:t>
-      </w:r>
-      <w:r>
-        <w:rPr>
-          <w:rFonts w:ascii="Palatino Linotype" w:hAnsi="Palatino Linotype" w:cs="Palatino Linotype"/>
           <w:i/>
           <w:iCs/>
           <w:sz w:val="21"/>
           <w:szCs w:val="21"/>
         </w:rPr>
-        <w:t>International Journal of Climatology</w:t>
-      </w:r>
-      <w:r>
-        <w:rPr>
-          <w:rFonts w:ascii="Palatino Linotype" w:hAnsi="Palatino Linotype" w:cs="Palatino Linotype"/>
-          <w:sz w:val="21"/>
-          <w:szCs w:val="21"/>
-        </w:rPr>
-        <w:t>, 42(3), 1828-1840.</w:t>
-      </w:r>
-    </w:p>
-    <w:p>
-      <w:pPr>
-        <w:spacing w:after="0" w:line="240" w:lineRule="auto"/>
-        <w:rPr>
-          <w:rFonts w:ascii="Palatino Linotype" w:hAnsi="Palatino Linotype" w:cs="Palatino Linotype"/>
-          <w:sz w:val="21"/>
-          <w:szCs w:val="21"/>
-        </w:rPr>
-      </w:pPr>
-      <w:r>
-        <w:rPr>
-          <w:rFonts w:ascii="Palatino Linotype" w:hAnsi="Palatino Linotype" w:cs="Palatino Linotype"/>
-          <w:sz w:val="21"/>
-          <w:szCs w:val="21"/>
-        </w:rPr>
-        <w:t>Chai, W., Huang, Y., Yang, L., </w:t>
-      </w:r>
+        <w:t xml:space="preserve">, </w:t>
+      </w:r>
+      <w:r>
+        <w:rPr>
+          <w:rFonts w:ascii="Palatino Linotype" w:hAnsi="Palatino Linotype" w:cs="Palatino Linotype"/>
+          <w:sz w:val="21"/>
+          <w:szCs w:val="21"/>
+        </w:rPr>
+        <w:t>37(21): 5675-5686</w:t>
+      </w:r>
+      <w:r>
+        <w:rPr>
+          <w:rFonts w:ascii="Palatino Linotype" w:hAnsi="Palatino Linotype" w:cs="Palatino Linotype"/>
+          <w:sz w:val="21"/>
+          <w:szCs w:val="21"/>
+        </w:rPr>
+        <w:t>.</w:t>
+      </w:r>
+    </w:p>
+    <w:p>
+      <w:pPr>
+        <w:spacing w:after="0" w:line="240" w:lineRule="auto"/>
+        <w:rPr>
+          <w:rFonts w:ascii="Palatino Linotype" w:hAnsi="Palatino Linotype" w:cs="Palatino Linotype"/>
+          <w:sz w:val="21"/>
+          <w:szCs w:val="21"/>
+        </w:rPr>
+      </w:pPr>
       <w:r>
         <w:rPr>
           <w:rFonts w:ascii="Palatino Linotype" w:hAnsi="Palatino Linotype" w:cs="Palatino Linotype"/>
@@ -1525,7 +1445,7 @@
           <w:sz w:val="21"/>
           <w:szCs w:val="21"/>
         </w:rPr>
-        <w:t xml:space="preserve">, &amp; Fu, Z. (2021). Evaluation of re-analyses over China based on the temporal asymmetry of daily temperature variability. </w:t>
+        <w:t xml:space="preserve">, Zhang, B., Bourguet, S., Linz, M., &amp; Chen, G. (2023). How Do Different Processes Shape Temperature Probability Distributions? A Percentile-averaged Temperature Tendency Decomposition. </w:t>
       </w:r>
       <w:r>
         <w:rPr>
@@ -1535,6 +1455,122 @@
           <w:sz w:val="21"/>
           <w:szCs w:val="21"/>
         </w:rPr>
+        <w:t>Journal of Climate</w:t>
+      </w:r>
+      <w:r>
+        <w:rPr>
+          <w:rFonts w:ascii="Palatino Linotype" w:hAnsi="Palatino Linotype" w:cs="Palatino Linotype"/>
+          <w:sz w:val="21"/>
+          <w:szCs w:val="21"/>
+        </w:rPr>
+        <w:t>, 36</w:t>
+      </w:r>
+      <w:r>
+        <w:rPr>
+          <w:rFonts w:ascii="Palatino Linotype" w:hAnsi="Palatino Linotype" w:cs="Palatino Linotype"/>
+          <w:sz w:val="21"/>
+          <w:szCs w:val="21"/>
+        </w:rPr>
+        <w:t>(15): 5179-5196</w:t>
+      </w:r>
+      <w:r>
+        <w:rPr>
+          <w:rFonts w:ascii="Palatino Linotype" w:hAnsi="Palatino Linotype" w:cs="Palatino Linotype"/>
+          <w:sz w:val="21"/>
+          <w:szCs w:val="21"/>
+        </w:rPr>
+        <w:t>.</w:t>
+      </w:r>
+    </w:p>
+    <w:p>
+      <w:pPr>
+        <w:spacing w:after="0" w:line="240" w:lineRule="auto"/>
+        <w:rPr>
+          <w:rFonts w:ascii="Palatino Linotype" w:hAnsi="Palatino Linotype" w:cs="Palatino Linotype"/>
+          <w:sz w:val="21"/>
+          <w:szCs w:val="21"/>
+        </w:rPr>
+      </w:pPr>
+      <w:r>
+        <w:rPr>
+          <w:rFonts w:ascii="Palatino Linotype" w:hAnsi="Palatino Linotype" w:cs="Palatino Linotype"/>
+          <w:b/>
+          <w:bCs/>
+          <w:sz w:val="21"/>
+          <w:szCs w:val="21"/>
+        </w:rPr>
+        <w:t>Quan, H.</w:t>
+      </w:r>
+      <w:r>
+        <w:rPr>
+          <w:rFonts w:ascii="Palatino Linotype" w:hAnsi="Palatino Linotype" w:cs="Palatino Linotype"/>
+          <w:sz w:val="21"/>
+          <w:szCs w:val="21"/>
+        </w:rPr>
+        <w:t xml:space="preserve">, Chai, W., &amp; Fu, Z. (2022). Asymmetry of daily mean temperature series over China and its frontal mechanism. </w:t>
+      </w:r>
+      <w:r>
+        <w:rPr>
+          <w:rFonts w:ascii="Palatino Linotype" w:hAnsi="Palatino Linotype" w:cs="Palatino Linotype"/>
+          <w:i/>
+          <w:iCs/>
+          <w:sz w:val="21"/>
+          <w:szCs w:val="21"/>
+        </w:rPr>
+        <w:t>International Journal of Climatology</w:t>
+      </w:r>
+      <w:r>
+        <w:rPr>
+          <w:rFonts w:ascii="Palatino Linotype" w:hAnsi="Palatino Linotype" w:cs="Palatino Linotype"/>
+          <w:sz w:val="21"/>
+          <w:szCs w:val="21"/>
+        </w:rPr>
+        <w:t>, 42(3), 1828-1840.</w:t>
+      </w:r>
+    </w:p>
+    <w:p>
+      <w:pPr>
+        <w:spacing w:after="0" w:line="240" w:lineRule="auto"/>
+        <w:rPr>
+          <w:rFonts w:ascii="Palatino Linotype" w:hAnsi="Palatino Linotype" w:cs="Palatino Linotype"/>
+          <w:sz w:val="21"/>
+          <w:szCs w:val="21"/>
+        </w:rPr>
+      </w:pPr>
+      <w:r>
+        <w:rPr>
+          <w:rFonts w:ascii="Palatino Linotype" w:hAnsi="Palatino Linotype" w:cs="Palatino Linotype"/>
+          <w:sz w:val="21"/>
+          <w:szCs w:val="21"/>
+        </w:rPr>
+        <w:t>Chai, W., Huang, Y., Yang, L., </w:t>
+      </w:r>
+      <w:r>
+        <w:rPr>
+          <w:rFonts w:ascii="Palatino Linotype" w:hAnsi="Palatino Linotype" w:cs="Palatino Linotype"/>
+          <w:b/>
+          <w:bCs/>
+          <w:sz w:val="21"/>
+          <w:szCs w:val="21"/>
+        </w:rPr>
+        <w:t>Quan, H.</w:t>
+      </w:r>
+      <w:r>
+        <w:rPr>
+          <w:rFonts w:ascii="Palatino Linotype" w:hAnsi="Palatino Linotype" w:cs="Palatino Linotype"/>
+          <w:sz w:val="21"/>
+          <w:szCs w:val="21"/>
+        </w:rPr>
+        <w:t xml:space="preserve">, &amp; Fu, Z. (2021). Evaluation of re-analyses over China based on the temporal asymmetry of daily temperature variability. </w:t>
+      </w:r>
+      <w:r>
+        <w:rPr>
+          <w:rFonts w:ascii="Palatino Linotype" w:hAnsi="Palatino Linotype" w:cs="Palatino Linotype"/>
+          <w:i/>
+          <w:iCs/>
+          <w:sz w:val="21"/>
+          <w:szCs w:val="21"/>
+        </w:rPr>
         <w:t>Theoretical and Applied Climatology</w:t>
       </w:r>
       <w:r>
@@ -1585,7 +1621,7 @@
           <w:sz w:val="21"/>
           <w:szCs w:val="21"/>
         </w:rPr>
-        <w:t>PRESENTATIONS</w:t>
+        <w:t>TALKS</w:t>
       </w:r>
     </w:p>
     <w:p>
@@ -1641,6 +1677,101 @@
       </w:pPr>
       <w:r>
         <w:rPr>
+          <w:rFonts w:ascii="Palatino Linotype" w:hAnsi="Palatino Linotype" w:cs="Palatino Linotype" w:hint="eastAsia"/>
+          <w:b/>
+          <w:sz w:val="21"/>
+          <w:szCs w:val="21"/>
+        </w:rPr>
+        <w:t>AGU 202</w:t>
+      </w:r>
+      <w:r>
+        <w:rPr>
+          <w:rFonts w:ascii="Palatino Linotype" w:hAnsi="Palatino Linotype" w:cs="Palatino Linotype"/>
+          <w:b/>
+          <w:sz w:val="21"/>
+          <w:szCs w:val="21"/>
+        </w:rPr>
+        <w:t>4</w:t>
+      </w:r>
+      <w:r>
+        <w:rPr>
+          <w:rFonts w:ascii="Palatino Linotype" w:hAnsi="Palatino Linotype" w:cs="Palatino Linotype" w:hint="eastAsia"/>
+          <w:b/>
+          <w:sz w:val="21"/>
+          <w:szCs w:val="21"/>
+        </w:rPr>
+        <w:t xml:space="preserve">, </w:t>
+      </w:r>
+      <w:r>
+        <w:rPr>
+          <w:rFonts w:ascii="Palatino Linotype" w:hAnsi="Palatino Linotype" w:cs="Palatino Linotype"/>
+          <w:b/>
+          <w:sz w:val="21"/>
+          <w:szCs w:val="21"/>
+        </w:rPr>
+        <w:t>Washington D.C.</w:t>
+      </w:r>
+    </w:p>
+    <w:p>
+      <w:pPr>
+        <w:spacing w:after="0" w:line="240" w:lineRule="auto"/>
+        <w:rPr>
+          <w:rFonts w:ascii="Palatino Linotype" w:hAnsi="Palatino Linotype" w:cs="Palatino Linotype"/>
+          <w:bCs/>
+          <w:sz w:val="21"/>
+          <w:szCs w:val="21"/>
+        </w:rPr>
+      </w:pPr>
+      <w:r>
+        <w:rPr>
+          <w:rFonts w:ascii="Palatino Linotype" w:hAnsi="Palatino Linotype" w:cs="Palatino Linotype"/>
+          <w:sz w:val="21"/>
+          <w:szCs w:val="21"/>
+        </w:rPr>
+        <w:t>Weakening of tropical free tropospheric temperature gradients with global warming</w:t>
+      </w:r>
+      <w:r>
+        <w:rPr>
+          <w:rFonts w:ascii="Palatino Linotype" w:hAnsi="Palatino Linotype" w:cs="Palatino Linotype"/>
+          <w:bCs/>
+          <w:sz w:val="21"/>
+          <w:szCs w:val="21"/>
+        </w:rPr>
+        <w:t xml:space="preserve">  </w:t>
+      </w:r>
+      <w:r>
+        <w:rPr>
+          <w:rFonts w:ascii="Palatino Linotype" w:hAnsi="Palatino Linotype" w:cs="Palatino Linotype" w:hint="eastAsia"/>
+          <w:bCs/>
+          <w:sz w:val="21"/>
+          <w:szCs w:val="21"/>
+        </w:rPr>
+        <w:t xml:space="preserve">                     </w:t>
+      </w:r>
+    </w:p>
+    <w:p>
+      <w:pPr>
+        <w:spacing w:after="0" w:line="240" w:lineRule="auto"/>
+        <w:rPr>
+          <w:rFonts w:ascii="Palatino Linotype" w:hAnsi="Palatino Linotype" w:cs="Palatino Linotype"/>
+          <w:b/>
+          <w:sz w:val="21"/>
+          <w:szCs w:val="21"/>
+        </w:rPr>
+      </w:pPr>
+    </w:p>
+    <w:p>
+      <w:pPr>
+        <w:spacing w:after="0" w:line="240" w:lineRule="auto"/>
+        <w:rPr>
+          <w:rFonts w:ascii="Palatino Linotype" w:hAnsi="Palatino Linotype" w:cs="Palatino Linotype"/>
+          <w:bCs/>
+          <w:sz w:val="21"/>
+          <w:szCs w:val="21"/>
+        </w:rPr>
+      </w:pPr>
+      <w:r>
+        <w:rPr>
           <w:rFonts w:ascii="Palatino Linotype" w:hAnsi="Palatino Linotype" w:cs="Palatino Linotype"/>
           <w:b/>
           <w:sz w:val="21"/>
@@ -1655,17 +1786,19 @@
           <w:sz w:val="21"/>
           <w:szCs w:val="21"/>
         </w:rPr>
-        <w:t xml:space="preserve">                                                                                                              </w:t>
-      </w:r>
-      <w:r>
-        <w:rPr>
-          <w:rFonts w:ascii="Palatino Linotype" w:hAnsi="Palatino Linotype" w:cs="Palatino Linotype"/>
-          <w:bCs/>
-          <w:sz w:val="21"/>
-          <w:szCs w:val="21"/>
-        </w:rPr>
-        <w:t xml:space="preserve"> October</w:t>
-      </w:r>
+        <w:t xml:space="preserve"> </w:t>
+      </w:r>
+    </w:p>
+    <w:p>
+      <w:pPr>
+        <w:spacing w:after="0" w:line="240" w:lineRule="auto"/>
+        <w:rPr>
+          <w:rFonts w:ascii="Palatino Linotype" w:hAnsi="Palatino Linotype" w:cs="Palatino Linotype"/>
+          <w:bCs/>
+          <w:sz w:val="21"/>
+          <w:szCs w:val="21"/>
+        </w:rPr>
+      </w:pPr>
       <w:r>
         <w:rPr>
           <w:rFonts w:ascii="Palatino Linotype" w:hAnsi="Palatino Linotype" w:cs="Palatino Linotype" w:hint="eastAsia"/>
@@ -1673,21 +1806,387 @@
           <w:sz w:val="21"/>
           <w:szCs w:val="21"/>
         </w:rPr>
+        <w:t>Weaker temperature gradient in a warmer climate</w:t>
+      </w:r>
+      <w:r>
+        <w:rPr>
+          <w:rFonts w:ascii="Palatino Linotype" w:hAnsi="Palatino Linotype" w:cs="Palatino Linotype"/>
+          <w:bCs/>
+          <w:sz w:val="21"/>
+          <w:szCs w:val="21"/>
+        </w:rPr>
+        <w:t xml:space="preserve">  </w:t>
+      </w:r>
+      <w:r>
+        <w:rPr>
+          <w:rFonts w:ascii="Palatino Linotype" w:hAnsi="Palatino Linotype" w:cs="Palatino Linotype" w:hint="eastAsia"/>
+          <w:bCs/>
+          <w:sz w:val="21"/>
+          <w:szCs w:val="21"/>
+        </w:rPr>
+        <w:t xml:space="preserve">                     </w:t>
+      </w:r>
+      <w:r>
+        <w:rPr>
+          <w:rFonts w:ascii="Palatino Linotype" w:hAnsi="Palatino Linotype" w:cs="Palatino Linotype"/>
+          <w:bCs/>
+          <w:sz w:val="21"/>
+          <w:szCs w:val="21"/>
+        </w:rPr>
+        <w:t xml:space="preserve">                                                                       </w:t>
+      </w:r>
+    </w:p>
+    <w:p>
+      <w:pPr>
+        <w:spacing w:after="0" w:line="240" w:lineRule="auto"/>
+        <w:rPr>
+          <w:rFonts w:ascii="Palatino Linotype" w:hAnsi="Palatino Linotype" w:cs="Palatino Linotype"/>
+          <w:b/>
+          <w:sz w:val="21"/>
+          <w:szCs w:val="21"/>
+        </w:rPr>
+      </w:pPr>
+    </w:p>
+    <w:p>
+      <w:pPr>
+        <w:spacing w:after="0" w:line="240" w:lineRule="auto"/>
+        <w:rPr>
+          <w:rFonts w:ascii="Palatino Linotype" w:eastAsia="SimSun" w:hAnsi="Palatino Linotype" w:cs="Palatino Linotype"/>
+          <w:bCs/>
+          <w:sz w:val="21"/>
+          <w:szCs w:val="21"/>
+        </w:rPr>
+      </w:pPr>
+      <w:r>
+        <w:rPr>
+          <w:rFonts w:ascii="Palatino Linotype" w:hAnsi="Palatino Linotype" w:cs="Palatino Linotype" w:hint="eastAsia"/>
+          <w:b/>
+          <w:sz w:val="21"/>
+          <w:szCs w:val="21"/>
+        </w:rPr>
+        <w:t xml:space="preserve">AOFD 2024, Burlington                                                                                                                </w:t>
+      </w:r>
+      <w:r>
+        <w:rPr>
+          <w:rFonts w:ascii="Palatino Linotype" w:hAnsi="Palatino Linotype" w:cs="Palatino Linotype" w:hint="eastAsia"/>
+          <w:b/>
+          <w:sz w:val="21"/>
+          <w:szCs w:val="21"/>
+        </w:rPr>
+        <w:t xml:space="preserve">                    </w:t>
+      </w:r>
+    </w:p>
+    <w:p>
+      <w:pPr>
+        <w:spacing w:after="0" w:line="240" w:lineRule="auto"/>
+        <w:rPr>
+          <w:rFonts w:ascii="Palatino Linotype" w:hAnsi="Palatino Linotype" w:cs="Palatino Linotype"/>
+          <w:b/>
+          <w:sz w:val="21"/>
+          <w:szCs w:val="21"/>
+        </w:rPr>
+      </w:pPr>
+      <w:r>
+        <w:rPr>
+          <w:rFonts w:ascii="Palatino Linotype" w:hAnsi="Palatino Linotype" w:cs="Palatino Linotype" w:hint="eastAsia"/>
+          <w:bCs/>
+          <w:sz w:val="21"/>
+          <w:szCs w:val="21"/>
+        </w:rPr>
+        <w:t>Weaker temperature gradient in a warmer climate</w:t>
+      </w:r>
+      <w:r>
+        <w:rPr>
+          <w:rFonts w:ascii="Palatino Linotype" w:hAnsi="Palatino Linotype" w:cs="Palatino Linotype" w:hint="eastAsia"/>
+          <w:bCs/>
+          <w:sz w:val="21"/>
+          <w:szCs w:val="21"/>
+        </w:rPr>
+        <w:t xml:space="preserve">                                                                         </w:t>
+      </w:r>
+      <w:r>
+        <w:rPr>
+          <w:rFonts w:ascii="Palatino Linotype" w:hAnsi="Palatino Linotype" w:cs="Palatino Linotype" w:hint="eastAsia"/>
+          <w:bCs/>
+          <w:sz w:val="21"/>
+          <w:szCs w:val="21"/>
+        </w:rPr>
+        <w:t xml:space="preserve">                     </w:t>
+      </w:r>
+    </w:p>
+    <w:p>
+      <w:pPr>
+        <w:spacing w:after="0" w:line="240" w:lineRule="auto"/>
+        <w:rPr>
+          <w:rFonts w:ascii="Palatino Linotype" w:hAnsi="Palatino Linotype" w:cs="Palatino Linotype"/>
+          <w:b/>
+          <w:sz w:val="21"/>
+          <w:szCs w:val="21"/>
+        </w:rPr>
+      </w:pPr>
+    </w:p>
+    <w:p>
+      <w:pPr>
+        <w:spacing w:after="0" w:line="240" w:lineRule="auto"/>
+        <w:rPr>
+          <w:rFonts w:ascii="Palatino Linotype" w:eastAsia="SimSun" w:hAnsi="Palatino Linotype" w:cs="Palatino Linotype"/>
+          <w:bCs/>
+          <w:sz w:val="21"/>
+          <w:szCs w:val="21"/>
+        </w:rPr>
+      </w:pPr>
+      <w:r>
+        <w:rPr>
+          <w:rFonts w:ascii="Palatino Linotype" w:hAnsi="Palatino Linotype" w:cs="Palatino Linotype" w:hint="eastAsia"/>
+          <w:b/>
+          <w:sz w:val="21"/>
+          <w:szCs w:val="21"/>
+        </w:rPr>
+        <w:t xml:space="preserve">CFMIP 2024, Boston                                                                                                                      </w:t>
+      </w:r>
+      <w:r>
+        <w:rPr>
+          <w:rFonts w:ascii="Palatino Linotype" w:hAnsi="Palatino Linotype" w:cs="Palatino Linotype" w:hint="eastAsia"/>
+          <w:b/>
+          <w:sz w:val="21"/>
+          <w:szCs w:val="21"/>
+        </w:rPr>
+        <w:t xml:space="preserve">                    </w:t>
+      </w:r>
+    </w:p>
+    <w:p>
+      <w:pPr>
+        <w:spacing w:after="0" w:line="240" w:lineRule="auto"/>
+        <w:rPr>
+          <w:rFonts w:ascii="Palatino Linotype" w:hAnsi="Palatino Linotype" w:cs="Palatino Linotype"/>
+          <w:b/>
+          <w:sz w:val="21"/>
+          <w:szCs w:val="21"/>
+        </w:rPr>
+      </w:pPr>
+      <w:r>
+        <w:rPr>
+          <w:rFonts w:ascii="Palatino Linotype" w:hAnsi="Palatino Linotype" w:cs="Palatino Linotype" w:hint="eastAsia"/>
+          <w:bCs/>
+          <w:sz w:val="21"/>
+          <w:szCs w:val="21"/>
+        </w:rPr>
+        <w:t>SST pattern effect on OLR: The role of convection aggregation</w:t>
+      </w:r>
+      <w:r>
+        <w:rPr>
+          <w:rFonts w:ascii="Palatino Linotype" w:hAnsi="Palatino Linotype" w:cs="Palatino Linotype" w:hint="eastAsia"/>
+          <w:bCs/>
+          <w:sz w:val="21"/>
+          <w:szCs w:val="21"/>
+        </w:rPr>
+        <w:t xml:space="preserve">                                                                         </w:t>
+      </w:r>
+    </w:p>
+    <w:p>
+      <w:pPr>
+        <w:spacing w:after="0" w:line="240" w:lineRule="auto"/>
+        <w:rPr>
+          <w:rFonts w:ascii="Palatino Linotype" w:hAnsi="Palatino Linotype" w:cs="Palatino Linotype"/>
+          <w:b/>
+          <w:sz w:val="21"/>
+          <w:szCs w:val="21"/>
+        </w:rPr>
+      </w:pPr>
+    </w:p>
+    <w:p>
+      <w:pPr>
+        <w:spacing w:after="0" w:line="240" w:lineRule="auto"/>
+        <w:rPr>
+          <w:rFonts w:ascii="Palatino Linotype" w:hAnsi="Palatino Linotype" w:cs="Palatino Linotype"/>
+          <w:bCs/>
+          <w:sz w:val="21"/>
+          <w:szCs w:val="21"/>
+        </w:rPr>
+      </w:pPr>
+      <w:bookmarkStart w:id="0" w:name="OLE_LINK1"/>
+      <w:r>
+        <w:rPr>
+          <w:rFonts w:ascii="Palatino Linotype" w:hAnsi="Palatino Linotype" w:cs="Palatino Linotype" w:hint="eastAsia"/>
+          <w:b/>
+          <w:sz w:val="21"/>
+          <w:szCs w:val="21"/>
+        </w:rPr>
+        <w:t>AGU 2023, San Francisco</w:t>
+      </w:r>
+      <w:r>
+        <w:rPr>
+          <w:rFonts w:ascii="Palatino Linotype" w:hAnsi="Palatino Linotype" w:cs="Palatino Linotype" w:hint="eastAsia"/>
+          <w:bCs/>
+          <w:sz w:val="21"/>
+          <w:szCs w:val="21"/>
+        </w:rPr>
+        <w:t xml:space="preserve">                                                                                                                       </w:t>
+      </w:r>
+      <w:r>
+        <w:rPr>
+          <w:rFonts w:ascii="Palatino Linotype" w:hAnsi="Palatino Linotype" w:cs="Palatino Linotype"/>
+          <w:bCs/>
+          <w:sz w:val="21"/>
+          <w:szCs w:val="21"/>
+        </w:rPr>
         <w:t xml:space="preserve"> </w:t>
       </w:r>
-      <w:r>
-        <w:rPr>
-          <w:rFonts w:ascii="Palatino Linotype" w:hAnsi="Palatino Linotype" w:cs="Palatino Linotype"/>
-          <w:bCs/>
-          <w:sz w:val="21"/>
-          <w:szCs w:val="21"/>
-        </w:rPr>
-        <w:t>202</w:t>
-      </w:r>
-      <w:r>
-        <w:rPr>
-          <w:rFonts w:ascii="Palatino Linotype" w:hAnsi="Palatino Linotype" w:cs="Palatino Linotype"/>
-          <w:bCs/>
+    </w:p>
+    <w:p>
+      <w:pPr>
+        <w:spacing w:after="0" w:line="240" w:lineRule="auto"/>
+        <w:rPr>
+          <w:rFonts w:ascii="Palatino Linotype" w:hAnsi="Palatino Linotype" w:cs="Palatino Linotype"/>
+          <w:bCs/>
+          <w:sz w:val="21"/>
+          <w:szCs w:val="21"/>
+        </w:rPr>
+      </w:pPr>
+      <w:r>
+        <w:rPr>
+          <w:rFonts w:ascii="Palatino Linotype" w:hAnsi="Palatino Linotype" w:cs="Palatino Linotype"/>
+          <w:bCs/>
+          <w:sz w:val="21"/>
+          <w:szCs w:val="21"/>
+        </w:rPr>
+        <w:t>Non-linear radiative response to patterned global warming due to convection aggregation</w:t>
+      </w:r>
+      <w:r>
+        <w:rPr>
+          <w:rFonts w:ascii="Palatino Linotype" w:hAnsi="Palatino Linotype" w:cs="Palatino Linotype"/>
+          <w:bCs/>
+          <w:sz w:val="21"/>
+          <w:szCs w:val="21"/>
+        </w:rPr>
+        <w:t xml:space="preserve">  </w:t>
+      </w:r>
+      <w:r>
+        <w:rPr>
+          <w:rFonts w:ascii="Palatino Linotype" w:hAnsi="Palatino Linotype" w:cs="Palatino Linotype" w:hint="eastAsia"/>
+          <w:bCs/>
+          <w:sz w:val="21"/>
+          <w:szCs w:val="21"/>
+        </w:rPr>
+        <w:t xml:space="preserve">                   </w:t>
+      </w:r>
+      <w:r>
+        <w:rPr>
+          <w:rFonts w:ascii="Palatino Linotype" w:hAnsi="Palatino Linotype" w:cs="Palatino Linotype" w:hint="eastAsia"/>
+          <w:bCs/>
+          <w:sz w:val="21"/>
+          <w:szCs w:val="21"/>
+        </w:rPr>
+        <w:t xml:space="preserve">  </w:t>
+      </w:r>
+    </w:p>
+    <w:bookmarkEnd w:id="0"/>
+    <w:p>
+      <w:pPr>
+        <w:spacing w:after="0" w:line="240" w:lineRule="auto"/>
+        <w:rPr>
+          <w:rFonts w:ascii="Palatino Linotype" w:hAnsi="Palatino Linotype" w:cs="Palatino Linotype"/>
+          <w:bCs/>
+          <w:sz w:val="21"/>
+          <w:szCs w:val="21"/>
+        </w:rPr>
+      </w:pPr>
+    </w:p>
+    <w:p>
+      <w:pPr>
+        <w:spacing w:afterLines="50" w:after="120" w:line="240" w:lineRule="auto"/>
+        <w:rPr>
+          <w:rFonts w:ascii="Palatino Linotype" w:hAnsi="Palatino Linotype" w:cs="Palatino Linotype"/>
+          <w:bCs/>
+          <w:sz w:val="21"/>
+          <w:szCs w:val="21"/>
+        </w:rPr>
+      </w:pPr>
+    </w:p>
+    <w:p>
+      <w:pPr>
+        <w:spacing w:after="0" w:line="240" w:lineRule="auto"/>
+        <w:rPr>
+          <w:rFonts w:ascii="Palatino Linotype" w:eastAsia="SimSun" w:hAnsi="Palatino Linotype" w:cs="Palatino Linotype"/>
+          <w:b/>
+          <w:sz w:val="21"/>
+          <w:szCs w:val="21"/>
+        </w:rPr>
+      </w:pPr>
+      <w:r>
+        <w:rPr>
+          <w:rFonts w:ascii="Palatino Linotype" w:eastAsia="SimSun" w:hAnsi="Palatino Linotype" w:cs="Palatino Linotype"/>
+          <w:b/>
+          <w:sz w:val="21"/>
+          <w:szCs w:val="21"/>
+        </w:rPr>
+        <w:t>POSTERS</w:t>
+      </w:r>
+    </w:p>
+    <w:p>
+      <w:pPr>
+        <w:spacing w:after="0" w:line="60" w:lineRule="exact"/>
+        <w:rPr>
+          <w:rFonts w:ascii="Palatino Linotype" w:hAnsi="Palatino Linotype" w:cs="Palatino Linotype"/>
+          <w:b/>
+          <w:sz w:val="21"/>
+          <w:szCs w:val="21"/>
+          <w:u w:val="single"/>
+        </w:rPr>
+      </w:pPr>
+      <w:r>
+        <w:rPr>
+          <w:rFonts w:ascii="Palatino Linotype" w:eastAsia="SimSun" w:hAnsi="Palatino Linotype" w:cs="Palatino Linotype" w:hint="eastAsia"/>
+          <w:b/>
+          <w:sz w:val="21"/>
+          <w:szCs w:val="21"/>
+          <w:u w:val="single"/>
+        </w:rPr>
+        <w:t>________________________________________________________________________________________________</w:t>
+      </w:r>
+      <w:r>
+        <w:rPr>
+          <w:rFonts w:ascii="Palatino Linotype" w:eastAsia="SimSun" w:hAnsi="Palatino Linotype" w:cs="Palatino Linotype" w:hint="eastAsia"/>
+          <w:b/>
+          <w:sz w:val="21"/>
+          <w:szCs w:val="21"/>
+        </w:rPr>
+        <w:t xml:space="preserve"> </w:t>
+      </w:r>
+      <w:r>
+        <w:rPr>
+          <w:rFonts w:ascii="Palatino Linotype" w:eastAsia="SimSun" w:hAnsi="Palatino Linotype" w:cs="Palatino Linotype" w:hint="eastAsia"/>
+          <w:b/>
+          <w:sz w:val="21"/>
+          <w:szCs w:val="21"/>
+          <w:u w:val="single"/>
+        </w:rPr>
+        <w:t xml:space="preserve">                         </w:t>
+      </w:r>
+    </w:p>
+    <w:p>
+      <w:pPr>
+        <w:spacing w:after="0" w:line="240" w:lineRule="auto"/>
+        <w:rPr>
+          <w:rFonts w:ascii="Palatino Linotype" w:hAnsi="Palatino Linotype" w:cs="Palatino Linotype"/>
+          <w:bCs/>
+          <w:sz w:val="21"/>
+          <w:szCs w:val="21"/>
+        </w:rPr>
+      </w:pPr>
+      <w:r>
+        <w:rPr>
+          <w:rFonts w:ascii="Palatino Linotype" w:hAnsi="Palatino Linotype" w:cs="Palatino Linotype" w:hint="eastAsia"/>
+          <w:b/>
+          <w:sz w:val="21"/>
+          <w:szCs w:val="21"/>
+        </w:rPr>
+        <w:t>AGU 202</w:t>
+      </w:r>
+      <w:r>
+        <w:rPr>
+          <w:rFonts w:ascii="Palatino Linotype" w:hAnsi="Palatino Linotype" w:cs="Palatino Linotype"/>
+          <w:b/>
           <w:sz w:val="21"/>
           <w:szCs w:val="21"/>
         </w:rPr>
@@ -1696,7 +2195,336 @@
       <w:r>
         <w:rPr>
           <w:rFonts w:ascii="Palatino Linotype" w:hAnsi="Palatino Linotype" w:cs="Palatino Linotype" w:hint="eastAsia"/>
-          <w:bCs/>
+          <w:b/>
+          <w:sz w:val="21"/>
+          <w:szCs w:val="21"/>
+        </w:rPr>
+        <w:t xml:space="preserve">, </w:t>
+      </w:r>
+      <w:r>
+        <w:rPr>
+          <w:rFonts w:ascii="Palatino Linotype" w:hAnsi="Palatino Linotype" w:cs="Palatino Linotype"/>
+          <w:b/>
+          <w:sz w:val="21"/>
+          <w:szCs w:val="21"/>
+        </w:rPr>
+        <w:t>Washington D.C.</w:t>
+      </w:r>
+    </w:p>
+    <w:p>
+      <w:pPr>
+        <w:spacing w:after="0" w:line="240" w:lineRule="auto"/>
+        <w:rPr>
+          <w:rFonts w:ascii="Palatino Linotype" w:hAnsi="Palatino Linotype" w:cs="Palatino Linotype"/>
+          <w:bCs/>
+          <w:sz w:val="21"/>
+          <w:szCs w:val="21"/>
+        </w:rPr>
+      </w:pPr>
+      <w:r>
+        <w:rPr>
+          <w:rFonts w:ascii="Palatino Linotype" w:hAnsi="Palatino Linotype" w:cs="Palatino Linotype"/>
+          <w:sz w:val="21"/>
+          <w:szCs w:val="21"/>
+        </w:rPr>
+        <w:t>Weakening of tropical free tropospheric temperature gradients with global warming</w:t>
+      </w:r>
+      <w:r>
+        <w:rPr>
+          <w:rFonts w:ascii="Palatino Linotype" w:hAnsi="Palatino Linotype" w:cs="Palatino Linotype"/>
+          <w:bCs/>
+          <w:sz w:val="21"/>
+          <w:szCs w:val="21"/>
+        </w:rPr>
+        <w:t xml:space="preserve">  </w:t>
+      </w:r>
+      <w:r>
+        <w:rPr>
+          <w:rFonts w:ascii="Palatino Linotype" w:hAnsi="Palatino Linotype" w:cs="Palatino Linotype" w:hint="eastAsia"/>
+          <w:bCs/>
+          <w:sz w:val="21"/>
+          <w:szCs w:val="21"/>
+        </w:rPr>
+        <w:t xml:space="preserve">                     </w:t>
+      </w:r>
+    </w:p>
+    <w:p>
+      <w:pPr>
+        <w:spacing w:after="0" w:line="240" w:lineRule="auto"/>
+        <w:rPr>
+          <w:rFonts w:ascii="Palatino Linotype" w:hAnsi="Palatino Linotype" w:cs="Palatino Linotype"/>
+          <w:b/>
+          <w:sz w:val="21"/>
+          <w:szCs w:val="21"/>
+        </w:rPr>
+      </w:pPr>
+    </w:p>
+    <w:p>
+      <w:pPr>
+        <w:spacing w:after="0" w:line="240" w:lineRule="auto"/>
+        <w:rPr>
+          <w:rFonts w:ascii="Palatino Linotype" w:hAnsi="Palatino Linotype" w:cs="Palatino Linotype"/>
+          <w:bCs/>
+          <w:sz w:val="21"/>
+          <w:szCs w:val="21"/>
+        </w:rPr>
+      </w:pPr>
+      <w:r>
+        <w:rPr>
+          <w:rFonts w:ascii="Palatino Linotype" w:hAnsi="Palatino Linotype" w:cs="Palatino Linotype"/>
+          <w:b/>
+          <w:sz w:val="21"/>
+          <w:szCs w:val="21"/>
+        </w:rPr>
+        <w:t>Gordon Research Conference on Radiation and Climate</w:t>
+      </w:r>
+      <w:r>
+        <w:rPr>
+          <w:rFonts w:ascii="Palatino Linotype" w:hAnsi="Palatino Linotype" w:cs="Palatino Linotype" w:hint="eastAsia"/>
+          <w:b/>
+          <w:sz w:val="21"/>
+          <w:szCs w:val="21"/>
+        </w:rPr>
+        <w:t xml:space="preserve"> 2023</w:t>
+      </w:r>
+      <w:r>
+        <w:rPr>
+          <w:rFonts w:ascii="Palatino Linotype" w:hAnsi="Palatino Linotype" w:cs="Palatino Linotype"/>
+          <w:b/>
+          <w:sz w:val="21"/>
+          <w:szCs w:val="21"/>
+        </w:rPr>
+        <w:t>, Maine</w:t>
+      </w:r>
+      <w:r>
+        <w:rPr>
+          <w:rFonts w:ascii="Palatino Linotype" w:hAnsi="Palatino Linotype" w:cs="Palatino Linotype" w:hint="eastAsia"/>
+          <w:bCs/>
+          <w:sz w:val="21"/>
+          <w:szCs w:val="21"/>
+        </w:rPr>
+        <w:t xml:space="preserve">                                      </w:t>
+      </w:r>
+      <w:r>
+        <w:rPr>
+          <w:rFonts w:ascii="Palatino Linotype" w:hAnsi="Palatino Linotype" w:cs="Palatino Linotype"/>
+          <w:bCs/>
+          <w:sz w:val="21"/>
+          <w:szCs w:val="21"/>
+        </w:rPr>
+        <w:t xml:space="preserve">              </w:t>
+      </w:r>
+    </w:p>
+    <w:p>
+      <w:pPr>
+        <w:spacing w:after="0" w:line="240" w:lineRule="auto"/>
+        <w:rPr>
+          <w:rFonts w:ascii="Palatino Linotype" w:hAnsi="Palatino Linotype" w:cs="Palatino Linotype"/>
+          <w:bCs/>
+          <w:sz w:val="21"/>
+          <w:szCs w:val="21"/>
+        </w:rPr>
+      </w:pPr>
+      <w:r>
+        <w:rPr>
+          <w:rFonts w:ascii="Palatino Linotype" w:hAnsi="Palatino Linotype" w:cs="Palatino Linotype"/>
+          <w:bCs/>
+          <w:sz w:val="21"/>
+          <w:szCs w:val="21"/>
+        </w:rPr>
+        <w:t>Non-linear radiative response to patterned global warming due to convection aggregation</w:t>
+      </w:r>
+      <w:r>
+        <w:rPr>
+          <w:rFonts w:ascii="Palatino Linotype" w:hAnsi="Palatino Linotype" w:cs="Palatino Linotype"/>
+          <w:bCs/>
+          <w:sz w:val="21"/>
+          <w:szCs w:val="21"/>
+        </w:rPr>
+        <w:t xml:space="preserve">                 </w:t>
+      </w:r>
+      <w:r>
+        <w:rPr>
+          <w:rFonts w:ascii="Palatino Linotype" w:hAnsi="Palatino Linotype" w:cs="Palatino Linotype" w:hint="eastAsia"/>
+          <w:bCs/>
+          <w:sz w:val="21"/>
+          <w:szCs w:val="21"/>
+        </w:rPr>
+        <w:t xml:space="preserve">  </w:t>
+      </w:r>
+    </w:p>
+    <w:p>
+      <w:pPr>
+        <w:spacing w:after="0" w:line="240" w:lineRule="auto"/>
+        <w:rPr>
+          <w:rFonts w:ascii="Palatino Linotype" w:hAnsi="Palatino Linotype" w:cs="Palatino Linotype"/>
+          <w:b/>
+          <w:sz w:val="21"/>
+          <w:szCs w:val="21"/>
+        </w:rPr>
+      </w:pPr>
+    </w:p>
+    <w:p>
+      <w:pPr>
+        <w:spacing w:after="0" w:line="240" w:lineRule="auto"/>
+        <w:rPr>
+          <w:rFonts w:ascii="Palatino Linotype" w:hAnsi="Palatino Linotype" w:cs="Palatino Linotype"/>
+          <w:bCs/>
+          <w:sz w:val="21"/>
+          <w:szCs w:val="21"/>
+        </w:rPr>
+      </w:pPr>
+      <w:r>
+        <w:rPr>
+          <w:rFonts w:ascii="Palatino Linotype" w:hAnsi="Palatino Linotype" w:cs="Palatino Linotype"/>
+          <w:b/>
+          <w:sz w:val="21"/>
+          <w:szCs w:val="21"/>
+        </w:rPr>
+        <w:t>CFMIP-GASS</w:t>
+      </w:r>
+      <w:r>
+        <w:rPr>
+          <w:rFonts w:ascii="Palatino Linotype" w:hAnsi="Palatino Linotype" w:cs="Palatino Linotype" w:hint="eastAsia"/>
+          <w:b/>
+          <w:sz w:val="21"/>
+          <w:szCs w:val="21"/>
+        </w:rPr>
+        <w:t xml:space="preserve"> 2023</w:t>
+      </w:r>
+      <w:r>
+        <w:rPr>
+          <w:rFonts w:ascii="Palatino Linotype" w:hAnsi="Palatino Linotype" w:cs="Palatino Linotype"/>
+          <w:b/>
+          <w:sz w:val="21"/>
+          <w:szCs w:val="21"/>
+        </w:rPr>
+        <w:t>, Paris</w:t>
+      </w:r>
+      <w:r>
+        <w:rPr>
+          <w:rFonts w:ascii="Palatino Linotype" w:hAnsi="Palatino Linotype" w:cs="Palatino Linotype"/>
+          <w:bCs/>
+          <w:sz w:val="21"/>
+          <w:szCs w:val="21"/>
+        </w:rPr>
+        <w:t xml:space="preserve">                                                                                                             </w:t>
+      </w:r>
+      <w:r>
+        <w:rPr>
+          <w:rFonts w:ascii="Palatino Linotype" w:hAnsi="Palatino Linotype" w:cs="Palatino Linotype" w:hint="eastAsia"/>
+          <w:bCs/>
+          <w:sz w:val="21"/>
+          <w:szCs w:val="21"/>
+        </w:rPr>
+        <w:t xml:space="preserve">                     </w:t>
+      </w:r>
+    </w:p>
+    <w:p>
+      <w:pPr>
+        <w:spacing w:after="0" w:line="240" w:lineRule="auto"/>
+        <w:rPr>
+          <w:rFonts w:ascii="Palatino Linotype" w:hAnsi="Palatino Linotype" w:cs="Palatino Linotype"/>
+          <w:bCs/>
+          <w:sz w:val="21"/>
+          <w:szCs w:val="21"/>
+        </w:rPr>
+      </w:pPr>
+      <w:r>
+        <w:rPr>
+          <w:rFonts w:ascii="Palatino Linotype" w:hAnsi="Palatino Linotype" w:cs="Palatino Linotype"/>
+          <w:bCs/>
+          <w:sz w:val="21"/>
+          <w:szCs w:val="21"/>
+        </w:rPr>
+        <w:t>Non-linear radiative response to patterned global warming due to convection aggregation</w:t>
+      </w:r>
+      <w:r>
+        <w:rPr>
+          <w:rFonts w:ascii="Palatino Linotype" w:hAnsi="Palatino Linotype" w:cs="Palatino Linotype"/>
+          <w:bCs/>
+          <w:sz w:val="21"/>
+          <w:szCs w:val="21"/>
+        </w:rPr>
+        <w:t xml:space="preserve">      </w:t>
+      </w:r>
+    </w:p>
+    <w:p>
+      <w:pPr>
+        <w:spacing w:after="0" w:line="240" w:lineRule="auto"/>
+        <w:rPr>
+          <w:rFonts w:ascii="Palatino Linotype" w:hAnsi="Palatino Linotype" w:cs="Palatino Linotype"/>
+          <w:bCs/>
+          <w:sz w:val="21"/>
+          <w:szCs w:val="21"/>
+        </w:rPr>
+      </w:pPr>
+      <w:r>
+        <w:rPr>
+          <w:rFonts w:ascii="Palatino Linotype" w:hAnsi="Palatino Linotype" w:cs="Palatino Linotype"/>
+          <w:bCs/>
+          <w:sz w:val="21"/>
+          <w:szCs w:val="21"/>
+        </w:rPr>
+        <w:t xml:space="preserve">           </w:t>
+      </w:r>
+    </w:p>
+    <w:p>
+      <w:pPr>
+        <w:spacing w:afterLines="50" w:after="120" w:line="240" w:lineRule="auto"/>
+        <w:rPr>
+          <w:rFonts w:ascii="Palatino Linotype" w:hAnsi="Palatino Linotype" w:cs="Palatino Linotype"/>
+          <w:bCs/>
+          <w:sz w:val="21"/>
+          <w:szCs w:val="21"/>
+        </w:rPr>
+      </w:pPr>
+    </w:p>
+    <w:p>
+      <w:pPr>
+        <w:spacing w:after="0" w:line="240" w:lineRule="auto"/>
+        <w:rPr>
+          <w:rFonts w:ascii="Palatino Linotype" w:eastAsia="SimSun" w:hAnsi="Palatino Linotype" w:cs="Palatino Linotype"/>
+          <w:b/>
+          <w:sz w:val="21"/>
+          <w:szCs w:val="21"/>
+        </w:rPr>
+      </w:pPr>
+      <w:r>
+        <w:rPr>
+          <w:rFonts w:ascii="Palatino Linotype" w:eastAsia="SimSun" w:hAnsi="Palatino Linotype" w:cs="Palatino Linotype"/>
+          <w:b/>
+          <w:sz w:val="21"/>
+          <w:szCs w:val="21"/>
+        </w:rPr>
+        <w:t>AWARDS &amp; HONORS</w:t>
+      </w:r>
+    </w:p>
+    <w:p>
+      <w:pPr>
+        <w:spacing w:after="0" w:line="60" w:lineRule="exact"/>
+        <w:rPr>
+          <w:rFonts w:ascii="Palatino Linotype" w:eastAsia="SimSun" w:hAnsi="Palatino Linotype" w:cs="Palatino Linotype"/>
+          <w:b/>
+          <w:sz w:val="21"/>
+          <w:szCs w:val="21"/>
+          <w:u w:val="single"/>
+        </w:rPr>
+      </w:pPr>
+      <w:r>
+        <w:rPr>
+          <w:rFonts w:ascii="Palatino Linotype" w:eastAsia="SimSun" w:hAnsi="Palatino Linotype" w:cs="Palatino Linotype" w:hint="eastAsia"/>
+          <w:b/>
+          <w:sz w:val="21"/>
+          <w:szCs w:val="21"/>
+          <w:u w:val="single"/>
+        </w:rPr>
+        <w:t>________________________________________________________________________________________________</w:t>
+      </w:r>
+      <w:r>
+        <w:rPr>
+          <w:rFonts w:ascii="Palatino Linotype" w:eastAsia="SimSun" w:hAnsi="Palatino Linotype" w:cs="Palatino Linotype" w:hint="eastAsia"/>
+          <w:b/>
           <w:sz w:val="21"/>
           <w:szCs w:val="21"/>
         </w:rPr>
@@ -1708,945 +2536,53 @@
         <w:spacing w:after="0" w:line="240" w:lineRule="auto"/>
         <w:rPr>
           <w:rFonts w:ascii="Palatino Linotype" w:hAnsi="Palatino Linotype" w:cs="Palatino Linotype"/>
-          <w:bCs/>
-          <w:sz w:val="21"/>
-          <w:szCs w:val="21"/>
-        </w:rPr>
-      </w:pPr>
+          <w:b/>
+          <w:bCs/>
+          <w:sz w:val="21"/>
+          <w:szCs w:val="21"/>
+        </w:rPr>
+      </w:pPr>
+      <w:r>
+        <w:rPr>
+          <w:rFonts w:ascii="Palatino Linotype" w:hAnsi="Palatino Linotype" w:cs="Palatino Linotype"/>
+          <w:b/>
+          <w:bCs/>
+          <w:sz w:val="21"/>
+          <w:szCs w:val="21"/>
+        </w:rPr>
+        <w:t>PhD (2022-now)</w:t>
+      </w:r>
+      <w:r>
+        <w:rPr>
+          <w:rFonts w:ascii="Palatino Linotype" w:hAnsi="Palatino Linotype" w:cs="Palatino Linotype"/>
+          <w:b/>
+          <w:bCs/>
+          <w:sz w:val="21"/>
+          <w:szCs w:val="21"/>
+        </w:rPr>
+        <w:t>:</w:t>
+      </w:r>
+    </w:p>
+    <w:p>
+      <w:pPr>
+        <w:spacing w:after="0" w:line="240" w:lineRule="auto"/>
+        <w:rPr>
+          <w:rFonts w:ascii="Palatino Linotype" w:hAnsi="Palatino Linotype" w:cs="Palatino Linotype"/>
+          <w:sz w:val="21"/>
+          <w:szCs w:val="21"/>
+        </w:rPr>
+      </w:pPr>
+      <w:r>
+        <w:rPr>
+          <w:rFonts w:ascii="Palatino Linotype" w:hAnsi="Palatino Linotype" w:cs="Palatino Linotype"/>
+          <w:sz w:val="21"/>
+          <w:szCs w:val="21"/>
+        </w:rPr>
+        <w:t>Best Student Oral Presentation Award</w:t>
+      </w:r>
       <w:r>
         <w:rPr>
           <w:rFonts w:ascii="Palatino Linotype" w:hAnsi="Palatino Linotype" w:cs="Palatino Linotype" w:hint="eastAsia"/>
-          <w:bCs/>
-          <w:sz w:val="21"/>
-          <w:szCs w:val="21"/>
-        </w:rPr>
-        <w:t>Weaker temperature gradient in a warmer climate</w:t>
-      </w:r>
-      <w:r>
-        <w:rPr>
-          <w:rFonts w:ascii="Palatino Linotype" w:hAnsi="Palatino Linotype" w:cs="Palatino Linotype"/>
-          <w:bCs/>
-          <w:sz w:val="21"/>
-          <w:szCs w:val="21"/>
-        </w:rPr>
-        <w:t xml:space="preserve">  </w:t>
-      </w:r>
-      <w:r>
-        <w:rPr>
-          <w:rFonts w:ascii="Palatino Linotype" w:hAnsi="Palatino Linotype" w:cs="Palatino Linotype" w:hint="eastAsia"/>
-          <w:bCs/>
-          <w:sz w:val="21"/>
-          <w:szCs w:val="21"/>
-        </w:rPr>
-        <w:t xml:space="preserve">                     </w:t>
-      </w:r>
-      <w:r>
-        <w:rPr>
-          <w:rFonts w:ascii="Palatino Linotype" w:hAnsi="Palatino Linotype" w:cs="Palatino Linotype"/>
-          <w:bCs/>
-          <w:sz w:val="21"/>
-          <w:szCs w:val="21"/>
-        </w:rPr>
-        <w:t xml:space="preserve">                                                                    </w:t>
-      </w:r>
-      <w:proofErr w:type="gramStart"/>
-      <w:r>
-        <w:rPr>
-          <w:rFonts w:ascii="Palatino Linotype" w:hAnsi="Palatino Linotype" w:cs="Palatino Linotype"/>
-          <w:bCs/>
-          <w:sz w:val="21"/>
-          <w:szCs w:val="21"/>
-        </w:rPr>
-        <w:t xml:space="preserve">   </w:t>
-      </w:r>
-      <w:r>
-        <w:rPr>
-          <w:rFonts w:ascii="Palatino Linotype" w:hAnsi="Palatino Linotype" w:cs="Palatino Linotype"/>
-          <w:bCs/>
-          <w:sz w:val="21"/>
-          <w:szCs w:val="21"/>
-        </w:rPr>
-        <w:t>(</w:t>
-      </w:r>
-      <w:proofErr w:type="gramEnd"/>
-      <w:r>
-        <w:rPr>
-          <w:rFonts w:ascii="Palatino Linotype" w:hAnsi="Palatino Linotype" w:cs="Palatino Linotype" w:hint="eastAsia"/>
-          <w:bCs/>
-          <w:sz w:val="21"/>
-          <w:szCs w:val="21"/>
-        </w:rPr>
-        <w:t>oral</w:t>
-      </w:r>
-      <w:r>
-        <w:rPr>
-          <w:rFonts w:ascii="Palatino Linotype" w:hAnsi="Palatino Linotype" w:cs="Palatino Linotype"/>
-          <w:bCs/>
-          <w:sz w:val="21"/>
-          <w:szCs w:val="21"/>
-        </w:rPr>
-        <w:t>)</w:t>
-      </w:r>
-    </w:p>
-    <w:p>
-      <w:pPr>
-        <w:spacing w:after="0" w:line="240" w:lineRule="auto"/>
-        <w:rPr>
-          <w:rFonts w:ascii="Palatino Linotype" w:hAnsi="Palatino Linotype" w:cs="Palatino Linotype"/>
-          <w:b/>
-          <w:sz w:val="21"/>
-          <w:szCs w:val="21"/>
-        </w:rPr>
-      </w:pPr>
-    </w:p>
-    <w:p>
-      <w:pPr>
-        <w:spacing w:after="0" w:line="240" w:lineRule="auto"/>
-        <w:rPr>
-          <w:rFonts w:ascii="Palatino Linotype" w:eastAsia="SimSun" w:hAnsi="Palatino Linotype" w:cs="Palatino Linotype"/>
-          <w:bCs/>
-          <w:sz w:val="21"/>
-          <w:szCs w:val="21"/>
-        </w:rPr>
-      </w:pPr>
-      <w:r>
-        <w:rPr>
-          <w:rFonts w:ascii="Palatino Linotype" w:hAnsi="Palatino Linotype" w:cs="Palatino Linotype" w:hint="eastAsia"/>
-          <w:b/>
-          <w:sz w:val="21"/>
-          <w:szCs w:val="21"/>
-        </w:rPr>
-        <w:t xml:space="preserve">AOFD 2024, Burlington                                                                                                                </w:t>
-      </w:r>
-      <w:r>
-        <w:rPr>
-          <w:rFonts w:ascii="Palatino Linotype" w:hAnsi="Palatino Linotype" w:cs="Palatino Linotype" w:hint="eastAsia"/>
-          <w:b/>
-          <w:sz w:val="21"/>
-          <w:szCs w:val="21"/>
-        </w:rPr>
-        <w:t xml:space="preserve">                    </w:t>
-      </w:r>
-      <w:r>
-        <w:rPr>
-          <w:rFonts w:ascii="Palatino Linotype" w:eastAsia="SimSun" w:hAnsi="Palatino Linotype" w:cs="Palatino Linotype"/>
-          <w:bCs/>
-          <w:sz w:val="21"/>
-          <w:szCs w:val="21"/>
-        </w:rPr>
-        <w:t>Ju</w:t>
-      </w:r>
-      <w:r>
-        <w:rPr>
-          <w:rFonts w:ascii="Palatino Linotype" w:eastAsia="SimSun" w:hAnsi="Palatino Linotype" w:cs="Palatino Linotype" w:hint="eastAsia"/>
-          <w:bCs/>
-          <w:sz w:val="21"/>
-          <w:szCs w:val="21"/>
-        </w:rPr>
-        <w:t>ne</w:t>
-      </w:r>
-      <w:r>
-        <w:rPr>
-          <w:rFonts w:ascii="Palatino Linotype" w:eastAsia="SimSun" w:hAnsi="Palatino Linotype" w:cs="Palatino Linotype"/>
-          <w:bCs/>
-          <w:sz w:val="21"/>
-          <w:szCs w:val="21"/>
-        </w:rPr>
-        <w:t xml:space="preserve"> </w:t>
-      </w:r>
-      <w:r>
-        <w:rPr>
-          <w:rFonts w:ascii="Palatino Linotype" w:eastAsia="SimSun" w:hAnsi="Palatino Linotype" w:cs="Palatino Linotype"/>
-          <w:bCs/>
-          <w:sz w:val="21"/>
-          <w:szCs w:val="21"/>
-        </w:rPr>
-        <w:t>202</w:t>
-      </w:r>
-      <w:r>
-        <w:rPr>
-          <w:rFonts w:ascii="Palatino Linotype" w:eastAsia="SimSun" w:hAnsi="Palatino Linotype" w:cs="Palatino Linotype" w:hint="eastAsia"/>
-          <w:bCs/>
-          <w:sz w:val="21"/>
-          <w:szCs w:val="21"/>
-        </w:rPr>
-        <w:t>4</w:t>
-      </w:r>
-    </w:p>
-    <w:p>
-      <w:pPr>
-        <w:spacing w:after="0" w:line="240" w:lineRule="auto"/>
-        <w:rPr>
-          <w:rFonts w:ascii="Palatino Linotype" w:hAnsi="Palatino Linotype" w:cs="Palatino Linotype"/>
-          <w:b/>
-          <w:sz w:val="21"/>
-          <w:szCs w:val="21"/>
-        </w:rPr>
-      </w:pPr>
-      <w:r>
-        <w:rPr>
-          <w:rFonts w:ascii="Palatino Linotype" w:hAnsi="Palatino Linotype" w:cs="Palatino Linotype" w:hint="eastAsia"/>
-          <w:bCs/>
-          <w:sz w:val="21"/>
-          <w:szCs w:val="21"/>
-        </w:rPr>
-        <w:t>Weaker temperature gradient in a warmer climate</w:t>
-      </w:r>
-      <w:r>
-        <w:rPr>
-          <w:rFonts w:ascii="Palatino Linotype" w:hAnsi="Palatino Linotype" w:cs="Palatino Linotype" w:hint="eastAsia"/>
-          <w:bCs/>
-          <w:sz w:val="21"/>
-          <w:szCs w:val="21"/>
-        </w:rPr>
-        <w:t xml:space="preserve">                                                                         </w:t>
-      </w:r>
-      <w:r>
-        <w:rPr>
-          <w:rFonts w:ascii="Palatino Linotype" w:hAnsi="Palatino Linotype" w:cs="Palatino Linotype" w:hint="eastAsia"/>
-          <w:bCs/>
-          <w:sz w:val="21"/>
-          <w:szCs w:val="21"/>
-        </w:rPr>
-        <w:t xml:space="preserve">                  </w:t>
-      </w:r>
-      <w:proofErr w:type="gramStart"/>
-      <w:r>
-        <w:rPr>
-          <w:rFonts w:ascii="Palatino Linotype" w:hAnsi="Palatino Linotype" w:cs="Palatino Linotype" w:hint="eastAsia"/>
-          <w:bCs/>
-          <w:sz w:val="21"/>
-          <w:szCs w:val="21"/>
-        </w:rPr>
-        <w:t xml:space="preserve">   </w:t>
-      </w:r>
-      <w:r>
-        <w:rPr>
-          <w:rFonts w:ascii="Palatino Linotype" w:hAnsi="Palatino Linotype" w:cs="Palatino Linotype" w:hint="eastAsia"/>
-          <w:bCs/>
-          <w:sz w:val="21"/>
-          <w:szCs w:val="21"/>
-        </w:rPr>
-        <w:t>(</w:t>
-      </w:r>
-      <w:proofErr w:type="gramEnd"/>
-      <w:r>
-        <w:rPr>
-          <w:rFonts w:ascii="Palatino Linotype" w:hAnsi="Palatino Linotype" w:cs="Palatino Linotype" w:hint="eastAsia"/>
-          <w:bCs/>
-          <w:sz w:val="21"/>
-          <w:szCs w:val="21"/>
-        </w:rPr>
-        <w:t>oral)</w:t>
-      </w:r>
-    </w:p>
-    <w:p>
-      <w:pPr>
-        <w:spacing w:after="0" w:line="240" w:lineRule="auto"/>
-        <w:rPr>
-          <w:rFonts w:ascii="Palatino Linotype" w:hAnsi="Palatino Linotype" w:cs="Palatino Linotype"/>
-          <w:b/>
-          <w:sz w:val="21"/>
-          <w:szCs w:val="21"/>
-        </w:rPr>
-      </w:pPr>
-    </w:p>
-    <w:p>
-      <w:pPr>
-        <w:spacing w:after="0" w:line="240" w:lineRule="auto"/>
-        <w:rPr>
-          <w:rFonts w:ascii="Palatino Linotype" w:eastAsia="SimSun" w:hAnsi="Palatino Linotype" w:cs="Palatino Linotype"/>
-          <w:bCs/>
-          <w:sz w:val="21"/>
-          <w:szCs w:val="21"/>
-        </w:rPr>
-      </w:pPr>
-      <w:r>
-        <w:rPr>
-          <w:rFonts w:ascii="Palatino Linotype" w:hAnsi="Palatino Linotype" w:cs="Palatino Linotype" w:hint="eastAsia"/>
-          <w:b/>
-          <w:sz w:val="21"/>
-          <w:szCs w:val="21"/>
-        </w:rPr>
-        <w:t xml:space="preserve">CFMIP 2024, Boston                                                                                                                      </w:t>
-      </w:r>
-      <w:r>
-        <w:rPr>
-          <w:rFonts w:ascii="Palatino Linotype" w:hAnsi="Palatino Linotype" w:cs="Palatino Linotype" w:hint="eastAsia"/>
-          <w:b/>
-          <w:sz w:val="21"/>
-          <w:szCs w:val="21"/>
-        </w:rPr>
-        <w:t xml:space="preserve">                    </w:t>
-      </w:r>
-      <w:r>
-        <w:rPr>
-          <w:rFonts w:ascii="Palatino Linotype" w:eastAsia="SimSun" w:hAnsi="Palatino Linotype" w:cs="Palatino Linotype"/>
-          <w:bCs/>
-          <w:sz w:val="21"/>
-          <w:szCs w:val="21"/>
-        </w:rPr>
-        <w:t>Ju</w:t>
-      </w:r>
-      <w:r>
-        <w:rPr>
-          <w:rFonts w:ascii="Palatino Linotype" w:eastAsia="SimSun" w:hAnsi="Palatino Linotype" w:cs="Palatino Linotype" w:hint="eastAsia"/>
-          <w:bCs/>
-          <w:sz w:val="21"/>
-          <w:szCs w:val="21"/>
-        </w:rPr>
-        <w:t>ne</w:t>
-      </w:r>
-      <w:r>
-        <w:rPr>
-          <w:rFonts w:ascii="Palatino Linotype" w:eastAsia="SimSun" w:hAnsi="Palatino Linotype" w:cs="Palatino Linotype"/>
-          <w:bCs/>
-          <w:sz w:val="21"/>
-          <w:szCs w:val="21"/>
-        </w:rPr>
-        <w:t xml:space="preserve"> </w:t>
-      </w:r>
-      <w:r>
-        <w:rPr>
-          <w:rFonts w:ascii="Palatino Linotype" w:eastAsia="SimSun" w:hAnsi="Palatino Linotype" w:cs="Palatino Linotype"/>
-          <w:bCs/>
-          <w:sz w:val="21"/>
-          <w:szCs w:val="21"/>
-        </w:rPr>
-        <w:t>202</w:t>
-      </w:r>
-      <w:r>
-        <w:rPr>
-          <w:rFonts w:ascii="Palatino Linotype" w:eastAsia="SimSun" w:hAnsi="Palatino Linotype" w:cs="Palatino Linotype" w:hint="eastAsia"/>
-          <w:bCs/>
-          <w:sz w:val="21"/>
-          <w:szCs w:val="21"/>
-        </w:rPr>
-        <w:t>4</w:t>
-      </w:r>
-    </w:p>
-    <w:p>
-      <w:pPr>
-        <w:spacing w:after="0" w:line="240" w:lineRule="auto"/>
-        <w:rPr>
-          <w:rFonts w:ascii="Palatino Linotype" w:hAnsi="Palatino Linotype" w:cs="Palatino Linotype"/>
-          <w:b/>
-          <w:sz w:val="21"/>
-          <w:szCs w:val="21"/>
-        </w:rPr>
-      </w:pPr>
-      <w:r>
-        <w:rPr>
-          <w:rFonts w:ascii="Palatino Linotype" w:hAnsi="Palatino Linotype" w:cs="Palatino Linotype" w:hint="eastAsia"/>
-          <w:bCs/>
-          <w:sz w:val="21"/>
-          <w:szCs w:val="21"/>
-        </w:rPr>
-        <w:t>SST pattern effect on OLR: The role of convection aggregation</w:t>
-      </w:r>
-      <w:r>
-        <w:rPr>
-          <w:rFonts w:ascii="Palatino Linotype" w:hAnsi="Palatino Linotype" w:cs="Palatino Linotype" w:hint="eastAsia"/>
-          <w:bCs/>
-          <w:sz w:val="21"/>
-          <w:szCs w:val="21"/>
-        </w:rPr>
-        <w:t xml:space="preserve">                                                                      </w:t>
-      </w:r>
-      <w:proofErr w:type="gramStart"/>
-      <w:r>
-        <w:rPr>
-          <w:rFonts w:ascii="Palatino Linotype" w:hAnsi="Palatino Linotype" w:cs="Palatino Linotype" w:hint="eastAsia"/>
-          <w:bCs/>
-          <w:sz w:val="21"/>
-          <w:szCs w:val="21"/>
-        </w:rPr>
-        <w:t xml:space="preserve">   (</w:t>
-      </w:r>
-      <w:proofErr w:type="gramEnd"/>
-      <w:r>
-        <w:rPr>
-          <w:rFonts w:ascii="Palatino Linotype" w:hAnsi="Palatino Linotype" w:cs="Palatino Linotype" w:hint="eastAsia"/>
-          <w:bCs/>
-          <w:sz w:val="21"/>
-          <w:szCs w:val="21"/>
-        </w:rPr>
-        <w:t>oral)</w:t>
-      </w:r>
-    </w:p>
-    <w:p>
-      <w:pPr>
-        <w:spacing w:after="0" w:line="240" w:lineRule="auto"/>
-        <w:rPr>
-          <w:rFonts w:ascii="Palatino Linotype" w:hAnsi="Palatino Linotype" w:cs="Palatino Linotype"/>
-          <w:b/>
-          <w:sz w:val="21"/>
-          <w:szCs w:val="21"/>
-        </w:rPr>
-      </w:pPr>
-    </w:p>
-    <w:p>
-      <w:pPr>
-        <w:spacing w:after="0" w:line="240" w:lineRule="auto"/>
-        <w:rPr>
-          <w:rFonts w:ascii="Palatino Linotype" w:hAnsi="Palatino Linotype" w:cs="Palatino Linotype"/>
-          <w:bCs/>
-          <w:sz w:val="21"/>
-          <w:szCs w:val="21"/>
-        </w:rPr>
-      </w:pPr>
-      <w:r>
-        <w:rPr>
-          <w:rFonts w:ascii="Palatino Linotype" w:hAnsi="Palatino Linotype" w:cs="Palatino Linotype" w:hint="eastAsia"/>
-          <w:b/>
-          <w:sz w:val="21"/>
-          <w:szCs w:val="21"/>
-        </w:rPr>
-        <w:t>AGU 2023, San Francisco</w:t>
-      </w:r>
-      <w:r>
-        <w:rPr>
-          <w:rFonts w:ascii="Palatino Linotype" w:hAnsi="Palatino Linotype" w:cs="Palatino Linotype" w:hint="eastAsia"/>
-          <w:bCs/>
-          <w:sz w:val="21"/>
-          <w:szCs w:val="21"/>
-        </w:rPr>
-        <w:t xml:space="preserve">                                                                                                                       </w:t>
-      </w:r>
-      <w:r>
-        <w:rPr>
-          <w:rFonts w:ascii="Palatino Linotype" w:hAnsi="Palatino Linotype" w:cs="Palatino Linotype"/>
-          <w:bCs/>
-          <w:sz w:val="21"/>
-          <w:szCs w:val="21"/>
-        </w:rPr>
-        <w:t xml:space="preserve"> </w:t>
-      </w:r>
-      <w:r>
-        <w:rPr>
-          <w:rFonts w:ascii="Palatino Linotype" w:hAnsi="Palatino Linotype" w:cs="Palatino Linotype" w:hint="eastAsia"/>
-          <w:bCs/>
-          <w:sz w:val="21"/>
-          <w:szCs w:val="21"/>
-        </w:rPr>
-        <w:t xml:space="preserve">December </w:t>
-      </w:r>
-      <w:r>
-        <w:rPr>
-          <w:rFonts w:ascii="Palatino Linotype" w:hAnsi="Palatino Linotype" w:cs="Palatino Linotype"/>
-          <w:bCs/>
-          <w:sz w:val="21"/>
-          <w:szCs w:val="21"/>
-        </w:rPr>
-        <w:t>2023</w:t>
-      </w:r>
-      <w:r>
-        <w:rPr>
-          <w:rFonts w:ascii="Palatino Linotype" w:hAnsi="Palatino Linotype" w:cs="Palatino Linotype" w:hint="eastAsia"/>
-          <w:bCs/>
-          <w:sz w:val="21"/>
-          <w:szCs w:val="21"/>
-        </w:rPr>
-        <w:t xml:space="preserve">   </w:t>
-      </w:r>
-    </w:p>
-    <w:p>
-      <w:pPr>
-        <w:spacing w:after="0" w:line="240" w:lineRule="auto"/>
-        <w:rPr>
-          <w:rFonts w:ascii="Palatino Linotype" w:hAnsi="Palatino Linotype" w:cs="Palatino Linotype"/>
-          <w:bCs/>
-          <w:sz w:val="21"/>
-          <w:szCs w:val="21"/>
-        </w:rPr>
-      </w:pPr>
-      <w:r>
-        <w:rPr>
-          <w:rFonts w:ascii="Palatino Linotype" w:hAnsi="Palatino Linotype" w:cs="Palatino Linotype"/>
-          <w:bCs/>
-          <w:sz w:val="21"/>
-          <w:szCs w:val="21"/>
-        </w:rPr>
-        <w:t>Non-linear radiative response to patterned global warming due to convection aggregation</w:t>
-      </w:r>
-      <w:r>
-        <w:rPr>
-          <w:rFonts w:ascii="Palatino Linotype" w:hAnsi="Palatino Linotype" w:cs="Palatino Linotype"/>
-          <w:bCs/>
-          <w:sz w:val="21"/>
-          <w:szCs w:val="21"/>
-        </w:rPr>
-        <w:t xml:space="preserve">  </w:t>
-      </w:r>
-      <w:r>
-        <w:rPr>
-          <w:rFonts w:ascii="Palatino Linotype" w:hAnsi="Palatino Linotype" w:cs="Palatino Linotype" w:hint="eastAsia"/>
-          <w:bCs/>
-          <w:sz w:val="21"/>
-          <w:szCs w:val="21"/>
-        </w:rPr>
-        <w:t xml:space="preserve">                  </w:t>
-      </w:r>
-      <w:proofErr w:type="gramStart"/>
-      <w:r>
-        <w:rPr>
-          <w:rFonts w:ascii="Palatino Linotype" w:hAnsi="Palatino Linotype" w:cs="Palatino Linotype" w:hint="eastAsia"/>
-          <w:bCs/>
-          <w:sz w:val="21"/>
-          <w:szCs w:val="21"/>
-        </w:rPr>
-        <w:t xml:space="preserve"> </w:t>
-      </w:r>
-      <w:r>
-        <w:rPr>
-          <w:rFonts w:ascii="Palatino Linotype" w:hAnsi="Palatino Linotype" w:cs="Palatino Linotype" w:hint="eastAsia"/>
-          <w:bCs/>
-          <w:sz w:val="21"/>
-          <w:szCs w:val="21"/>
-        </w:rPr>
-        <w:t xml:space="preserve">  </w:t>
-      </w:r>
-      <w:r>
-        <w:rPr>
-          <w:rFonts w:ascii="Palatino Linotype" w:hAnsi="Palatino Linotype" w:cs="Palatino Linotype"/>
-          <w:bCs/>
-          <w:sz w:val="21"/>
-          <w:szCs w:val="21"/>
-        </w:rPr>
-        <w:t>(</w:t>
-      </w:r>
-      <w:proofErr w:type="gramEnd"/>
-      <w:r>
-        <w:rPr>
-          <w:rFonts w:ascii="Palatino Linotype" w:hAnsi="Palatino Linotype" w:cs="Palatino Linotype" w:hint="eastAsia"/>
-          <w:bCs/>
-          <w:sz w:val="21"/>
-          <w:szCs w:val="21"/>
-        </w:rPr>
-        <w:t>oral</w:t>
-      </w:r>
-      <w:r>
-        <w:rPr>
-          <w:rFonts w:ascii="Palatino Linotype" w:hAnsi="Palatino Linotype" w:cs="Palatino Linotype"/>
-          <w:bCs/>
-          <w:sz w:val="21"/>
-          <w:szCs w:val="21"/>
-        </w:rPr>
-        <w:t>)</w:t>
-      </w:r>
-    </w:p>
-    <w:p>
-      <w:pPr>
-        <w:spacing w:after="0" w:line="240" w:lineRule="auto"/>
-        <w:rPr>
-          <w:rFonts w:ascii="Palatino Linotype" w:hAnsi="Palatino Linotype" w:cs="Palatino Linotype"/>
-          <w:bCs/>
-          <w:sz w:val="21"/>
-          <w:szCs w:val="21"/>
-        </w:rPr>
-      </w:pPr>
-    </w:p>
-    <w:p>
-      <w:pPr>
-        <w:spacing w:after="0" w:line="240" w:lineRule="auto"/>
-        <w:rPr>
-          <w:rFonts w:ascii="Palatino Linotype" w:hAnsi="Palatino Linotype" w:cs="Palatino Linotype"/>
-          <w:bCs/>
-          <w:sz w:val="21"/>
-          <w:szCs w:val="21"/>
-        </w:rPr>
-      </w:pPr>
-      <w:r>
-        <w:rPr>
-          <w:rFonts w:ascii="Palatino Linotype" w:hAnsi="Palatino Linotype" w:cs="Palatino Linotype"/>
-          <w:b/>
-          <w:sz w:val="21"/>
-          <w:szCs w:val="21"/>
-        </w:rPr>
-        <w:t>Gordon Research Conference on Radiation and Climate</w:t>
-      </w:r>
-      <w:r>
-        <w:rPr>
-          <w:rFonts w:ascii="Palatino Linotype" w:hAnsi="Palatino Linotype" w:cs="Palatino Linotype" w:hint="eastAsia"/>
-          <w:b/>
-          <w:sz w:val="21"/>
-          <w:szCs w:val="21"/>
-        </w:rPr>
-        <w:t xml:space="preserve"> 2023</w:t>
-      </w:r>
-      <w:r>
-        <w:rPr>
-          <w:rFonts w:ascii="Palatino Linotype" w:hAnsi="Palatino Linotype" w:cs="Palatino Linotype"/>
-          <w:b/>
-          <w:sz w:val="21"/>
-          <w:szCs w:val="21"/>
-        </w:rPr>
-        <w:t>, Maine</w:t>
-      </w:r>
-      <w:r>
-        <w:rPr>
-          <w:rFonts w:ascii="Palatino Linotype" w:hAnsi="Palatino Linotype" w:cs="Palatino Linotype" w:hint="eastAsia"/>
-          <w:bCs/>
-          <w:sz w:val="21"/>
-          <w:szCs w:val="21"/>
-        </w:rPr>
-        <w:t xml:space="preserve">                                      </w:t>
-      </w:r>
-      <w:r>
-        <w:rPr>
-          <w:rFonts w:ascii="Palatino Linotype" w:hAnsi="Palatino Linotype" w:cs="Palatino Linotype"/>
-          <w:bCs/>
-          <w:sz w:val="21"/>
-          <w:szCs w:val="21"/>
-        </w:rPr>
-        <w:t xml:space="preserve">              July 2023</w:t>
-      </w:r>
-    </w:p>
-    <w:p>
-      <w:pPr>
-        <w:spacing w:after="0" w:line="240" w:lineRule="auto"/>
-        <w:rPr>
-          <w:rFonts w:ascii="Palatino Linotype" w:hAnsi="Palatino Linotype" w:cs="Palatino Linotype"/>
-          <w:bCs/>
-          <w:sz w:val="21"/>
-          <w:szCs w:val="21"/>
-        </w:rPr>
-      </w:pPr>
-      <w:r>
-        <w:rPr>
-          <w:rFonts w:ascii="Palatino Linotype" w:hAnsi="Palatino Linotype" w:cs="Palatino Linotype"/>
-          <w:bCs/>
-          <w:sz w:val="21"/>
-          <w:szCs w:val="21"/>
-        </w:rPr>
-        <w:t>Non-linear radiative response to patterned global warming due to convection aggregation</w:t>
-      </w:r>
-      <w:r>
-        <w:rPr>
-          <w:rFonts w:ascii="Palatino Linotype" w:hAnsi="Palatino Linotype" w:cs="Palatino Linotype"/>
-          <w:bCs/>
-          <w:sz w:val="21"/>
-          <w:szCs w:val="21"/>
-        </w:rPr>
-        <w:t xml:space="preserve">                </w:t>
-      </w:r>
-      <w:proofErr w:type="gramStart"/>
-      <w:r>
-        <w:rPr>
-          <w:rFonts w:ascii="Palatino Linotype" w:hAnsi="Palatino Linotype" w:cs="Palatino Linotype"/>
-          <w:bCs/>
-          <w:sz w:val="21"/>
-          <w:szCs w:val="21"/>
-        </w:rPr>
-        <w:t xml:space="preserve"> </w:t>
-      </w:r>
-      <w:r>
-        <w:rPr>
-          <w:rFonts w:ascii="Palatino Linotype" w:hAnsi="Palatino Linotype" w:cs="Palatino Linotype" w:hint="eastAsia"/>
-          <w:bCs/>
-          <w:sz w:val="21"/>
-          <w:szCs w:val="21"/>
-        </w:rPr>
-        <w:t xml:space="preserve">  </w:t>
-      </w:r>
-      <w:r>
-        <w:rPr>
-          <w:rFonts w:ascii="Palatino Linotype" w:hAnsi="Palatino Linotype" w:cs="Palatino Linotype"/>
-          <w:bCs/>
-          <w:sz w:val="21"/>
-          <w:szCs w:val="21"/>
-        </w:rPr>
-        <w:t>(</w:t>
-      </w:r>
-      <w:proofErr w:type="gramEnd"/>
-      <w:r>
-        <w:rPr>
-          <w:rFonts w:ascii="Palatino Linotype" w:hAnsi="Palatino Linotype" w:cs="Palatino Linotype"/>
-          <w:bCs/>
-          <w:sz w:val="21"/>
-          <w:szCs w:val="21"/>
-        </w:rPr>
-        <w:t>poster)</w:t>
-      </w:r>
-    </w:p>
-    <w:p>
-      <w:pPr>
-        <w:spacing w:after="0" w:line="240" w:lineRule="auto"/>
-        <w:rPr>
-          <w:rFonts w:ascii="Palatino Linotype" w:hAnsi="Palatino Linotype" w:cs="Palatino Linotype"/>
-          <w:bCs/>
-          <w:sz w:val="21"/>
-          <w:szCs w:val="21"/>
-        </w:rPr>
-      </w:pPr>
-    </w:p>
-    <w:p>
-      <w:pPr>
-        <w:spacing w:after="0" w:line="240" w:lineRule="auto"/>
-        <w:rPr>
-          <w:rFonts w:ascii="Palatino Linotype" w:hAnsi="Palatino Linotype" w:cs="Palatino Linotype"/>
-          <w:bCs/>
-          <w:sz w:val="21"/>
-          <w:szCs w:val="21"/>
-        </w:rPr>
-      </w:pPr>
-      <w:r>
-        <w:rPr>
-          <w:rFonts w:ascii="Palatino Linotype" w:hAnsi="Palatino Linotype" w:cs="Palatino Linotype"/>
-          <w:b/>
-          <w:sz w:val="21"/>
-          <w:szCs w:val="21"/>
-        </w:rPr>
-        <w:lastRenderedPageBreak/>
-        <w:t>CFMIP-GASS</w:t>
-      </w:r>
-      <w:r>
-        <w:rPr>
-          <w:rFonts w:ascii="Palatino Linotype" w:hAnsi="Palatino Linotype" w:cs="Palatino Linotype" w:hint="eastAsia"/>
-          <w:b/>
-          <w:sz w:val="21"/>
-          <w:szCs w:val="21"/>
-        </w:rPr>
-        <w:t xml:space="preserve"> 2023</w:t>
-      </w:r>
-      <w:r>
-        <w:rPr>
-          <w:rFonts w:ascii="Palatino Linotype" w:hAnsi="Palatino Linotype" w:cs="Palatino Linotype"/>
-          <w:b/>
-          <w:sz w:val="21"/>
-          <w:szCs w:val="21"/>
-        </w:rPr>
-        <w:t>, Paris</w:t>
-      </w:r>
-      <w:r>
-        <w:rPr>
-          <w:rFonts w:ascii="Palatino Linotype" w:hAnsi="Palatino Linotype" w:cs="Palatino Linotype"/>
-          <w:bCs/>
-          <w:sz w:val="21"/>
-          <w:szCs w:val="21"/>
-        </w:rPr>
-        <w:t xml:space="preserve">                                                                                                             </w:t>
-      </w:r>
-      <w:r>
-        <w:rPr>
-          <w:rFonts w:ascii="Palatino Linotype" w:hAnsi="Palatino Linotype" w:cs="Palatino Linotype" w:hint="eastAsia"/>
-          <w:bCs/>
-          <w:sz w:val="21"/>
-          <w:szCs w:val="21"/>
-        </w:rPr>
-        <w:t xml:space="preserve">                     </w:t>
-      </w:r>
-      <w:r>
-        <w:rPr>
-          <w:rFonts w:ascii="Palatino Linotype" w:hAnsi="Palatino Linotype" w:cs="Palatino Linotype"/>
-          <w:bCs/>
-          <w:sz w:val="21"/>
-          <w:szCs w:val="21"/>
-        </w:rPr>
-        <w:t>J</w:t>
-      </w:r>
-      <w:r>
-        <w:rPr>
-          <w:rFonts w:ascii="Palatino Linotype" w:hAnsi="Palatino Linotype" w:cs="Palatino Linotype"/>
-          <w:bCs/>
-          <w:sz w:val="21"/>
-          <w:szCs w:val="21"/>
-        </w:rPr>
-        <w:t>uly 2023</w:t>
-      </w:r>
-    </w:p>
-    <w:p>
-      <w:pPr>
-        <w:spacing w:after="0" w:line="240" w:lineRule="auto"/>
-        <w:rPr>
-          <w:rFonts w:ascii="Palatino Linotype" w:hAnsi="Palatino Linotype" w:cs="Palatino Linotype"/>
-          <w:bCs/>
-          <w:sz w:val="21"/>
-          <w:szCs w:val="21"/>
-        </w:rPr>
-      </w:pPr>
-      <w:r>
-        <w:rPr>
-          <w:rFonts w:ascii="Palatino Linotype" w:hAnsi="Palatino Linotype" w:cs="Palatino Linotype"/>
-          <w:bCs/>
-          <w:sz w:val="21"/>
-          <w:szCs w:val="21"/>
-        </w:rPr>
-        <w:t>Non-linear radiative response to patterned global warming due to convection aggregation</w:t>
-      </w:r>
-      <w:r>
-        <w:rPr>
-          <w:rFonts w:ascii="Palatino Linotype" w:hAnsi="Palatino Linotype" w:cs="Palatino Linotype"/>
-          <w:bCs/>
-          <w:sz w:val="21"/>
-          <w:szCs w:val="21"/>
-        </w:rPr>
-        <w:t xml:space="preserve">                </w:t>
-      </w:r>
-      <w:proofErr w:type="gramStart"/>
-      <w:r>
-        <w:rPr>
-          <w:rFonts w:ascii="Palatino Linotype" w:hAnsi="Palatino Linotype" w:cs="Palatino Linotype"/>
-          <w:bCs/>
-          <w:sz w:val="21"/>
-          <w:szCs w:val="21"/>
-        </w:rPr>
-        <w:t xml:space="preserve"> </w:t>
-      </w:r>
-      <w:r>
-        <w:rPr>
-          <w:rFonts w:ascii="Palatino Linotype" w:hAnsi="Palatino Linotype" w:cs="Palatino Linotype" w:hint="eastAsia"/>
-          <w:bCs/>
-          <w:sz w:val="21"/>
-          <w:szCs w:val="21"/>
-        </w:rPr>
-        <w:t xml:space="preserve">  </w:t>
-      </w:r>
-      <w:r>
-        <w:rPr>
-          <w:rFonts w:ascii="Palatino Linotype" w:hAnsi="Palatino Linotype" w:cs="Palatino Linotype"/>
-          <w:bCs/>
-          <w:sz w:val="21"/>
-          <w:szCs w:val="21"/>
-        </w:rPr>
-        <w:t>(</w:t>
-      </w:r>
-      <w:proofErr w:type="gramEnd"/>
-      <w:r>
-        <w:rPr>
-          <w:rFonts w:ascii="Palatino Linotype" w:hAnsi="Palatino Linotype" w:cs="Palatino Linotype"/>
-          <w:bCs/>
-          <w:sz w:val="21"/>
-          <w:szCs w:val="21"/>
-        </w:rPr>
-        <w:t>poster)</w:t>
-      </w:r>
-    </w:p>
-    <w:p>
-      <w:pPr>
-        <w:spacing w:afterLines="50" w:after="120" w:line="240" w:lineRule="auto"/>
-        <w:rPr>
-          <w:rFonts w:ascii="Palatino Linotype" w:hAnsi="Palatino Linotype" w:cs="Palatino Linotype"/>
-          <w:bCs/>
-          <w:sz w:val="21"/>
-          <w:szCs w:val="21"/>
-        </w:rPr>
-      </w:pPr>
-    </w:p>
-    <w:p>
-      <w:pPr>
-        <w:spacing w:afterLines="50" w:after="120" w:line="240" w:lineRule="auto"/>
-        <w:rPr>
-          <w:rFonts w:ascii="Palatino Linotype" w:hAnsi="Palatino Linotype" w:cs="Palatino Linotype"/>
-          <w:bCs/>
-          <w:sz w:val="21"/>
-          <w:szCs w:val="21"/>
-        </w:rPr>
-      </w:pPr>
-    </w:p>
-    <w:p>
-      <w:pPr>
-        <w:spacing w:after="0" w:line="240" w:lineRule="auto"/>
-        <w:rPr>
-          <w:rFonts w:ascii="Palatino Linotype" w:eastAsia="SimSun" w:hAnsi="Palatino Linotype" w:cs="Palatino Linotype"/>
-          <w:b/>
-          <w:sz w:val="21"/>
-          <w:szCs w:val="21"/>
-        </w:rPr>
-      </w:pPr>
-      <w:r>
-        <w:rPr>
-          <w:rFonts w:ascii="Palatino Linotype" w:eastAsia="SimSun" w:hAnsi="Palatino Linotype" w:cs="Palatino Linotype"/>
-          <w:b/>
-          <w:sz w:val="21"/>
-          <w:szCs w:val="21"/>
-        </w:rPr>
-        <w:t>AWARDS &amp; HONORS</w:t>
-      </w:r>
-    </w:p>
-    <w:p>
-      <w:pPr>
-        <w:spacing w:after="0" w:line="60" w:lineRule="exact"/>
-        <w:rPr>
-          <w:rFonts w:ascii="Palatino Linotype" w:eastAsia="SimSun" w:hAnsi="Palatino Linotype" w:cs="Palatino Linotype"/>
-          <w:b/>
-          <w:sz w:val="21"/>
-          <w:szCs w:val="21"/>
-          <w:u w:val="single"/>
-        </w:rPr>
-      </w:pPr>
-      <w:r>
-        <w:rPr>
-          <w:rFonts w:ascii="Palatino Linotype" w:eastAsia="SimSun" w:hAnsi="Palatino Linotype" w:cs="Palatino Linotype" w:hint="eastAsia"/>
-          <w:b/>
-          <w:sz w:val="21"/>
-          <w:szCs w:val="21"/>
-          <w:u w:val="single"/>
-        </w:rPr>
-        <w:t>________________________________________________________________________________________________</w:t>
-      </w:r>
-      <w:r>
-        <w:rPr>
-          <w:rFonts w:ascii="Palatino Linotype" w:eastAsia="SimSun" w:hAnsi="Palatino Linotype" w:cs="Palatino Linotype" w:hint="eastAsia"/>
-          <w:b/>
-          <w:sz w:val="21"/>
-          <w:szCs w:val="21"/>
-        </w:rPr>
-        <w:t xml:space="preserve">   </w:t>
-      </w:r>
-    </w:p>
-    <w:p>
-      <w:pPr>
-        <w:spacing w:after="0" w:line="240" w:lineRule="auto"/>
-        <w:rPr>
-          <w:rFonts w:ascii="Palatino Linotype" w:hAnsi="Palatino Linotype" w:cs="Palatino Linotype"/>
-          <w:b/>
-          <w:bCs/>
-          <w:sz w:val="21"/>
-          <w:szCs w:val="21"/>
-        </w:rPr>
-      </w:pPr>
-      <w:r>
-        <w:rPr>
-          <w:rFonts w:ascii="Palatino Linotype" w:hAnsi="Palatino Linotype" w:cs="Palatino Linotype"/>
-          <w:b/>
-          <w:bCs/>
-          <w:sz w:val="21"/>
-          <w:szCs w:val="21"/>
-        </w:rPr>
-        <w:t>PhD (2022-now)</w:t>
-      </w:r>
-      <w:r>
-        <w:rPr>
-          <w:rFonts w:ascii="Palatino Linotype" w:hAnsi="Palatino Linotype" w:cs="Palatino Linotype"/>
-          <w:b/>
-          <w:bCs/>
-          <w:sz w:val="21"/>
-          <w:szCs w:val="21"/>
-        </w:rPr>
-        <w:t>:</w:t>
-      </w:r>
-    </w:p>
-    <w:p>
-      <w:pPr>
-        <w:spacing w:after="0" w:line="240" w:lineRule="auto"/>
-        <w:rPr>
-          <w:rFonts w:ascii="Palatino Linotype" w:hAnsi="Palatino Linotype" w:cs="Palatino Linotype"/>
-          <w:sz w:val="21"/>
-          <w:szCs w:val="21"/>
-        </w:rPr>
-      </w:pPr>
-      <w:r>
-        <w:rPr>
-          <w:rFonts w:ascii="Palatino Linotype" w:hAnsi="Palatino Linotype" w:cs="Palatino Linotype"/>
-          <w:sz w:val="21"/>
-          <w:szCs w:val="21"/>
-        </w:rPr>
-        <w:t>Best Student Oral Presentation Award</w:t>
-      </w:r>
-      <w:r>
-        <w:rPr>
-          <w:rFonts w:ascii="Palatino Linotype" w:hAnsi="Palatino Linotype" w:cs="Palatino Linotype" w:hint="eastAsia"/>
           <w:sz w:val="21"/>
           <w:szCs w:val="21"/>
         </w:rPr>
@@ -2675,7 +2611,7 @@
       <w:pPr>
         <w:spacing w:after="0" w:line="240" w:lineRule="auto"/>
         <w:rPr>
-          <w:rFonts w:ascii="Palatino Linotype" w:hAnsi="Palatino Linotype" w:cs="Palatino Linotype" w:hint="eastAsia"/>
+          <w:rFonts w:ascii="Palatino Linotype" w:hAnsi="Palatino Linotype" w:cs="Palatino Linotype"/>
           <w:b/>
           <w:bCs/>
           <w:sz w:val="21"/>

</xml_diff>